<commit_message>
Continuing to update the design document
</commit_message>
<xml_diff>
--- a/docs/design-revised.docx
+++ b/docs/design-revised.docx
@@ -9,29 +9,14 @@
       <w:r>
         <w:softHyphen/>
       </w:r>
-      <w:proofErr w:type="spellStart"/>
-      <w:r>
-        <w:t>Harihar</w:t>
-      </w:r>
-      <w:proofErr w:type="spellEnd"/>
-      <w:r>
-        <w:t xml:space="preserve"> </w:t>
-      </w:r>
-      <w:proofErr w:type="spellStart"/>
-      <w:r>
-        <w:t>Subramanyam</w:t>
-      </w:r>
-      <w:proofErr w:type="spellEnd"/>
+      <w:r>
+        <w:t>Harihar Subramanyam</w:t>
+      </w:r>
     </w:p>
     <w:p>
       <w:r>
-        <w:t xml:space="preserve">Ryan </w:t>
-      </w:r>
-      <w:proofErr w:type="spellStart"/>
-      <w:r>
-        <w:t>Chipman</w:t>
-      </w:r>
-      <w:proofErr w:type="spellEnd"/>
+        <w:t>Ryan Chipman</w:t>
+      </w:r>
     </w:p>
     <w:p>
       <w:r>
@@ -60,23 +45,7 @@
     <w:p/>
     <w:p>
       <w:r>
-        <w:t xml:space="preserve">Our </w:t>
-      </w:r>
-      <w:proofErr w:type="spellStart"/>
-      <w:r>
-        <w:t>abcplayer</w:t>
-      </w:r>
-      <w:proofErr w:type="spellEnd"/>
-      <w:r>
-        <w:t xml:space="preserve"> consists of a </w:t>
-      </w:r>
-      <w:proofErr w:type="spellStart"/>
-      <w:r>
-        <w:t>Lexer</w:t>
-      </w:r>
-      <w:proofErr w:type="spellEnd"/>
-      <w:r>
-        <w:t xml:space="preserve">, a Parser, and a </w:t>
+        <w:t xml:space="preserve">Our abcplayer consists of a Lexer, a Parser, and a </w:t>
       </w:r>
       <w:r>
         <w:t>Player</w:t>
@@ -85,63 +54,19 @@
         <w:t xml:space="preserve">. </w:t>
       </w:r>
       <w:r>
-        <w:t xml:space="preserve">The player is aided by a complete </w:t>
-      </w:r>
-      <w:proofErr w:type="spellStart"/>
-      <w:r>
-        <w:t>datatype</w:t>
-      </w:r>
-      <w:proofErr w:type="spellEnd"/>
-      <w:r>
-        <w:t xml:space="preserve"> structure that we refer to as our ADT. The </w:t>
-      </w:r>
-      <w:proofErr w:type="spellStart"/>
-      <w:r>
-        <w:t>Lexer</w:t>
-      </w:r>
-      <w:proofErr w:type="spellEnd"/>
-      <w:r>
-        <w:t xml:space="preserve"> provides a list of tokens recognized from an inputted </w:t>
-      </w:r>
-      <w:proofErr w:type="spellStart"/>
-      <w:proofErr w:type="gramStart"/>
-      <w:r>
-        <w:t>abc</w:t>
-      </w:r>
-      <w:proofErr w:type="spellEnd"/>
-      <w:proofErr w:type="gramEnd"/>
-      <w:r>
-        <w:t xml:space="preserve"> file. The Parser takes this list of tokens and transforms them into a complete Song, comprised of the </w:t>
-      </w:r>
-      <w:proofErr w:type="spellStart"/>
-      <w:r>
-        <w:t>datatypes</w:t>
-      </w:r>
-      <w:proofErr w:type="spellEnd"/>
-      <w:r>
-        <w:t xml:space="preserve"> that we defined in our ADT. The song is walked by a </w:t>
-      </w:r>
-      <w:proofErr w:type="gramStart"/>
-      <w:r>
-        <w:t>Visitor which</w:t>
-      </w:r>
-      <w:proofErr w:type="gramEnd"/>
-      <w:r>
-        <w:t xml:space="preserve"> transforms our ADT’s components in to </w:t>
+        <w:t xml:space="preserve">The player is aided by a complete datatype structure that we refer to as our ADT. The Lexer provides a list of tokens recognized from an inputted abc file. The Parser takes this list of tokens and transforms them into a complete Song, comprised of the datatypes that we defined in </w:t>
+      </w:r>
+      <w:r>
+        <w:t>our ADT. The song is walked by our</w:t>
+      </w:r>
+      <w:r>
+        <w:t xml:space="preserve"> Visitor which transforms our ADT’s components in to </w:t>
       </w:r>
       <w:r>
         <w:t xml:space="preserve">pitch, lyric, and timing information </w:t>
       </w:r>
       <w:r>
-        <w:t xml:space="preserve">that can be understood by the MIDI </w:t>
-      </w:r>
-      <w:proofErr w:type="spellStart"/>
-      <w:r>
-        <w:t>SequencePlayer</w:t>
-      </w:r>
-      <w:proofErr w:type="spellEnd"/>
-      <w:r>
-        <w:t xml:space="preserve">. </w:t>
+        <w:t xml:space="preserve">that can be understood by the MIDI SequencePlayer. </w:t>
       </w:r>
       <w:r>
         <w:t xml:space="preserve">We use this sequencer </w:t>
@@ -161,13 +86,8 @@
       <w:pPr>
         <w:pStyle w:val="Subtitle"/>
       </w:pPr>
-      <w:proofErr w:type="spellStart"/>
-      <w:r>
-        <w:t>Datatype</w:t>
-      </w:r>
-      <w:proofErr w:type="spellEnd"/>
-      <w:r>
-        <w:t xml:space="preserve"> Definition:</w:t>
+      <w:r>
+        <w:t>Datatype Definition:</w:t>
       </w:r>
     </w:p>
     <w:p/>
@@ -177,7 +97,7 @@
           <w:noProof/>
         </w:rPr>
         <w:drawing>
-          <wp:inline distT="0" distB="0" distL="0" distR="0" wp14:anchorId="08D4976C" wp14:editId="606080A4">
+          <wp:inline distT="0" distB="0" distL="0" distR="0" wp14:anchorId="08D4976C" wp14:editId="78E56D4F">
             <wp:extent cx="5486400" cy="3200400"/>
             <wp:effectExtent l="0" t="0" r="0" b="50800"/>
             <wp:docPr id="1" name="Diagram 1"/>
@@ -191,7 +111,13 @@
         </w:drawing>
       </w:r>
     </w:p>
-    <w:p/>
+    <w:p>
+      <w:pPr>
+        <w:rPr>
+          <w:b/>
+        </w:rPr>
+      </w:pPr>
+    </w:p>
     <w:p>
       <w:r>
         <w:rPr>
@@ -200,28 +126,7 @@
         <w:t>Song:</w:t>
       </w:r>
       <w:r>
-        <w:t xml:space="preserve"> This is the immutable, top-level class that represents each ABC song. This is the output of the Parser, and the input to the Visitor. It consists of a Header (i.e. the metadata of the ABC file) and a Body (i.e. the musical content of the ABC file). It provides getters for the Header and Body, and also implements convenience functions which the Visitor can make use of (ex. </w:t>
-      </w:r>
-      <w:proofErr w:type="spellStart"/>
-      <w:proofErr w:type="gramStart"/>
-      <w:r>
-        <w:t>getKeySignature</w:t>
-      </w:r>
-      <w:proofErr w:type="spellEnd"/>
-      <w:r>
-        <w:t>(</w:t>
-      </w:r>
-      <w:proofErr w:type="gramEnd"/>
-      <w:r>
-        <w:t xml:space="preserve">), </w:t>
-      </w:r>
-      <w:proofErr w:type="spellStart"/>
-      <w:r>
-        <w:t>getTempo</w:t>
-      </w:r>
-      <w:proofErr w:type="spellEnd"/>
-      <w:r>
-        <w:t>()).</w:t>
+        <w:t xml:space="preserve"> This is the immutable, top-level class that represents each ABC song. This is the output of the Parser, and the input to the Visitor. It consists of a Header (i.e. the metadata of the ABC file) and a Body (i.e. the musical content of the ABC file). It provides getters for the Header and Body, and also implements convenience functions which the Visitor can make use of (ex. getKeySignature(), getTempo()).</w:t>
       </w:r>
     </w:p>
     <w:p/>
@@ -233,15 +138,7 @@
         <w:t xml:space="preserve">Header: </w:t>
       </w:r>
       <w:r>
-        <w:t xml:space="preserve">This is an immutable </w:t>
-      </w:r>
-      <w:proofErr w:type="gramStart"/>
-      <w:r>
-        <w:t>class which</w:t>
-      </w:r>
-      <w:proofErr w:type="gramEnd"/>
-      <w:r>
-        <w:t xml:space="preserve"> stores the content of an ABC file header. It provides getters for the fields of an ABC header (ex. composer, title, tempo). It also implements functions for the Visitor to use.</w:t>
+        <w:t>This is an immutable class which stores the content of an ABC file header. It provides getters for the fields of an ABC header (ex. composer, title, tempo). It also implements functions for the Visitor to use.</w:t>
       </w:r>
     </w:p>
     <w:p/>
@@ -253,15 +150,7 @@
         <w:t xml:space="preserve">Body: </w:t>
       </w:r>
       <w:r>
-        <w:t xml:space="preserve">This is an immutable </w:t>
-      </w:r>
-      <w:proofErr w:type="gramStart"/>
-      <w:r>
-        <w:t>class which</w:t>
-      </w:r>
-      <w:proofErr w:type="gramEnd"/>
-      <w:r>
-        <w:t xml:space="preserve"> stores the body of the ABC song (i.e. the music and lyrics). It contains a list of type Voice, which represents each of the “voices” (music + lyrics) in the song. It provides getters for the fields and relevant methods for the Visitor.</w:t>
+        <w:t>This is an immutable class which stores the body of the ABC song (i.e. the music and lyrics). It contains a list of type Voice, which represents each of the “voices” (music + lyrics) in the song. It provides getters for the fields and relevant methods for the Visitor.</w:t>
       </w:r>
     </w:p>
     <w:p/>
@@ -279,23 +168,7 @@
         <w:t>:</w:t>
       </w:r>
       <w:r>
-        <w:t xml:space="preserve"> This is the </w:t>
-      </w:r>
-      <w:proofErr w:type="gramStart"/>
-      <w:r>
-        <w:t>interface which</w:t>
-      </w:r>
-      <w:proofErr w:type="gramEnd"/>
-      <w:r>
-        <w:t xml:space="preserve"> defines the basic functionality of constituents of the song (i.e. music + lyrics). It provides methods for the Visitor to use this object to generate a sound which can be played by the </w:t>
-      </w:r>
-      <w:proofErr w:type="spellStart"/>
-      <w:r>
-        <w:t>SequencePlayer</w:t>
-      </w:r>
-      <w:proofErr w:type="spellEnd"/>
-      <w:r>
-        <w:t xml:space="preserve"> (i.e. how many ticks is it? When is it played?)</w:t>
+        <w:t xml:space="preserve"> This is the interface which defines the basic functionality of constituents of the song (i.e. music + lyrics). It provides methods for the Visitor to use this object to generate a sound which can be played by the SequencePlayer (i.e. how many ticks is it? When is it played?)</w:t>
       </w:r>
     </w:p>
     <w:p/>
@@ -307,31 +180,13 @@
         <w:t>Music:</w:t>
       </w:r>
       <w:r>
-        <w:t xml:space="preserve"> This is an abstract </w:t>
-      </w:r>
-      <w:proofErr w:type="gramStart"/>
-      <w:r>
-        <w:t>class which</w:t>
-      </w:r>
-      <w:proofErr w:type="gramEnd"/>
-      <w:r>
-        <w:t xml:space="preserve"> represents the non-lyric parts of the song (ex. the notes, chords, </w:t>
-      </w:r>
-      <w:proofErr w:type="spellStart"/>
-      <w:r>
-        <w:t>tuplets</w:t>
-      </w:r>
-      <w:proofErr w:type="spellEnd"/>
-      <w:r>
-        <w:t xml:space="preserve">). It defines methods for getting the length of the music, Visitor related methods, a method to convert the music to a sound that the </w:t>
-      </w:r>
-      <w:proofErr w:type="spellStart"/>
-      <w:r>
-        <w:t>SequencePlayer</w:t>
-      </w:r>
-      <w:proofErr w:type="spellEnd"/>
-      <w:r>
-        <w:t xml:space="preserve"> can play.</w:t>
+        <w:t xml:space="preserve"> This is an abstract class which represents the non-lyric parts of the song (ex. the notes, chords, tuplets</w:t>
+      </w:r>
+      <w:r>
+        <w:t>, rests</w:t>
+      </w:r>
+      <w:r>
+        <w:t>). It defines methods for getting the length of the music, Visitor related methods, a method to convert the music to a sound that the SequencePlayer can play.</w:t>
       </w:r>
     </w:p>
     <w:p/>
@@ -343,23 +198,7 @@
         <w:t>Note:</w:t>
       </w:r>
       <w:r>
-        <w:t xml:space="preserve"> This is an immutable </w:t>
-      </w:r>
-      <w:proofErr w:type="gramStart"/>
-      <w:r>
-        <w:t>class which</w:t>
-      </w:r>
-      <w:proofErr w:type="gramEnd"/>
-      <w:r>
-        <w:t xml:space="preserve"> inherits from Music and implements Voice. This is the basis for the music in the song. It includes fields and methods for the Visitor method to generate a sound that the </w:t>
-      </w:r>
-      <w:proofErr w:type="spellStart"/>
-      <w:r>
-        <w:t>SequencePlayer</w:t>
-      </w:r>
-      <w:proofErr w:type="spellEnd"/>
-      <w:r>
-        <w:t xml:space="preserve"> can play. For instance, it provides methods for retrieving the note type, length, octave, and accidental.</w:t>
+        <w:t xml:space="preserve"> This is an immutable class which inherits from Music and implements Voice. This is the basis for the music in the song. It includes fields and methods for the Visitor method to generate a sound that the SequencePlayer can play. For instance, it provides methods for retrieving the note type, length, octave, and accidental.</w:t>
       </w:r>
     </w:p>
     <w:p/>
@@ -371,59 +210,19 @@
         <w:t>Chord:</w:t>
       </w:r>
       <w:r>
-        <w:t xml:space="preserve"> This is an immutable </w:t>
-      </w:r>
-      <w:proofErr w:type="gramStart"/>
-      <w:r>
-        <w:t>class which</w:t>
-      </w:r>
-      <w:proofErr w:type="gramEnd"/>
-      <w:r>
-        <w:t xml:space="preserve"> inherits from Music and implements Voice. It provides the standard getters and provides methods for the Visitor to use. Furthermore, the chord is represented by a list of Note objects.</w:t>
+        <w:t xml:space="preserve"> This is an immutable class which inherits from Music and implements Voice. It provides the standard getters and provides methods for the Visitor to use. Furthermore, the chord is represented by a list of Note objects.</w:t>
       </w:r>
     </w:p>
     <w:p/>
     <w:p>
-      <w:proofErr w:type="spellStart"/>
       <w:r>
         <w:rPr>
           <w:b/>
         </w:rPr>
-        <w:t>Tuplet</w:t>
-      </w:r>
-      <w:proofErr w:type="spellEnd"/>
-      <w:r>
-        <w:rPr>
-          <w:b/>
-        </w:rPr>
-        <w:t xml:space="preserve">: </w:t>
-      </w:r>
-      <w:r>
-        <w:t xml:space="preserve">This is an immutable </w:t>
-      </w:r>
-      <w:proofErr w:type="gramStart"/>
-      <w:r>
-        <w:t>class which</w:t>
-      </w:r>
-      <w:proofErr w:type="gramEnd"/>
-      <w:r>
-        <w:t xml:space="preserve"> inherits from Music and implements Voice. It provides the standard getters and provides methods for the Visitor to user. Furthermore, the </w:t>
-      </w:r>
-      <w:proofErr w:type="spellStart"/>
-      <w:r>
-        <w:t>Tuplet</w:t>
-      </w:r>
-      <w:proofErr w:type="spellEnd"/>
-      <w:r>
-        <w:t xml:space="preserve"> is represented by a list of Music objects (we do not use a list of Note objects because a </w:t>
-      </w:r>
-      <w:proofErr w:type="spellStart"/>
-      <w:r>
-        <w:t>tuplet</w:t>
-      </w:r>
-      <w:proofErr w:type="spellEnd"/>
-      <w:r>
-        <w:t xml:space="preserve"> can contain chords).</w:t>
+        <w:t xml:space="preserve">Tuplet: </w:t>
+      </w:r>
+      <w:r>
+        <w:t>This is an immutable class which inherits from Music and implements Voice. It provides the standard getters and provides methods for the Visitor to user. Furthermore, the Tuplet is represented by a list of Music objects (we do not use a list of Note objects because a tuplet can contain chords).</w:t>
       </w:r>
     </w:p>
     <w:p/>
@@ -435,39 +234,7 @@
         <w:t>Rest:</w:t>
       </w:r>
       <w:r>
-        <w:t xml:space="preserve"> This is an immutable </w:t>
-      </w:r>
-      <w:proofErr w:type="gramStart"/>
-      <w:r>
-        <w:t>class which</w:t>
-      </w:r>
-      <w:proofErr w:type="gramEnd"/>
-      <w:r>
-        <w:t xml:space="preserve"> inherits from Music and implements Voice. It provides usual basic functions like </w:t>
-      </w:r>
-      <w:proofErr w:type="spellStart"/>
-      <w:r>
-        <w:t>toString</w:t>
-      </w:r>
-      <w:proofErr w:type="spellEnd"/>
-      <w:r>
-        <w:t xml:space="preserve">, equals, and </w:t>
-      </w:r>
-      <w:proofErr w:type="spellStart"/>
-      <w:r>
-        <w:t>hashCode</w:t>
-      </w:r>
-      <w:proofErr w:type="spellEnd"/>
-      <w:r>
-        <w:t xml:space="preserve">. The class provides a method to get the length of the rest, so the Visitor (and therefore the </w:t>
-      </w:r>
-      <w:proofErr w:type="spellStart"/>
-      <w:r>
-        <w:t>SequencePlayer</w:t>
-      </w:r>
-      <w:proofErr w:type="spellEnd"/>
-      <w:r>
-        <w:t>) will stay silent for the duration of the test.</w:t>
+        <w:t xml:space="preserve"> This is an immutable class which inherits from Music and implements Voice. It provides usual basic functions like toString, equals, and hashCode. The class provides a method to get the length of the rest, so the Visitor (and therefore the SequencePlayer) will stay silent for the duration of the test.</w:t>
       </w:r>
     </w:p>
     <w:p/>
@@ -479,51 +246,7 @@
         <w:t xml:space="preserve">Lyric: </w:t>
       </w:r>
       <w:r>
-        <w:t xml:space="preserve">This is an immutable class which implements Voice. It provides methods and fields for the Visitor and the </w:t>
-      </w:r>
-      <w:proofErr w:type="spellStart"/>
-      <w:r>
-        <w:t>SequencePlayer</w:t>
-      </w:r>
-      <w:proofErr w:type="spellEnd"/>
-      <w:r>
-        <w:t xml:space="preserve"> – and it includes the actual </w:t>
-      </w:r>
-      <w:proofErr w:type="gramStart"/>
-      <w:r>
-        <w:t>lyrics which</w:t>
-      </w:r>
-      <w:proofErr w:type="gramEnd"/>
-      <w:r>
-        <w:t xml:space="preserve"> are sung and displayed to the system according to their position in the music.</w:t>
-      </w:r>
-    </w:p>
-    <w:p/>
-    <w:p>
-      <w:r>
-        <w:rPr>
-          <w:b/>
-        </w:rPr>
-        <w:t xml:space="preserve">Visitor: </w:t>
-      </w:r>
-      <w:r>
-        <w:t xml:space="preserve">This is a mutable </w:t>
-      </w:r>
-      <w:proofErr w:type="gramStart"/>
-      <w:r>
-        <w:t>class which takes a Song object</w:t>
-      </w:r>
-      <w:proofErr w:type="gramEnd"/>
-      <w:r>
-        <w:t xml:space="preserve"> and recursively walks down the tree, building itself up and finally producing a list of pitch, lyric, and timing information which the </w:t>
-      </w:r>
-      <w:proofErr w:type="spellStart"/>
-      <w:r>
-        <w:t>SequencePlayer</w:t>
-      </w:r>
-      <w:proofErr w:type="spellEnd"/>
-      <w:r>
-        <w:t xml:space="preserve"> can play.</w:t>
+        <w:t>This is an immutable class which implements Voice. It provides methods and fields for the Visitor and the SequencePlayer – and it includes the actual lyrics which are sung and displayed to the system according to their position in the music.</w:t>
       </w:r>
     </w:p>
     <w:p/>
@@ -542,23 +265,76 @@
         <w:pStyle w:val="Subtitle"/>
       </w:pPr>
       <w:r>
-        <w:t>Grammar:</w:t>
+        <w:t>Visitor:</w:t>
+      </w:r>
+    </w:p>
+    <w:p>
+      <w:pPr>
+        <w:pStyle w:val="Subtitle"/>
+      </w:pPr>
+    </w:p>
+    <w:p>
+      <w:r>
+        <w:t xml:space="preserve">This is a mutable class which takes a Song object and recursively walks down the tree, building itself up and finally producing a list of pitch, lyric, and timing information which the SequencePlayer can play. This contains visit() methods for Song, Header, Body, and Voice, but the main method is play(). </w:t>
       </w:r>
     </w:p>
     <w:p/>
     <w:p>
       <w:r>
-        <w:t xml:space="preserve">The grammar has not been changed. The reason for this is because the ADT has been designed around the grammar, which thereby minimizes the </w:t>
-      </w:r>
-      <w:proofErr w:type="spellStart"/>
-      <w:r>
-        <w:t>lexing</w:t>
-      </w:r>
-      <w:proofErr w:type="spellEnd"/>
-      <w:r>
-        <w:t xml:space="preserve"> and parsing work required, and also does not require the grammar to change (as far as we know).</w:t>
-      </w:r>
+        <w:t>Play starts by creating a new SequencePlayer with information that it is given in the header of the song</w:t>
+      </w:r>
+      <w:r>
+        <w:t xml:space="preserve"> (ex. tempo)</w:t>
+      </w:r>
+      <w:r>
+        <w:t xml:space="preserve">. </w:t>
+      </w:r>
+      <w:r>
+        <w:t>It</w:t>
+      </w:r>
+      <w:r>
+        <w:t xml:space="preserve"> sets the ticks per beat parameter by calculating the least common multiple of the different note d</w:t>
+      </w:r>
+      <w:r>
+        <w:t>urations throughout the piece. After initializing the SequencePlayer the next step is to add the notes. Play keeps a running count of the start tick and the tick duration, the two timing variables that are important when adding notes to the sequencer. Play runs through the list of Musics that we passed it and checks to see if they are instances of Chord, Tuple, Rest, or Note. Play then handles those different cases accordingly</w:t>
+      </w:r>
+      <w:r>
+        <w:t xml:space="preserve"> (adds Notes to the sequencer with the correctly paired timing information with the .add() method)</w:t>
+      </w:r>
+      <w:r>
+        <w:t xml:space="preserve">, incrementing the </w:t>
+      </w:r>
+      <w:r>
+        <w:t xml:space="preserve">start </w:t>
+      </w:r>
+      <w:r>
+        <w:t xml:space="preserve">tick count with each new element in the Musics list. </w:t>
+      </w:r>
+      <w:r>
+        <w:t>The tick duration is calculated individually for each Music element. We multiply the ticks per beat (calculated when we initialized the sequencer) by the note duration (extracted from the individual Music elements) to acquire this number. With each call of .add() we build up a list of music to be played and ultimately we create sound with a .play() call to our SequencePlayer.</w:t>
+      </w:r>
+      <w:bookmarkStart w:id="0" w:name="_GoBack"/>
+      <w:bookmarkEnd w:id="0"/>
     </w:p>
+    <w:p/>
+    <w:p>
+      <w:pPr>
+        <w:pStyle w:val="Subtitle"/>
+      </w:pPr>
+      <w:r>
+        <w:t>Grammar:</w:t>
+      </w:r>
+    </w:p>
+    <w:p/>
+    <w:p>
+      <w:r>
+        <w:t>The grammar has not been changed. The reason for this is because the ADT has been designed around the grammar, which thereby minimizes the lexing and parsing work required, and also does not require the grammar to change (as far as we know).</w:t>
+      </w:r>
+    </w:p>
+    <w:p/>
+    <w:p/>
+    <w:p/>
+    <w:p/>
     <w:p/>
     <w:p/>
     <w:p>
@@ -572,15 +348,7 @@
     <w:p/>
     <w:p>
       <w:r>
-        <w:t xml:space="preserve">The parser uses the parse tree and builds a Song object according to the </w:t>
-      </w:r>
-      <w:proofErr w:type="spellStart"/>
-      <w:r>
-        <w:t>datatype</w:t>
-      </w:r>
-      <w:proofErr w:type="spellEnd"/>
-      <w:r>
-        <w:t xml:space="preserve"> definitions. As we travel down the parse tree, we can build up the ADT tree. </w:t>
+        <w:t xml:space="preserve">The parser uses the parse tree and builds a Song object according to the datatype definitions. As we travel down the parse tree, we can build up the ADT tree. </w:t>
       </w:r>
       <w:r>
         <w:t xml:space="preserve">Since the </w:t>
@@ -625,26 +393,16 @@
         <w:t xml:space="preserve"> and recursively walks through the constituents of Song and each of its subclasses and visits them as well. </w:t>
       </w:r>
       <w:r>
-        <w:t xml:space="preserve">The result of the Visitor is a set of </w:t>
-      </w:r>
-      <w:proofErr w:type="gramStart"/>
-      <w:r>
-        <w:t xml:space="preserve">objects </w:t>
-      </w:r>
-      <w:r>
-        <w:t>which</w:t>
-      </w:r>
-      <w:proofErr w:type="gramEnd"/>
-      <w:r>
-        <w:t xml:space="preserve"> can be added to the </w:t>
-      </w:r>
-      <w:proofErr w:type="spellStart"/>
-      <w:r>
-        <w:t>SequencePlayer</w:t>
-      </w:r>
-      <w:proofErr w:type="spellEnd"/>
-      <w:r>
-        <w:t xml:space="preserve"> and played.</w:t>
+        <w:t>The result of the Visitor is a set of objects</w:t>
+      </w:r>
+      <w:r>
+        <w:t>,</w:t>
+      </w:r>
+      <w:r>
+        <w:t xml:space="preserve"> </w:t>
+      </w:r>
+      <w:r>
+        <w:t>which can be added to the SequencePlayer and played.</w:t>
       </w:r>
     </w:p>
     <w:p/>
@@ -662,29 +420,13 @@
         <w:t>We want to test as man</w:t>
       </w:r>
       <w:r>
-        <w:t xml:space="preserve">y components as we can. We began by testing the </w:t>
-      </w:r>
-      <w:proofErr w:type="spellStart"/>
-      <w:r>
-        <w:t>warmup</w:t>
-      </w:r>
-      <w:proofErr w:type="spellEnd"/>
-      <w:r>
-        <w:t xml:space="preserve"> exercises.</w:t>
+        <w:t>y components as we can. We began by testing the warmup exercises.</w:t>
       </w:r>
       <w:r>
         <w:t xml:space="preserve"> Next, we’</w:t>
       </w:r>
       <w:r>
-        <w:t xml:space="preserve">ll test the </w:t>
-      </w:r>
-      <w:proofErr w:type="spellStart"/>
-      <w:r>
-        <w:t>Lexer</w:t>
-      </w:r>
-      <w:proofErr w:type="spellEnd"/>
-      <w:r>
-        <w:t xml:space="preserve">, ensuring that it can tokenize all the characters that we described in the </w:t>
+        <w:t xml:space="preserve">ll test the Lexer, ensuring that it can tokenize all the characters that we described in the </w:t>
       </w:r>
       <w:r>
         <w:t>grammar and crashes on inv</w:t>
@@ -701,11 +443,9 @@
       <w:r>
         <w:t xml:space="preserve">the ABC subset (ex. multiple voices, </w:t>
       </w:r>
-      <w:proofErr w:type="spellStart"/>
       <w:r>
         <w:t>tuplets</w:t>
       </w:r>
-      <w:proofErr w:type="spellEnd"/>
       <w:r>
         <w:t xml:space="preserve">, repeats). </w:t>
       </w:r>
@@ -733,13 +473,8 @@
       <w:r>
         <w:t xml:space="preserve">it a Song object </w:t>
       </w:r>
-      <w:proofErr w:type="gramStart"/>
-      <w:r>
-        <w:t>which utilizes all the different possible constituents</w:t>
-      </w:r>
-      <w:proofErr w:type="gramEnd"/>
-      <w:r>
-        <w:t xml:space="preserve"> (ex. lyrics, multiple voices, key signature) </w:t>
+      <w:r>
+        <w:t xml:space="preserve">which utilizes all the different possible constituents (ex. lyrics, multiple voices, key signature) </w:t>
       </w:r>
       <w:r>
         <w:t xml:space="preserve">and ensuring that it generates the proper sequence of </w:t>
@@ -748,51 +483,19 @@
         <w:t>pitches and</w:t>
       </w:r>
       <w:r>
-        <w:t xml:space="preserve"> lyrics for the </w:t>
-      </w:r>
-      <w:proofErr w:type="spellStart"/>
-      <w:r>
-        <w:t>SequencePlayer</w:t>
-      </w:r>
-      <w:proofErr w:type="spellEnd"/>
-      <w:r>
-        <w:t xml:space="preserve">. </w:t>
-      </w:r>
-      <w:r>
-        <w:t xml:space="preserve">The abstract data type’s functions, like </w:t>
-      </w:r>
-      <w:proofErr w:type="spellStart"/>
-      <w:r>
-        <w:t>toString</w:t>
-      </w:r>
-      <w:proofErr w:type="spellEnd"/>
-      <w:r>
-        <w:t xml:space="preserve">, equals, and </w:t>
-      </w:r>
-      <w:proofErr w:type="spellStart"/>
-      <w:r>
-        <w:t>has</w:t>
-      </w:r>
-      <w:r>
-        <w:t>hCode</w:t>
-      </w:r>
-      <w:proofErr w:type="spellEnd"/>
-      <w:r>
-        <w:t xml:space="preserve"> will be tested for proper relationsh</w:t>
+        <w:t xml:space="preserve"> lyrics for the SequencePlayer. </w:t>
+      </w:r>
+      <w:r>
+        <w:t>The abstract data type’s functions, like toString, equals, and has</w:t>
+      </w:r>
+      <w:r>
+        <w:t>hCode will be tested for proper relationsh</w:t>
       </w:r>
       <w:r>
         <w:t>ips (ex. reflexive, symmetric).</w:t>
       </w:r>
       <w:r>
-        <w:t xml:space="preserve"> Utility classes, like Fraction class, will be tested by providing inputs for all operations and checking edge cases (ex. zero numerator, zero denominator, </w:t>
-      </w:r>
-      <w:proofErr w:type="spellStart"/>
-      <w:r>
-        <w:t>etc</w:t>
-      </w:r>
-      <w:proofErr w:type="spellEnd"/>
-      <w:r>
-        <w:t>).</w:t>
+        <w:t xml:space="preserve"> Utility classes, like Fraction class, will be tested by providing inputs for all operations and checking edge cases (ex. zero numerator, zero denominator, etc).</w:t>
       </w:r>
     </w:p>
     <w:p/>
@@ -807,15 +510,7 @@
         </w:tabs>
       </w:pPr>
       <w:r>
-        <w:t xml:space="preserve">Notes on the </w:t>
-      </w:r>
-      <w:proofErr w:type="spellStart"/>
-      <w:r>
-        <w:t>Lexer</w:t>
-      </w:r>
-      <w:proofErr w:type="spellEnd"/>
-      <w:r>
-        <w:t xml:space="preserve"> and Parser:</w:t>
+        <w:t>Notes on the Lexer and Parser:</w:t>
       </w:r>
       <w:r>
         <w:tab/>
@@ -824,31 +519,7 @@
     <w:p/>
     <w:p>
       <w:r>
-        <w:t xml:space="preserve">Our </w:t>
-      </w:r>
-      <w:proofErr w:type="spellStart"/>
-      <w:r>
-        <w:t>lexer</w:t>
-      </w:r>
-      <w:proofErr w:type="spellEnd"/>
-      <w:r>
-        <w:t xml:space="preserve"> creates tokens that are then recognized by our parser and sent to the listener. The listener builds up a Song object consisting of notes, rests, chords, and tuples at the base level, and a body and a header at the highest level. Our complete song object is passed in to the visitor which has a </w:t>
-      </w:r>
-      <w:proofErr w:type="gramStart"/>
-      <w:r>
-        <w:t>play(</w:t>
-      </w:r>
-      <w:proofErr w:type="gramEnd"/>
-      <w:r>
-        <w:t xml:space="preserve">) method that will transforms our Song object in to notation that can be played by the MIDI </w:t>
-      </w:r>
-      <w:proofErr w:type="spellStart"/>
-      <w:r>
-        <w:t>SequencePlayer</w:t>
-      </w:r>
-      <w:proofErr w:type="spellEnd"/>
-      <w:r>
-        <w:t xml:space="preserve">. </w:t>
+        <w:t xml:space="preserve">Our lexer creates tokens that are then recognized by our parser and sent to the listener. The listener builds up a Song object consisting of notes, rests, chords, and tuples at the base level, and a body and a header at the highest level. Our complete song object is passed in to the visitor which has a play() method that will transforms our Song object in to notation that can be played by the MIDI SequencePlayer. </w:t>
       </w:r>
     </w:p>
     <w:p/>
@@ -860,15 +531,7 @@
         </w:tabs>
       </w:pPr>
       <w:r>
-        <w:t xml:space="preserve">Notes on </w:t>
-      </w:r>
-      <w:r>
-        <w:t>changes that we’ve implemented since the Milestone</w:t>
-      </w:r>
-      <w:bookmarkStart w:id="0" w:name="_GoBack"/>
-      <w:bookmarkEnd w:id="0"/>
-      <w:r>
-        <w:t>:</w:t>
+        <w:t>Notes on changes that we’ve implemented since the Milestone:</w:t>
       </w:r>
       <w:r>
         <w:tab/>
@@ -7299,7 +6962,7 @@
 </file>
 
 <file path=customXml/itemProps1.xml><?xml version="1.0" encoding="utf-8"?>
-<ds:datastoreItem xmlns:ds="http://schemas.openxmlformats.org/officeDocument/2006/customXml" ds:itemID="{A7D536F9-8495-3A41-8B28-E7607EDA4727}">
+<ds:datastoreItem xmlns:ds="http://schemas.openxmlformats.org/officeDocument/2006/customXml" ds:itemID="{719F1768-A5D6-3B40-9A27-6D90423E4882}">
   <ds:schemaRefs>
     <ds:schemaRef ds:uri="http://schemas.openxmlformats.org/officeDocument/2006/bibliography"/>
   </ds:schemaRefs>

</xml_diff>

<commit_message>
updated flow chart in design document to reflect ADT changes
</commit_message>
<xml_diff>
--- a/docs/design-revised.docx
+++ b/docs/design-revised.docx
@@ -9,14 +9,29 @@
       <w:r>
         <w:softHyphen/>
       </w:r>
-      <w:r>
-        <w:t>Harihar Subramanyam</w:t>
-      </w:r>
+      <w:proofErr w:type="spellStart"/>
+      <w:r>
+        <w:t>Harihar</w:t>
+      </w:r>
+      <w:proofErr w:type="spellEnd"/>
+      <w:r>
+        <w:t xml:space="preserve"> </w:t>
+      </w:r>
+      <w:proofErr w:type="spellStart"/>
+      <w:r>
+        <w:t>Subramanyam</w:t>
+      </w:r>
+      <w:proofErr w:type="spellEnd"/>
     </w:p>
     <w:p>
       <w:r>
-        <w:t>Ryan Chipman</w:t>
-      </w:r>
+        <w:t xml:space="preserve">Ryan </w:t>
+      </w:r>
+      <w:proofErr w:type="spellStart"/>
+      <w:r>
+        <w:t>Chipman</w:t>
+      </w:r>
+      <w:proofErr w:type="spellEnd"/>
     </w:p>
     <w:p>
       <w:r>
@@ -45,7 +60,23 @@
     <w:p/>
     <w:p>
       <w:r>
-        <w:t xml:space="preserve">Our abcplayer consists of a Lexer, a Parser, and a </w:t>
+        <w:t xml:space="preserve">Our </w:t>
+      </w:r>
+      <w:proofErr w:type="spellStart"/>
+      <w:r>
+        <w:t>abcplayer</w:t>
+      </w:r>
+      <w:proofErr w:type="spellEnd"/>
+      <w:r>
+        <w:t xml:space="preserve"> consists of a </w:t>
+      </w:r>
+      <w:proofErr w:type="spellStart"/>
+      <w:r>
+        <w:t>Lexer</w:t>
+      </w:r>
+      <w:proofErr w:type="spellEnd"/>
+      <w:r>
+        <w:t xml:space="preserve">, a Parser, and a </w:t>
       </w:r>
       <w:r>
         <w:t>Player</w:t>
@@ -54,19 +85,69 @@
         <w:t xml:space="preserve">. </w:t>
       </w:r>
       <w:r>
-        <w:t xml:space="preserve">The player is aided by a complete datatype structure that we refer to as our ADT. The Lexer provides a list of tokens recognized from an inputted abc file. The Parser takes this list of tokens and transforms them into a complete Song, comprised of the datatypes that we defined in </w:t>
+        <w:t xml:space="preserve">The player is aided by a complete </w:t>
+      </w:r>
+      <w:proofErr w:type="spellStart"/>
+      <w:r>
+        <w:t>datatype</w:t>
+      </w:r>
+      <w:proofErr w:type="spellEnd"/>
+      <w:r>
+        <w:t xml:space="preserve"> structure that we refer to as our ADT. The </w:t>
+      </w:r>
+      <w:proofErr w:type="spellStart"/>
+      <w:r>
+        <w:t>Lexer</w:t>
+      </w:r>
+      <w:proofErr w:type="spellEnd"/>
+      <w:r>
+        <w:t xml:space="preserve"> provides a list of tokens recognized from an inputted </w:t>
+      </w:r>
+      <w:proofErr w:type="spellStart"/>
+      <w:proofErr w:type="gramStart"/>
+      <w:r>
+        <w:t>abc</w:t>
+      </w:r>
+      <w:proofErr w:type="spellEnd"/>
+      <w:proofErr w:type="gramEnd"/>
+      <w:r>
+        <w:t xml:space="preserve"> file. The Parser takes this list of tokens and transforms them into a complete Song, comprised of the </w:t>
+      </w:r>
+      <w:proofErr w:type="spellStart"/>
+      <w:r>
+        <w:t>datatypes</w:t>
+      </w:r>
+      <w:proofErr w:type="spellEnd"/>
+      <w:r>
+        <w:t xml:space="preserve"> that we defined in </w:t>
       </w:r>
       <w:r>
         <w:t>our ADT. The song is walked by our</w:t>
       </w:r>
       <w:r>
-        <w:t xml:space="preserve"> Visitor which transforms our ADT’s components in to </w:t>
+        <w:t xml:space="preserve"> </w:t>
+      </w:r>
+      <w:proofErr w:type="gramStart"/>
+      <w:r>
+        <w:t>Visitor which</w:t>
+      </w:r>
+      <w:proofErr w:type="gramEnd"/>
+      <w:r>
+        <w:t xml:space="preserve"> transforms our ADT’s components in to </w:t>
       </w:r>
       <w:r>
         <w:t xml:space="preserve">pitch, lyric, and timing information </w:t>
       </w:r>
       <w:r>
-        <w:t xml:space="preserve">that can be understood by the MIDI SequencePlayer. </w:t>
+        <w:t xml:space="preserve">that can be understood by the MIDI </w:t>
+      </w:r>
+      <w:proofErr w:type="spellStart"/>
+      <w:r>
+        <w:t>SequencePlayer</w:t>
+      </w:r>
+      <w:proofErr w:type="spellEnd"/>
+      <w:r>
+        <w:t xml:space="preserve">. </w:t>
       </w:r>
       <w:r>
         <w:t xml:space="preserve">We use this sequencer </w:t>
@@ -86,8 +167,13 @@
       <w:pPr>
         <w:pStyle w:val="Subtitle"/>
       </w:pPr>
-      <w:r>
-        <w:t>Datatype Definition:</w:t>
+      <w:proofErr w:type="spellStart"/>
+      <w:r>
+        <w:t>Datatype</w:t>
+      </w:r>
+      <w:proofErr w:type="spellEnd"/>
+      <w:r>
+        <w:t xml:space="preserve"> Definition:</w:t>
       </w:r>
     </w:p>
     <w:p/>
@@ -97,9 +183,9 @@
           <w:noProof/>
         </w:rPr>
         <w:drawing>
-          <wp:inline distT="0" distB="0" distL="0" distR="0" wp14:anchorId="08D4976C" wp14:editId="78E56D4F">
-            <wp:extent cx="5486400" cy="3200400"/>
-            <wp:effectExtent l="0" t="0" r="0" b="50800"/>
+          <wp:inline distT="0" distB="0" distL="0" distR="0" wp14:anchorId="08D4976C" wp14:editId="29E23692">
+            <wp:extent cx="6011492" cy="3506704"/>
+            <wp:effectExtent l="50800" t="0" r="0" b="49530"/>
             <wp:docPr id="1" name="Diagram 1"/>
             <wp:cNvGraphicFramePr/>
             <a:graphic xmlns:a="http://schemas.openxmlformats.org/drawingml/2006/main">
@@ -110,6 +196,8 @@
           </wp:inline>
         </w:drawing>
       </w:r>
+      <w:bookmarkStart w:id="0" w:name="_GoBack"/>
+      <w:bookmarkEnd w:id="0"/>
     </w:p>
     <w:p>
       <w:pPr>
@@ -126,7 +214,32 @@
         <w:t>Song:</w:t>
       </w:r>
       <w:r>
-        <w:t xml:space="preserve"> This is the immutable, top-level class that represents each ABC song. This is the output of the Parser, and the input to the Visitor. It consists of a Header (i.e. the metadata of the ABC file) and a Body (i.e. the musical content of the ABC file). It provides getters for the Header and Body, and also implements convenience functions which the Visitor can make use of (ex. getKeySignature(), getTempo()).</w:t>
+        <w:t xml:space="preserve"> This is the immutable, top-level class that represents each ABC song. This is the output of the Parser, and the input to the Visitor. It consists of a Header (i.e. the metadata of the ABC file) and a Body (i.e. the musical content of the ABC file). It </w:t>
+      </w:r>
+      <w:r>
+        <w:lastRenderedPageBreak/>
+        <w:t xml:space="preserve">provides getters for the Header and Body, and also implements convenience functions which the Visitor can make use of (ex. </w:t>
+      </w:r>
+      <w:proofErr w:type="spellStart"/>
+      <w:proofErr w:type="gramStart"/>
+      <w:r>
+        <w:t>getKeySignature</w:t>
+      </w:r>
+      <w:proofErr w:type="spellEnd"/>
+      <w:r>
+        <w:t>(</w:t>
+      </w:r>
+      <w:proofErr w:type="gramEnd"/>
+      <w:r>
+        <w:t xml:space="preserve">), </w:t>
+      </w:r>
+      <w:proofErr w:type="spellStart"/>
+      <w:r>
+        <w:t>getTempo</w:t>
+      </w:r>
+      <w:proofErr w:type="spellEnd"/>
+      <w:r>
+        <w:t>()).</w:t>
       </w:r>
     </w:p>
     <w:p/>
@@ -138,7 +251,15 @@
         <w:t xml:space="preserve">Header: </w:t>
       </w:r>
       <w:r>
-        <w:t>This is an immutable class which stores the content of an ABC file header. It provides getters for the fields of an ABC header (ex. composer, title, tempo). It also implements functions for the Visitor to use.</w:t>
+        <w:t xml:space="preserve">This is an immutable </w:t>
+      </w:r>
+      <w:proofErr w:type="gramStart"/>
+      <w:r>
+        <w:t>class which</w:t>
+      </w:r>
+      <w:proofErr w:type="gramEnd"/>
+      <w:r>
+        <w:t xml:space="preserve"> stores the content of an ABC file header. It provides getters for the fields of an ABC header (ex. composer, title, tempo). It also implements functions for the Visitor to use.</w:t>
       </w:r>
     </w:p>
     <w:p/>
@@ -150,7 +271,15 @@
         <w:t xml:space="preserve">Body: </w:t>
       </w:r>
       <w:r>
-        <w:t>This is an immutable class which stores the body of the ABC song (i.e. the music and lyrics). It contains a list of type Voice, which represents each of the “voices” (music + lyrics) in the song. It provides getters for the fields and relevant methods for the Visitor.</w:t>
+        <w:t xml:space="preserve">This is an immutable </w:t>
+      </w:r>
+      <w:proofErr w:type="gramStart"/>
+      <w:r>
+        <w:t>class which</w:t>
+      </w:r>
+      <w:proofErr w:type="gramEnd"/>
+      <w:r>
+        <w:t xml:space="preserve"> stores the body of the ABC song (i.e. the music and lyrics). It contains a list of type Voice, which represents each of the “voices” (music + lyrics) in the song. It provides getters for the fields and relevant methods for the Visitor.</w:t>
       </w:r>
     </w:p>
     <w:p/>
@@ -168,7 +297,23 @@
         <w:t>:</w:t>
       </w:r>
       <w:r>
-        <w:t xml:space="preserve"> This is the interface which defines the basic functionality of constituents of the song (i.e. music + lyrics). It provides methods for the Visitor to use this object to generate a sound which can be played by the SequencePlayer (i.e. how many ticks is it? When is it played?)</w:t>
+        <w:t xml:space="preserve"> This is the </w:t>
+      </w:r>
+      <w:proofErr w:type="gramStart"/>
+      <w:r>
+        <w:t>interface which</w:t>
+      </w:r>
+      <w:proofErr w:type="gramEnd"/>
+      <w:r>
+        <w:t xml:space="preserve"> defines the basic functionality of constituents of the song (i.e. music + lyrics). It provides methods for the Visitor to use this object to generate a sound which can be played by the </w:t>
+      </w:r>
+      <w:proofErr w:type="spellStart"/>
+      <w:r>
+        <w:t>SequencePlayer</w:t>
+      </w:r>
+      <w:proofErr w:type="spellEnd"/>
+      <w:r>
+        <w:t xml:space="preserve"> (i.e. how many ticks is it? When is it played?)</w:t>
       </w:r>
     </w:p>
     <w:p/>
@@ -180,13 +325,101 @@
         <w:t>Music:</w:t>
       </w:r>
       <w:r>
-        <w:t xml:space="preserve"> This is an abstract class which represents the non-lyric parts of the song (ex. the notes, chords, tuplets</w:t>
-      </w:r>
+        <w:t xml:space="preserve"> This is an abstract </w:t>
+      </w:r>
+      <w:proofErr w:type="gramStart"/>
+      <w:r>
+        <w:t>class which</w:t>
+      </w:r>
+      <w:proofErr w:type="gramEnd"/>
+      <w:r>
+        <w:t xml:space="preserve"> represents the non-lyric parts of the song (ex. the notes, chords, </w:t>
+      </w:r>
+      <w:proofErr w:type="spellStart"/>
+      <w:r>
+        <w:t>tuplets</w:t>
+      </w:r>
+      <w:proofErr w:type="spellEnd"/>
       <w:r>
         <w:t>, rests</w:t>
       </w:r>
       <w:r>
-        <w:t>). It defines methods for getting the length of the music, Visitor related methods, a method to convert the music to a sound that the SequencePlayer can play.</w:t>
+        <w:t xml:space="preserve">). It defines methods for getting the length of the music, Visitor related methods, a method to convert the music to a sound that the </w:t>
+      </w:r>
+      <w:proofErr w:type="spellStart"/>
+      <w:r>
+        <w:t>SequencePlayer</w:t>
+      </w:r>
+      <w:proofErr w:type="spellEnd"/>
+      <w:r>
+        <w:t xml:space="preserve"> can play.</w:t>
+      </w:r>
+    </w:p>
+    <w:p/>
+    <w:p>
+      <w:proofErr w:type="spellStart"/>
+      <w:r>
+        <w:rPr>
+          <w:b/>
+        </w:rPr>
+        <w:t>Singable</w:t>
+      </w:r>
+      <w:proofErr w:type="spellEnd"/>
+      <w:r>
+        <w:rPr>
+          <w:b/>
+        </w:rPr>
+        <w:t xml:space="preserve">: </w:t>
+      </w:r>
+      <w:r>
+        <w:t xml:space="preserve">This is an abstract class that represents the lyrics in a song. </w:t>
+      </w:r>
+      <w:proofErr w:type="spellStart"/>
+      <w:r>
+        <w:t>Singable</w:t>
+      </w:r>
+      <w:proofErr w:type="spellEnd"/>
+      <w:r>
+        <w:t xml:space="preserve"> extends music and contains </w:t>
+      </w:r>
+      <w:proofErr w:type="spellStart"/>
+      <w:proofErr w:type="gramStart"/>
+      <w:r>
+        <w:t>getSyllable</w:t>
+      </w:r>
+      <w:proofErr w:type="spellEnd"/>
+      <w:r>
+        <w:t>(</w:t>
+      </w:r>
+      <w:proofErr w:type="gramEnd"/>
+      <w:r>
+        <w:t xml:space="preserve">) and </w:t>
+      </w:r>
+      <w:proofErr w:type="spellStart"/>
+      <w:r>
+        <w:t>setSyllable</w:t>
+      </w:r>
+      <w:proofErr w:type="spellEnd"/>
+      <w:r>
+        <w:t xml:space="preserve">() methods. Note and Chord both implement Syllable and it is these two methods that allow us to associate syllables with notes and chords respectively to ultimately display lyrics. Our listener sets syllables to notes and chords when we first parse the </w:t>
+      </w:r>
+      <w:proofErr w:type="spellStart"/>
+      <w:proofErr w:type="gramStart"/>
+      <w:r>
+        <w:t>abc</w:t>
+      </w:r>
+      <w:proofErr w:type="spellEnd"/>
+      <w:proofErr w:type="gramEnd"/>
+      <w:r>
+        <w:t xml:space="preserve"> file and create the song. Then our visitor gets the syllables from the notes that it is playing and adds them to the queue of things for the </w:t>
+      </w:r>
+      <w:proofErr w:type="spellStart"/>
+      <w:r>
+        <w:t>SequencePlayer</w:t>
+      </w:r>
+      <w:proofErr w:type="spellEnd"/>
+      <w:r>
+        <w:t xml:space="preserve"> to play.</w:t>
       </w:r>
     </w:p>
     <w:p/>
@@ -198,7 +431,23 @@
         <w:t>Note:</w:t>
       </w:r>
       <w:r>
-        <w:t xml:space="preserve"> This is an immutable class which inherits from Music and implements Voice. This is the basis for the music in the song. It includes fields and methods for the Visitor method to generate a sound that the SequencePlayer can play. For instance, it provides methods for retrieving the note type, length, octave, and accidental.</w:t>
+        <w:t xml:space="preserve"> This is an immutable </w:t>
+      </w:r>
+      <w:proofErr w:type="gramStart"/>
+      <w:r>
+        <w:t>class which</w:t>
+      </w:r>
+      <w:proofErr w:type="gramEnd"/>
+      <w:r>
+        <w:t xml:space="preserve"> inherits from Music and implements Voice. This is the basis for the music in the song. It includes fields and methods for the Visitor method to generate a sound that the </w:t>
+      </w:r>
+      <w:proofErr w:type="spellStart"/>
+      <w:r>
+        <w:t>SequencePlayer</w:t>
+      </w:r>
+      <w:proofErr w:type="spellEnd"/>
+      <w:r>
+        <w:t xml:space="preserve"> can play. For instance, it provides methods for retrieving the note type, length, octave, and accidental.</w:t>
       </w:r>
     </w:p>
     <w:p/>
@@ -210,19 +459,59 @@
         <w:t>Chord:</w:t>
       </w:r>
       <w:r>
-        <w:t xml:space="preserve"> This is an immutable class which inherits from Music and implements Voice. It provides the standard getters and provides methods for the Visitor to use. Furthermore, the chord is represented by a list of Note objects.</w:t>
+        <w:t xml:space="preserve"> This is an immutable </w:t>
+      </w:r>
+      <w:proofErr w:type="gramStart"/>
+      <w:r>
+        <w:t>class which</w:t>
+      </w:r>
+      <w:proofErr w:type="gramEnd"/>
+      <w:r>
+        <w:t xml:space="preserve"> inherits from Music and implements Voice. It provides the standard getters and provides methods for the Visitor to use. Furthermore, the chord is represented by a list of Note objects.</w:t>
       </w:r>
     </w:p>
     <w:p/>
     <w:p>
+      <w:proofErr w:type="spellStart"/>
       <w:r>
         <w:rPr>
           <w:b/>
         </w:rPr>
-        <w:t xml:space="preserve">Tuplet: </w:t>
-      </w:r>
-      <w:r>
-        <w:t>This is an immutable class which inherits from Music and implements Voice. It provides the standard getters and provides methods for the Visitor to user. Furthermore, the Tuplet is represented by a list of Music objects (we do not use a list of Note objects because a tuplet can contain chords).</w:t>
+        <w:t>Tuplet</w:t>
+      </w:r>
+      <w:proofErr w:type="spellEnd"/>
+      <w:r>
+        <w:rPr>
+          <w:b/>
+        </w:rPr>
+        <w:t xml:space="preserve">: </w:t>
+      </w:r>
+      <w:r>
+        <w:t xml:space="preserve">This is an immutable </w:t>
+      </w:r>
+      <w:proofErr w:type="gramStart"/>
+      <w:r>
+        <w:t>class which</w:t>
+      </w:r>
+      <w:proofErr w:type="gramEnd"/>
+      <w:r>
+        <w:t xml:space="preserve"> inherits from Music and implements Voice. It provides the standard getters and provides methods for the Visitor to user. Furthermore, the </w:t>
+      </w:r>
+      <w:proofErr w:type="spellStart"/>
+      <w:r>
+        <w:t>Tuplet</w:t>
+      </w:r>
+      <w:proofErr w:type="spellEnd"/>
+      <w:r>
+        <w:t xml:space="preserve"> is represented by a list of Music objects (we do not use a list of Note objects because a </w:t>
+      </w:r>
+      <w:proofErr w:type="spellStart"/>
+      <w:r>
+        <w:t>tuplet</w:t>
+      </w:r>
+      <w:proofErr w:type="spellEnd"/>
+      <w:r>
+        <w:t xml:space="preserve"> can contain chords).</w:t>
       </w:r>
     </w:p>
     <w:p/>
@@ -234,19 +523,42 @@
         <w:t>Rest:</w:t>
       </w:r>
       <w:r>
-        <w:t xml:space="preserve"> This is an immutable class which inherits from Music and implements Voice. It provides usual basic functions like toString, equals, and hashCode. The class provides a method to get the length of the rest, so the Visitor (and therefore the SequencePlayer) will stay silent for the duration of the test.</w:t>
-      </w:r>
-    </w:p>
-    <w:p/>
-    <w:p>
-      <w:r>
-        <w:rPr>
-          <w:b/>
-        </w:rPr>
-        <w:t xml:space="preserve">Lyric: </w:t>
-      </w:r>
-      <w:r>
-        <w:t>This is an immutable class which implements Voice. It provides methods and fields for the Visitor and the SequencePlayer – and it includes the actual lyrics which are sung and displayed to the system according to their position in the music.</w:t>
+        <w:t xml:space="preserve"> This is an immutable </w:t>
+      </w:r>
+      <w:proofErr w:type="gramStart"/>
+      <w:r>
+        <w:t>class which</w:t>
+      </w:r>
+      <w:proofErr w:type="gramEnd"/>
+      <w:r>
+        <w:t xml:space="preserve"> inherits from Music and implements Voice. It provides usual basic functions like </w:t>
+      </w:r>
+      <w:proofErr w:type="spellStart"/>
+      <w:r>
+        <w:t>toString</w:t>
+      </w:r>
+      <w:proofErr w:type="spellEnd"/>
+      <w:r>
+        <w:t xml:space="preserve">, equals, and </w:t>
+      </w:r>
+      <w:proofErr w:type="spellStart"/>
+      <w:r>
+        <w:t>hashCode</w:t>
+      </w:r>
+      <w:proofErr w:type="spellEnd"/>
+      <w:r>
+        <w:t xml:space="preserve">. The class provides a method to get the length of the rest, so the Visitor (and therefore the </w:t>
+      </w:r>
+      <w:proofErr w:type="spellStart"/>
+      <w:r>
+        <w:t>SequencePlayer</w:t>
+      </w:r>
+      <w:proofErr w:type="spellEnd"/>
+      <w:r>
+        <w:t>) will stay sile</w:t>
+      </w:r>
+      <w:r>
+        <w:t>nt for the duration of the test.</w:t>
       </w:r>
     </w:p>
     <w:p/>
@@ -254,6 +566,143 @@
       <w:pPr>
         <w:pStyle w:val="Subtitle"/>
       </w:pPr>
+      <w:r>
+        <w:t>Other Classes in Player</w:t>
+      </w:r>
+      <w:r>
+        <w:t>:</w:t>
+      </w:r>
+    </w:p>
+    <w:p/>
+    <w:p>
+      <w:r>
+        <w:t xml:space="preserve">We have defined several different </w:t>
+      </w:r>
+      <w:proofErr w:type="spellStart"/>
+      <w:r>
+        <w:t>Enums</w:t>
+      </w:r>
+      <w:proofErr w:type="spellEnd"/>
+      <w:r>
+        <w:t>.</w:t>
+      </w:r>
+    </w:p>
+    <w:p>
+      <w:proofErr w:type="spellStart"/>
+      <w:r>
+        <w:rPr>
+          <w:b/>
+        </w:rPr>
+        <w:t>AccidentalEnum</w:t>
+      </w:r>
+      <w:proofErr w:type="spellEnd"/>
+      <w:r>
+        <w:t xml:space="preserve"> – Specifies the different types of accidentals we can have in </w:t>
+      </w:r>
+      <w:proofErr w:type="spellStart"/>
+      <w:proofErr w:type="gramStart"/>
+      <w:r>
+        <w:t>abc</w:t>
+      </w:r>
+      <w:proofErr w:type="spellEnd"/>
+      <w:proofErr w:type="gramEnd"/>
+      <w:r>
+        <w:t xml:space="preserve"> notation (sharp, double sharp, flat, double flat, natural).</w:t>
+      </w:r>
+    </w:p>
+    <w:p>
+      <w:proofErr w:type="spellStart"/>
+      <w:r>
+        <w:rPr>
+          <w:b/>
+        </w:rPr>
+        <w:t>Note</w:t>
+      </w:r>
+      <w:r>
+        <w:rPr>
+          <w:b/>
+        </w:rPr>
+        <w:t>Enum</w:t>
+      </w:r>
+      <w:proofErr w:type="spellEnd"/>
+      <w:r>
+        <w:t xml:space="preserve"> – Specifies that notes can only be C</w:t>
+      </w:r>
+      <w:proofErr w:type="gramStart"/>
+      <w:r>
+        <w:t>,D,E,F,G,A</w:t>
+      </w:r>
+      <w:proofErr w:type="gramEnd"/>
+      <w:r>
+        <w:t>, and B.</w:t>
+      </w:r>
+    </w:p>
+    <w:p>
+      <w:proofErr w:type="spellStart"/>
+      <w:r>
+        <w:rPr>
+          <w:b/>
+        </w:rPr>
+        <w:t>Tuple</w:t>
+      </w:r>
+      <w:r>
+        <w:rPr>
+          <w:b/>
+        </w:rPr>
+        <w:t>Enum</w:t>
+      </w:r>
+      <w:proofErr w:type="spellEnd"/>
+      <w:r>
+        <w:t xml:space="preserve"> – Specifies that tuples can only take the form Duplet, Triplet, and Quadruplet.</w:t>
+      </w:r>
+    </w:p>
+    <w:p/>
+    <w:p>
+      <w:proofErr w:type="spellStart"/>
+      <w:r>
+        <w:rPr>
+          <w:b/>
+        </w:rPr>
+        <w:t>KeySignature</w:t>
+      </w:r>
+      <w:proofErr w:type="spellEnd"/>
+      <w:r>
+        <w:rPr>
+          <w:b/>
+        </w:rPr>
+        <w:t>:</w:t>
+      </w:r>
+      <w:r>
+        <w:t xml:space="preserve"> This provides a map of accidentals associated with a particular key signature. This is used in the listener when we first create our Song object because given a particular key signature </w:t>
+      </w:r>
+      <w:r>
+        <w:t>(</w:t>
+      </w:r>
+      <w:r>
+        <w:t>other than C major or A minor</w:t>
+      </w:r>
+      <w:r>
+        <w:t>)</w:t>
+      </w:r>
+      <w:r>
+        <w:t xml:space="preserve">, we will need to apply accidentals </w:t>
+      </w:r>
+      <w:r>
+        <w:t xml:space="preserve">on certain notes automatically, without the </w:t>
+      </w:r>
+      <w:proofErr w:type="spellStart"/>
+      <w:proofErr w:type="gramStart"/>
+      <w:r>
+        <w:t>abc</w:t>
+      </w:r>
+      <w:proofErr w:type="spellEnd"/>
+      <w:proofErr w:type="gramEnd"/>
+      <w:r>
+        <w:t xml:space="preserve"> notation specifying it</w:t>
+      </w:r>
+      <w:r>
+        <w:t>.</w:t>
+      </w:r>
     </w:p>
     <w:p>
       <w:pPr>
@@ -275,13 +724,45 @@
     </w:p>
     <w:p>
       <w:r>
-        <w:t xml:space="preserve">This is a mutable class which takes a Song object and recursively walks down the tree, building itself up and finally producing a list of pitch, lyric, and timing information which the SequencePlayer can play. This contains visit() methods for Song, Header, Body, and Voice, but the main method is play(). </w:t>
+        <w:t xml:space="preserve">This is a mutable </w:t>
+      </w:r>
+      <w:proofErr w:type="gramStart"/>
+      <w:r>
+        <w:t>class which takes a Song object</w:t>
+      </w:r>
+      <w:proofErr w:type="gramEnd"/>
+      <w:r>
+        <w:t xml:space="preserve"> and recursively walks down the tree, building itself up and finally producing a list of pitch, lyric, and timing information which the </w:t>
+      </w:r>
+      <w:proofErr w:type="spellStart"/>
+      <w:r>
+        <w:t>SequencePlayer</w:t>
+      </w:r>
+      <w:proofErr w:type="spellEnd"/>
+      <w:r>
+        <w:t xml:space="preserve"> can play. This contains </w:t>
+      </w:r>
+      <w:proofErr w:type="gramStart"/>
+      <w:r>
+        <w:t>visit(</w:t>
+      </w:r>
+      <w:proofErr w:type="gramEnd"/>
+      <w:r>
+        <w:t xml:space="preserve">) methods for Song, Header, Body, and Voice, but the main method is play(). </w:t>
       </w:r>
     </w:p>
     <w:p/>
     <w:p>
       <w:r>
-        <w:t>Play starts by creating a new SequencePlayer with information that it is given in the header of the song</w:t>
+        <w:t xml:space="preserve">Play starts by creating a new </w:t>
+      </w:r>
+      <w:proofErr w:type="spellStart"/>
+      <w:r>
+        <w:t>SequencePlayer</w:t>
+      </w:r>
+      <w:proofErr w:type="spellEnd"/>
+      <w:r>
+        <w:t xml:space="preserve"> with information that it is given in the header of the song</w:t>
       </w:r>
       <w:r>
         <w:t xml:space="preserve"> (ex. tempo)</w:t>
@@ -296,10 +777,34 @@
         <w:t xml:space="preserve"> sets the ticks per beat parameter by calculating the least common multiple of the different note d</w:t>
       </w:r>
       <w:r>
-        <w:t>urations throughout the piece. After initializing the SequencePlayer the next step is to add the notes. Play keeps a running count of the start tick and the tick duration, the two timing variables that are important when adding notes to the sequencer. Play runs through the list of Musics that we passed it and checks to see if they are instances of Chord, Tuple, Rest, or Note. Play then handles those different cases accordingly</w:t>
-      </w:r>
-      <w:r>
-        <w:t xml:space="preserve"> (adds Notes to the sequencer with the correctly paired timing information with the .add() method)</w:t>
+        <w:t xml:space="preserve">urations throughout the piece. After initializing the </w:t>
+      </w:r>
+      <w:proofErr w:type="spellStart"/>
+      <w:r>
+        <w:t>SequencePlayer</w:t>
+      </w:r>
+      <w:proofErr w:type="spellEnd"/>
+      <w:r>
+        <w:t xml:space="preserve"> the next step is to add the notes. Play keeps a running count of the start tick and the tick duration, the two timing variables that are important when adding notes to the sequencer. Play runs through the list of </w:t>
+      </w:r>
+      <w:proofErr w:type="spellStart"/>
+      <w:r>
+        <w:t>Musics</w:t>
+      </w:r>
+      <w:proofErr w:type="spellEnd"/>
+      <w:r>
+        <w:t xml:space="preserve"> that we passed it and checks to see if they are instances of Chord, Tuple, Rest, or Note. Play then handles those different cases accordingly</w:t>
+      </w:r>
+      <w:r>
+        <w:t xml:space="preserve"> (adds Notes to the sequencer with the correctly paired timing information with the .</w:t>
+      </w:r>
+      <w:proofErr w:type="gramStart"/>
+      <w:r>
+        <w:t>add(</w:t>
+      </w:r>
+      <w:proofErr w:type="gramEnd"/>
+      <w:r>
+        <w:t>) method)</w:t>
       </w:r>
       <w:r>
         <w:t xml:space="preserve">, incrementing the </w:t>
@@ -308,13 +813,35 @@
         <w:t xml:space="preserve">start </w:t>
       </w:r>
       <w:r>
-        <w:t xml:space="preserve">tick count with each new element in the Musics list. </w:t>
-      </w:r>
-      <w:r>
-        <w:t>The tick duration is calculated individually for each Music element. We multiply the ticks per beat (calculated when we initialized the sequencer) by the note duration (extracted from the individual Music elements) to acquire this number. With each call of .add() we build up a list of music to be played and ultimately we create sound with a .play() call to our SequencePlayer.</w:t>
-      </w:r>
-      <w:bookmarkStart w:id="0" w:name="_GoBack"/>
-      <w:bookmarkEnd w:id="0"/>
+        <w:t xml:space="preserve">tick count with each new element in the </w:t>
+      </w:r>
+      <w:proofErr w:type="spellStart"/>
+      <w:r>
+        <w:t>Musics</w:t>
+      </w:r>
+      <w:proofErr w:type="spellEnd"/>
+      <w:r>
+        <w:t xml:space="preserve"> list. </w:t>
+      </w:r>
+      <w:r>
+        <w:t>The tick duration is calculated individually for each Music element. We multiply the ticks per beat (calculated when we initialized the sequencer) by the note duration (extracted from the individual Music elements) to acquire this number. With each call of .</w:t>
+      </w:r>
+      <w:proofErr w:type="gramStart"/>
+      <w:r>
+        <w:t>add(</w:t>
+      </w:r>
+      <w:proofErr w:type="gramEnd"/>
+      <w:r>
+        <w:t xml:space="preserve">) we build up a list of music to be played and ultimately we create sound with a .play() call to our </w:t>
+      </w:r>
+      <w:proofErr w:type="spellStart"/>
+      <w:r>
+        <w:t>SequencePlayer</w:t>
+      </w:r>
+      <w:proofErr w:type="spellEnd"/>
+      <w:r>
+        <w:t>.</w:t>
+      </w:r>
     </w:p>
     <w:p/>
     <w:p>
@@ -328,7 +855,15 @@
     <w:p/>
     <w:p>
       <w:r>
-        <w:t>The grammar has not been changed. The reason for this is because the ADT has been designed around the grammar, which thereby minimizes the lexing and parsing work required, and also does not require the grammar to change (as far as we know).</w:t>
+        <w:t xml:space="preserve">The grammar has not been changed. The reason for this is because the ADT has been designed around the grammar, which thereby minimizes the </w:t>
+      </w:r>
+      <w:proofErr w:type="spellStart"/>
+      <w:r>
+        <w:t>lexing</w:t>
+      </w:r>
+      <w:proofErr w:type="spellEnd"/>
+      <w:r>
+        <w:t xml:space="preserve"> and parsing work required, and also does not require the grammar to change (as far as we know).</w:t>
       </w:r>
     </w:p>
     <w:p/>
@@ -348,7 +883,15 @@
     <w:p/>
     <w:p>
       <w:r>
-        <w:t xml:space="preserve">The parser uses the parse tree and builds a Song object according to the datatype definitions. As we travel down the parse tree, we can build up the ADT tree. </w:t>
+        <w:t xml:space="preserve">The parser uses the parse tree and builds a Song object according to the </w:t>
+      </w:r>
+      <w:proofErr w:type="spellStart"/>
+      <w:r>
+        <w:t>datatype</w:t>
+      </w:r>
+      <w:proofErr w:type="spellEnd"/>
+      <w:r>
+        <w:t xml:space="preserve"> definitions. As we travel down the parse tree, we can build up the ADT tree. </w:t>
       </w:r>
       <w:r>
         <w:t xml:space="preserve">Since the </w:t>
@@ -402,7 +945,15 @@
         <w:t xml:space="preserve"> </w:t>
       </w:r>
       <w:r>
-        <w:t>which can be added to the SequencePlayer and played.</w:t>
+        <w:t xml:space="preserve">which can be added to the </w:t>
+      </w:r>
+      <w:proofErr w:type="spellStart"/>
+      <w:r>
+        <w:t>SequencePlayer</w:t>
+      </w:r>
+      <w:proofErr w:type="spellEnd"/>
+      <w:r>
+        <w:t xml:space="preserve"> and played.</w:t>
       </w:r>
     </w:p>
     <w:p/>
@@ -420,13 +971,29 @@
         <w:t>We want to test as man</w:t>
       </w:r>
       <w:r>
-        <w:t>y components as we can. We began by testing the warmup exercises.</w:t>
+        <w:t xml:space="preserve">y components as we can. We began by testing the </w:t>
+      </w:r>
+      <w:proofErr w:type="spellStart"/>
+      <w:r>
+        <w:t>warmup</w:t>
+      </w:r>
+      <w:proofErr w:type="spellEnd"/>
+      <w:r>
+        <w:t xml:space="preserve"> exercises.</w:t>
       </w:r>
       <w:r>
         <w:t xml:space="preserve"> Next, we’</w:t>
       </w:r>
       <w:r>
-        <w:t xml:space="preserve">ll test the Lexer, ensuring that it can tokenize all the characters that we described in the </w:t>
+        <w:t xml:space="preserve">ll test the </w:t>
+      </w:r>
+      <w:proofErr w:type="spellStart"/>
+      <w:r>
+        <w:t>Lexer</w:t>
+      </w:r>
+      <w:proofErr w:type="spellEnd"/>
+      <w:r>
+        <w:t xml:space="preserve">, ensuring that it can tokenize all the characters that we described in the </w:t>
       </w:r>
       <w:r>
         <w:t>grammar and crashes on inv</w:t>
@@ -443,9 +1010,11 @@
       <w:r>
         <w:t xml:space="preserve">the ABC subset (ex. multiple voices, </w:t>
       </w:r>
+      <w:proofErr w:type="spellStart"/>
       <w:r>
         <w:t>tuplets</w:t>
       </w:r>
+      <w:proofErr w:type="spellEnd"/>
       <w:r>
         <w:t xml:space="preserve">, repeats). </w:t>
       </w:r>
@@ -473,8 +1042,13 @@
       <w:r>
         <w:t xml:space="preserve">it a Song object </w:t>
       </w:r>
-      <w:r>
-        <w:t xml:space="preserve">which utilizes all the different possible constituents (ex. lyrics, multiple voices, key signature) </w:t>
+      <w:proofErr w:type="gramStart"/>
+      <w:r>
+        <w:t>which utilizes all the different possible constituents</w:t>
+      </w:r>
+      <w:proofErr w:type="gramEnd"/>
+      <w:r>
+        <w:t xml:space="preserve"> (ex. lyrics, multiple voices, key signature) </w:t>
       </w:r>
       <w:r>
         <w:t xml:space="preserve">and ensuring that it generates the proper sequence of </w:t>
@@ -483,19 +1057,51 @@
         <w:t>pitches and</w:t>
       </w:r>
       <w:r>
-        <w:t xml:space="preserve"> lyrics for the SequencePlayer. </w:t>
-      </w:r>
-      <w:r>
-        <w:t>The abstract data type’s functions, like toString, equals, and has</w:t>
-      </w:r>
-      <w:r>
-        <w:t>hCode will be tested for proper relationsh</w:t>
+        <w:t xml:space="preserve"> lyrics for the </w:t>
+      </w:r>
+      <w:proofErr w:type="spellStart"/>
+      <w:r>
+        <w:t>SequencePlayer</w:t>
+      </w:r>
+      <w:proofErr w:type="spellEnd"/>
+      <w:r>
+        <w:t xml:space="preserve">. </w:t>
+      </w:r>
+      <w:r>
+        <w:t xml:space="preserve">The abstract data type’s functions, like </w:t>
+      </w:r>
+      <w:proofErr w:type="spellStart"/>
+      <w:r>
+        <w:t>toString</w:t>
+      </w:r>
+      <w:proofErr w:type="spellEnd"/>
+      <w:r>
+        <w:t xml:space="preserve">, equals, and </w:t>
+      </w:r>
+      <w:proofErr w:type="spellStart"/>
+      <w:r>
+        <w:t>has</w:t>
+      </w:r>
+      <w:r>
+        <w:t>hCode</w:t>
+      </w:r>
+      <w:proofErr w:type="spellEnd"/>
+      <w:r>
+        <w:t xml:space="preserve"> will be tested for proper relationsh</w:t>
       </w:r>
       <w:r>
         <w:t>ips (ex. reflexive, symmetric).</w:t>
       </w:r>
       <w:r>
-        <w:t xml:space="preserve"> Utility classes, like Fraction class, will be tested by providing inputs for all operations and checking edge cases (ex. zero numerator, zero denominator, etc).</w:t>
+        <w:t xml:space="preserve"> Utility classes, like Fraction class, will be tested by providing inputs for all operations and checking edge cases (ex. zero numerator, zero denominator, </w:t>
+      </w:r>
+      <w:proofErr w:type="spellStart"/>
+      <w:r>
+        <w:t>etc</w:t>
+      </w:r>
+      <w:proofErr w:type="spellEnd"/>
+      <w:r>
+        <w:t>).</w:t>
       </w:r>
     </w:p>
     <w:p/>
@@ -510,7 +1116,15 @@
         </w:tabs>
       </w:pPr>
       <w:r>
-        <w:t>Notes on the Lexer and Parser:</w:t>
+        <w:t xml:space="preserve">Notes on the </w:t>
+      </w:r>
+      <w:proofErr w:type="spellStart"/>
+      <w:r>
+        <w:t>Lexer</w:t>
+      </w:r>
+      <w:proofErr w:type="spellEnd"/>
+      <w:r>
+        <w:t xml:space="preserve"> and Parser:</w:t>
       </w:r>
       <w:r>
         <w:tab/>
@@ -519,7 +1133,31 @@
     <w:p/>
     <w:p>
       <w:r>
-        <w:t xml:space="preserve">Our lexer creates tokens that are then recognized by our parser and sent to the listener. The listener builds up a Song object consisting of notes, rests, chords, and tuples at the base level, and a body and a header at the highest level. Our complete song object is passed in to the visitor which has a play() method that will transforms our Song object in to notation that can be played by the MIDI SequencePlayer. </w:t>
+        <w:t xml:space="preserve">Our </w:t>
+      </w:r>
+      <w:proofErr w:type="spellStart"/>
+      <w:r>
+        <w:t>lexer</w:t>
+      </w:r>
+      <w:proofErr w:type="spellEnd"/>
+      <w:r>
+        <w:t xml:space="preserve"> creates tokens that are then recognized by our parser and sent to the listener. The listener builds up a Song object consisting of notes, rests, chords, and tuples at the base level, and a body and a header at the highest level. Our complete song object is passed in to the visitor which has a </w:t>
+      </w:r>
+      <w:proofErr w:type="gramStart"/>
+      <w:r>
+        <w:t>play(</w:t>
+      </w:r>
+      <w:proofErr w:type="gramEnd"/>
+      <w:r>
+        <w:t xml:space="preserve">) method that will transforms our Song object in to notation that can be played by the MIDI </w:t>
+      </w:r>
+      <w:proofErr w:type="spellStart"/>
+      <w:r>
+        <w:t>SequencePlayer</w:t>
+      </w:r>
+      <w:proofErr w:type="spellEnd"/>
+      <w:r>
+        <w:t xml:space="preserve">. </w:t>
       </w:r>
     </w:p>
     <w:p/>
@@ -531,7 +1169,13 @@
         </w:tabs>
       </w:pPr>
       <w:r>
-        <w:t>Notes on changes that we’ve implemented since the Milestone:</w:t>
+        <w:t xml:space="preserve">Notes on changes that we’ve </w:t>
+      </w:r>
+      <w:r>
+        <w:t>made</w:t>
+      </w:r>
+      <w:r>
+        <w:t xml:space="preserve"> since the Milestone:</w:t>
       </w:r>
       <w:r>
         <w:tab/>
@@ -1953,42 +2597,6 @@
         </a:p>
       </dgm:t>
     </dgm:pt>
-    <dgm:pt modelId="{FDAE8B08-0B30-D240-82C8-6BED7BFB0A27}">
-      <dgm:prSet phldrT="[Text]"/>
-      <dgm:spPr/>
-      <dgm:t>
-        <a:bodyPr/>
-        <a:lstStyle/>
-        <a:p>
-          <a:r>
-            <a:rPr lang="en-US"/>
-            <a:t>List&lt;Voice&gt;</a:t>
-          </a:r>
-        </a:p>
-      </dgm:t>
-    </dgm:pt>
-    <dgm:pt modelId="{EDE8717A-40A6-FE4E-8415-DDCB4A9F83B0}" type="parTrans" cxnId="{6F2230CC-EA9A-E845-8B2E-1CAC29A70416}">
-      <dgm:prSet/>
-      <dgm:spPr/>
-      <dgm:t>
-        <a:bodyPr/>
-        <a:lstStyle/>
-        <a:p>
-          <a:endParaRPr lang="en-US"/>
-        </a:p>
-      </dgm:t>
-    </dgm:pt>
-    <dgm:pt modelId="{B9D7E736-4C0A-0B41-AFF3-04E4B0815CF6}" type="sibTrans" cxnId="{6F2230CC-EA9A-E845-8B2E-1CAC29A70416}">
-      <dgm:prSet/>
-      <dgm:spPr/>
-      <dgm:t>
-        <a:bodyPr/>
-        <a:lstStyle/>
-        <a:p>
-          <a:endParaRPr lang="en-US"/>
-        </a:p>
-      </dgm:t>
-    </dgm:pt>
     <dgm:pt modelId="{D51A2B4C-F064-D14D-AA25-4392C2F62175}">
       <dgm:prSet phldrT="[Text]"/>
       <dgm:spPr/>
@@ -2061,42 +2669,6 @@
         </a:p>
       </dgm:t>
     </dgm:pt>
-    <dgm:pt modelId="{2D4D99E5-6C4A-D04A-AF42-D9BE7212B2A2}">
-      <dgm:prSet phldrT="[Text]"/>
-      <dgm:spPr/>
-      <dgm:t>
-        <a:bodyPr/>
-        <a:lstStyle/>
-        <a:p>
-          <a:r>
-            <a:rPr lang="en-US"/>
-            <a:t>Lyric</a:t>
-          </a:r>
-        </a:p>
-      </dgm:t>
-    </dgm:pt>
-    <dgm:pt modelId="{F828FE47-37BE-334B-818D-D86BF4780AD9}" type="parTrans" cxnId="{0D36215E-DB8C-0D42-AF84-2A6C55FDE91A}">
-      <dgm:prSet/>
-      <dgm:spPr/>
-      <dgm:t>
-        <a:bodyPr/>
-        <a:lstStyle/>
-        <a:p>
-          <a:endParaRPr lang="en-US"/>
-        </a:p>
-      </dgm:t>
-    </dgm:pt>
-    <dgm:pt modelId="{C3E4D857-87BF-1845-A717-A7AD742E0825}" type="sibTrans" cxnId="{0D36215E-DB8C-0D42-AF84-2A6C55FDE91A}">
-      <dgm:prSet/>
-      <dgm:spPr/>
-      <dgm:t>
-        <a:bodyPr/>
-        <a:lstStyle/>
-        <a:p>
-          <a:endParaRPr lang="en-US"/>
-        </a:p>
-      </dgm:t>
-    </dgm:pt>
     <dgm:pt modelId="{D73042D2-9F1D-C341-87EA-6C8E50D4E187}">
       <dgm:prSet phldrT="[Text]"/>
       <dgm:spPr/>
@@ -2313,6 +2885,42 @@
         </a:p>
       </dgm:t>
     </dgm:pt>
+    <dgm:pt modelId="{66C08EA0-239C-6E46-B460-519C89A92DFA}">
+      <dgm:prSet phldrT="[Text]"/>
+      <dgm:spPr/>
+      <dgm:t>
+        <a:bodyPr/>
+        <a:lstStyle/>
+        <a:p>
+          <a:r>
+            <a:rPr lang="en-US"/>
+            <a:t>Singable</a:t>
+          </a:r>
+        </a:p>
+      </dgm:t>
+    </dgm:pt>
+    <dgm:pt modelId="{FD771E9C-B867-4D4A-B793-EF1246BFBF10}" type="parTrans" cxnId="{953D7E71-1154-8E4D-A504-AD1E043038D0}">
+      <dgm:prSet/>
+      <dgm:spPr/>
+      <dgm:t>
+        <a:bodyPr/>
+        <a:lstStyle/>
+        <a:p>
+          <a:endParaRPr lang="en-US"/>
+        </a:p>
+      </dgm:t>
+    </dgm:pt>
+    <dgm:pt modelId="{E8FC3E7B-B2FE-E847-B59C-FAA45581135E}" type="sibTrans" cxnId="{953D7E71-1154-8E4D-A504-AD1E043038D0}">
+      <dgm:prSet/>
+      <dgm:spPr/>
+      <dgm:t>
+        <a:bodyPr/>
+        <a:lstStyle/>
+        <a:p>
+          <a:endParaRPr lang="en-US"/>
+        </a:p>
+      </dgm:t>
+    </dgm:pt>
     <dgm:pt modelId="{612EB908-D9D9-B848-9DBF-3D9AE8509901}" type="pres">
       <dgm:prSet presAssocID="{B26310AA-EC3E-A542-8505-0B613715C015}" presName="hierChild1" presStyleCnt="0">
         <dgm:presLayoutVars>
@@ -2345,7 +2953,7 @@
       <dgm:spPr/>
     </dgm:pt>
     <dgm:pt modelId="{447D96AC-8313-E147-9C73-8C45A843D94B}" type="pres">
-      <dgm:prSet presAssocID="{B17E0E92-EF8B-2345-AE36-83A155261866}" presName="text" presStyleLbl="revTx" presStyleIdx="0" presStyleCnt="12">
+      <dgm:prSet presAssocID="{B17E0E92-EF8B-2345-AE36-83A155261866}" presName="text" presStyleLbl="revTx" presStyleIdx="0" presStyleCnt="11">
         <dgm:presLayoutVars>
           <dgm:chPref val="3"/>
         </dgm:presLayoutVars>
@@ -2376,7 +2984,7 @@
       <dgm:spPr/>
     </dgm:pt>
     <dgm:pt modelId="{9B16414E-45B2-3E45-A795-61E71B8870B0}" type="pres">
-      <dgm:prSet presAssocID="{F876F55B-2EC7-F949-BD67-D3EA3D8D8A42}" presName="text" presStyleLbl="revTx" presStyleIdx="1" presStyleCnt="12">
+      <dgm:prSet presAssocID="{F876F55B-2EC7-F949-BD67-D3EA3D8D8A42}" presName="text" presStyleLbl="revTx" presStyleIdx="1" presStyleCnt="11">
         <dgm:presLayoutVars>
           <dgm:chPref val="3"/>
         </dgm:presLayoutVars>
@@ -2418,7 +3026,7 @@
       <dgm:spPr/>
     </dgm:pt>
     <dgm:pt modelId="{8F723057-DC6E-DF41-8EAF-E17ADE48D163}" type="pres">
-      <dgm:prSet presAssocID="{0E21D60D-CB6A-FF45-BBCF-64F200897917}" presName="text2" presStyleLbl="revTx" presStyleIdx="2" presStyleCnt="12">
+      <dgm:prSet presAssocID="{0E21D60D-CB6A-FF45-BBCF-64F200897917}" presName="text2" presStyleLbl="revTx" presStyleIdx="2" presStyleCnt="11">
         <dgm:presLayoutVars>
           <dgm:chPref val="3"/>
         </dgm:presLayoutVars>
@@ -2436,8 +3044,8 @@
       <dgm:prSet presAssocID="{0E21D60D-CB6A-FF45-BBCF-64F200897917}" presName="hierChild3" presStyleCnt="0"/>
       <dgm:spPr/>
     </dgm:pt>
-    <dgm:pt modelId="{E32F1CA4-090A-BC4A-AE34-75FB8D2A21FF}" type="pres">
-      <dgm:prSet presAssocID="{EDE8717A-40A6-FE4E-8415-DDCB4A9F83B0}" presName="Name17" presStyleLbl="parChTrans1D3" presStyleIdx="0" presStyleCnt="1"/>
+    <dgm:pt modelId="{F8C41088-42C4-0445-A4A5-A322CF357794}" type="pres">
+      <dgm:prSet presAssocID="{814BEBD9-CA14-6F4E-B6FA-63800774E655}" presName="Name17" presStyleLbl="parChTrans1D3" presStyleIdx="0" presStyleCnt="2"/>
       <dgm:spPr/>
       <dgm:t>
         <a:bodyPr/>
@@ -2447,20 +3055,20 @@
         </a:p>
       </dgm:t>
     </dgm:pt>
-    <dgm:pt modelId="{FC07EDAA-F106-CC4D-B445-199CC50654B4}" type="pres">
-      <dgm:prSet presAssocID="{FDAE8B08-0B30-D240-82C8-6BED7BFB0A27}" presName="hierRoot3" presStyleCnt="0"/>
-      <dgm:spPr/>
-    </dgm:pt>
-    <dgm:pt modelId="{11C8751F-C1DA-DF40-9BCD-38D1705106A9}" type="pres">
-      <dgm:prSet presAssocID="{FDAE8B08-0B30-D240-82C8-6BED7BFB0A27}" presName="composite3" presStyleCnt="0"/>
-      <dgm:spPr/>
-    </dgm:pt>
-    <dgm:pt modelId="{75473A83-9C0B-6243-A76F-B76C68191023}" type="pres">
-      <dgm:prSet presAssocID="{FDAE8B08-0B30-D240-82C8-6BED7BFB0A27}" presName="image3" presStyleLbl="node3" presStyleIdx="0" presStyleCnt="1"/>
-      <dgm:spPr/>
-    </dgm:pt>
-    <dgm:pt modelId="{AE8CA45C-0D71-3E4E-A657-3FB963F8E254}" type="pres">
-      <dgm:prSet presAssocID="{FDAE8B08-0B30-D240-82C8-6BED7BFB0A27}" presName="text3" presStyleLbl="revTx" presStyleIdx="3" presStyleCnt="12">
+    <dgm:pt modelId="{19C38FFB-0AD9-6748-8BE8-8FBD2A16A89A}" type="pres">
+      <dgm:prSet presAssocID="{C74A5CAC-D703-ED43-A8F6-489945BD232A}" presName="hierRoot3" presStyleCnt="0"/>
+      <dgm:spPr/>
+    </dgm:pt>
+    <dgm:pt modelId="{B9AF7E87-9BC7-D74B-B4B7-EFAFD340E95B}" type="pres">
+      <dgm:prSet presAssocID="{C74A5CAC-D703-ED43-A8F6-489945BD232A}" presName="composite3" presStyleCnt="0"/>
+      <dgm:spPr/>
+    </dgm:pt>
+    <dgm:pt modelId="{237F3C3A-FACD-1F43-85DA-6D767328E48C}" type="pres">
+      <dgm:prSet presAssocID="{C74A5CAC-D703-ED43-A8F6-489945BD232A}" presName="image3" presStyleLbl="node3" presStyleIdx="0" presStyleCnt="2" custLinFactX="-20994" custLinFactNeighborX="-100000"/>
+      <dgm:spPr/>
+    </dgm:pt>
+    <dgm:pt modelId="{93096DBE-1846-6E49-A304-6B2F85DC86D6}" type="pres">
+      <dgm:prSet presAssocID="{C74A5CAC-D703-ED43-A8F6-489945BD232A}" presName="text3" presStyleLbl="revTx" presStyleIdx="3" presStyleCnt="11" custLinFactNeighborX="-80663">
         <dgm:presLayoutVars>
           <dgm:chPref val="3"/>
         </dgm:presLayoutVars>
@@ -2474,12 +3082,12 @@
         </a:p>
       </dgm:t>
     </dgm:pt>
-    <dgm:pt modelId="{E3AFC5B5-9151-B643-81E3-9A08AD07F574}" type="pres">
-      <dgm:prSet presAssocID="{FDAE8B08-0B30-D240-82C8-6BED7BFB0A27}" presName="hierChild4" presStyleCnt="0"/>
-      <dgm:spPr/>
-    </dgm:pt>
-    <dgm:pt modelId="{2EC90948-8635-FD4B-A4C4-CD2E02DD88E5}" type="pres">
-      <dgm:prSet presAssocID="{814BEBD9-CA14-6F4E-B6FA-63800774E655}" presName="Name23" presStyleLbl="parChTrans1D4" presStyleIdx="0" presStyleCnt="7"/>
+    <dgm:pt modelId="{9F5DB138-EF3E-F748-ACA3-6039D29F3747}" type="pres">
+      <dgm:prSet presAssocID="{C74A5CAC-D703-ED43-A8F6-489945BD232A}" presName="hierChild4" presStyleCnt="0"/>
+      <dgm:spPr/>
+    </dgm:pt>
+    <dgm:pt modelId="{6A348F32-9E2B-914B-A4D6-5585C52D9A0B}" type="pres">
+      <dgm:prSet presAssocID="{C899BB0E-887E-7E4F-9507-A90A42331EC0}" presName="Name17" presStyleLbl="parChTrans1D3" presStyleIdx="1" presStyleCnt="2"/>
       <dgm:spPr/>
       <dgm:t>
         <a:bodyPr/>
@@ -2489,20 +3097,20 @@
         </a:p>
       </dgm:t>
     </dgm:pt>
-    <dgm:pt modelId="{9A84C69A-7463-0A4D-A58F-A61C808AB395}" type="pres">
-      <dgm:prSet presAssocID="{C74A5CAC-D703-ED43-A8F6-489945BD232A}" presName="hierRoot4" presStyleCnt="0"/>
-      <dgm:spPr/>
-    </dgm:pt>
-    <dgm:pt modelId="{B6764622-91DA-4344-8786-F113E657121B}" type="pres">
-      <dgm:prSet presAssocID="{C74A5CAC-D703-ED43-A8F6-489945BD232A}" presName="composite4" presStyleCnt="0"/>
-      <dgm:spPr/>
-    </dgm:pt>
-    <dgm:pt modelId="{FA4CC10C-3899-D840-AB1F-B6763C21D1F6}" type="pres">
-      <dgm:prSet presAssocID="{C74A5CAC-D703-ED43-A8F6-489945BD232A}" presName="image4" presStyleLbl="node4" presStyleIdx="0" presStyleCnt="7"/>
-      <dgm:spPr/>
-    </dgm:pt>
-    <dgm:pt modelId="{D24A87FE-FDAD-FA42-94FA-DDBAED839AC3}" type="pres">
-      <dgm:prSet presAssocID="{C74A5CAC-D703-ED43-A8F6-489945BD232A}" presName="text4" presStyleLbl="revTx" presStyleIdx="4" presStyleCnt="12">
+    <dgm:pt modelId="{D7E9D4A1-6BE7-0148-90CB-1AB60B737B9E}" type="pres">
+      <dgm:prSet presAssocID="{D73042D2-9F1D-C341-87EA-6C8E50D4E187}" presName="hierRoot3" presStyleCnt="0"/>
+      <dgm:spPr/>
+    </dgm:pt>
+    <dgm:pt modelId="{5E8B7BC7-35D4-CB48-8E81-CFA8F8804C84}" type="pres">
+      <dgm:prSet presAssocID="{D73042D2-9F1D-C341-87EA-6C8E50D4E187}" presName="composite3" presStyleCnt="0"/>
+      <dgm:spPr/>
+    </dgm:pt>
+    <dgm:pt modelId="{12180CEB-C596-7146-8B49-E293DCF8D546}" type="pres">
+      <dgm:prSet presAssocID="{D73042D2-9F1D-C341-87EA-6C8E50D4E187}" presName="image3" presStyleLbl="node3" presStyleIdx="1" presStyleCnt="2"/>
+      <dgm:spPr/>
+    </dgm:pt>
+    <dgm:pt modelId="{15C865F3-AFE5-7D49-AA8E-883E333A7A1F}" type="pres">
+      <dgm:prSet presAssocID="{D73042D2-9F1D-C341-87EA-6C8E50D4E187}" presName="text3" presStyleLbl="revTx" presStyleIdx="4" presStyleCnt="11">
         <dgm:presLayoutVars>
           <dgm:chPref val="3"/>
         </dgm:presLayoutVars>
@@ -2516,12 +3124,32 @@
         </a:p>
       </dgm:t>
     </dgm:pt>
-    <dgm:pt modelId="{2C0F29AD-5EEE-5141-AF8D-C17D53EC11FA}" type="pres">
-      <dgm:prSet presAssocID="{C74A5CAC-D703-ED43-A8F6-489945BD232A}" presName="hierChild5" presStyleCnt="0"/>
-      <dgm:spPr/>
-    </dgm:pt>
-    <dgm:pt modelId="{3850625A-C5F6-4149-A3FA-735474C9B025}" type="pres">
-      <dgm:prSet presAssocID="{C899BB0E-887E-7E4F-9507-A90A42331EC0}" presName="Name23" presStyleLbl="parChTrans1D4" presStyleIdx="1" presStyleCnt="7"/>
+    <dgm:pt modelId="{07F99458-B781-F840-A4D4-CE6123ABC1D9}" type="pres">
+      <dgm:prSet presAssocID="{D73042D2-9F1D-C341-87EA-6C8E50D4E187}" presName="hierChild4" presStyleCnt="0"/>
+      <dgm:spPr/>
+    </dgm:pt>
+    <dgm:pt modelId="{5E818E0C-56D9-EA42-B123-F06E31F31CA7}" type="pres">
+      <dgm:prSet presAssocID="{FD771E9C-B867-4D4A-B793-EF1246BFBF10}" presName="Name23" presStyleLbl="parChTrans1D4" presStyleIdx="0" presStyleCnt="5"/>
+      <dgm:spPr/>
+    </dgm:pt>
+    <dgm:pt modelId="{0235102B-E696-744E-BDCB-561D182B760E}" type="pres">
+      <dgm:prSet presAssocID="{66C08EA0-239C-6E46-B460-519C89A92DFA}" presName="hierRoot4" presStyleCnt="0"/>
+      <dgm:spPr/>
+    </dgm:pt>
+    <dgm:pt modelId="{A23BE642-8041-504E-A7BC-48776C0ED3CD}" type="pres">
+      <dgm:prSet presAssocID="{66C08EA0-239C-6E46-B460-519C89A92DFA}" presName="composite4" presStyleCnt="0"/>
+      <dgm:spPr/>
+    </dgm:pt>
+    <dgm:pt modelId="{5BC9E1F1-E8C8-C440-9341-667752EBB896}" type="pres">
+      <dgm:prSet presAssocID="{66C08EA0-239C-6E46-B460-519C89A92DFA}" presName="image4" presStyleLbl="node4" presStyleIdx="0" presStyleCnt="5" custLinFactNeighborX="-50727"/>
+      <dgm:spPr/>
+    </dgm:pt>
+    <dgm:pt modelId="{AC28D5B9-C67F-3040-BD85-CBFFA23AAD04}" type="pres">
+      <dgm:prSet presAssocID="{66C08EA0-239C-6E46-B460-519C89A92DFA}" presName="text4" presStyleLbl="revTx" presStyleIdx="5" presStyleCnt="11" custLinFactNeighborX="-36371">
+        <dgm:presLayoutVars>
+          <dgm:chPref val="3"/>
+        </dgm:presLayoutVars>
+      </dgm:prSet>
       <dgm:spPr/>
       <dgm:t>
         <a:bodyPr/>
@@ -2531,24 +3159,12 @@
         </a:p>
       </dgm:t>
     </dgm:pt>
-    <dgm:pt modelId="{0FA4C5F0-AFF2-3F4E-A96D-0EA40DCA35E3}" type="pres">
-      <dgm:prSet presAssocID="{D73042D2-9F1D-C341-87EA-6C8E50D4E187}" presName="hierRoot4" presStyleCnt="0"/>
-      <dgm:spPr/>
-    </dgm:pt>
-    <dgm:pt modelId="{FF6B8114-D3EC-0B41-A582-041B3979051F}" type="pres">
-      <dgm:prSet presAssocID="{D73042D2-9F1D-C341-87EA-6C8E50D4E187}" presName="composite4" presStyleCnt="0"/>
-      <dgm:spPr/>
-    </dgm:pt>
-    <dgm:pt modelId="{9B58411D-B7DF-2D46-9866-E465EC3A1C46}" type="pres">
-      <dgm:prSet presAssocID="{D73042D2-9F1D-C341-87EA-6C8E50D4E187}" presName="image4" presStyleLbl="node4" presStyleIdx="1" presStyleCnt="7"/>
-      <dgm:spPr/>
-    </dgm:pt>
-    <dgm:pt modelId="{60E7D116-3708-784D-BBF7-D966C21D1200}" type="pres">
-      <dgm:prSet presAssocID="{D73042D2-9F1D-C341-87EA-6C8E50D4E187}" presName="text4" presStyleLbl="revTx" presStyleIdx="5" presStyleCnt="12">
-        <dgm:presLayoutVars>
-          <dgm:chPref val="3"/>
-        </dgm:presLayoutVars>
-      </dgm:prSet>
+    <dgm:pt modelId="{86DD0643-448D-8A42-AC84-48A35DA63661}" type="pres">
+      <dgm:prSet presAssocID="{66C08EA0-239C-6E46-B460-519C89A92DFA}" presName="hierChild5" presStyleCnt="0"/>
+      <dgm:spPr/>
+    </dgm:pt>
+    <dgm:pt modelId="{367DB5EE-2979-714A-8489-160FCD31D167}" type="pres">
+      <dgm:prSet presAssocID="{7D440F9F-B8F5-7346-AB78-8515454DBD97}" presName="Name23" presStyleLbl="parChTrans1D4" presStyleIdx="1" presStyleCnt="5"/>
       <dgm:spPr/>
       <dgm:t>
         <a:bodyPr/>
@@ -2558,12 +3174,24 @@
         </a:p>
       </dgm:t>
     </dgm:pt>
-    <dgm:pt modelId="{3DDABD91-B3BE-574B-96CA-890F8C693101}" type="pres">
-      <dgm:prSet presAssocID="{D73042D2-9F1D-C341-87EA-6C8E50D4E187}" presName="hierChild5" presStyleCnt="0"/>
-      <dgm:spPr/>
-    </dgm:pt>
-    <dgm:pt modelId="{367DB5EE-2979-714A-8489-160FCD31D167}" type="pres">
-      <dgm:prSet presAssocID="{7D440F9F-B8F5-7346-AB78-8515454DBD97}" presName="Name23" presStyleLbl="parChTrans1D4" presStyleIdx="2" presStyleCnt="7"/>
+    <dgm:pt modelId="{007CDCCA-3949-2042-A90D-644308367ACA}" type="pres">
+      <dgm:prSet presAssocID="{F9C63B97-CB91-3642-8A16-60F83AA06264}" presName="hierRoot4" presStyleCnt="0"/>
+      <dgm:spPr/>
+    </dgm:pt>
+    <dgm:pt modelId="{B56870BC-4F20-2346-9EA1-AA7E2CD21CDE}" type="pres">
+      <dgm:prSet presAssocID="{F9C63B97-CB91-3642-8A16-60F83AA06264}" presName="composite4" presStyleCnt="0"/>
+      <dgm:spPr/>
+    </dgm:pt>
+    <dgm:pt modelId="{07C9EE01-1555-7B41-A587-583FF1D9664C}" type="pres">
+      <dgm:prSet presAssocID="{F9C63B97-CB91-3642-8A16-60F83AA06264}" presName="image4" presStyleLbl="node4" presStyleIdx="1" presStyleCnt="5" custLinFactX="-47787" custLinFactNeighborX="-100000"/>
+      <dgm:spPr/>
+    </dgm:pt>
+    <dgm:pt modelId="{894D14AF-5D7B-6848-A913-955264B8E18B}" type="pres">
+      <dgm:prSet presAssocID="{F9C63B97-CB91-3642-8A16-60F83AA06264}" presName="text4" presStyleLbl="revTx" presStyleIdx="6" presStyleCnt="11" custLinFactNeighborX="-55130">
+        <dgm:presLayoutVars>
+          <dgm:chPref val="3"/>
+        </dgm:presLayoutVars>
+      </dgm:prSet>
       <dgm:spPr/>
       <dgm:t>
         <a:bodyPr/>
@@ -2573,24 +3201,12 @@
         </a:p>
       </dgm:t>
     </dgm:pt>
-    <dgm:pt modelId="{007CDCCA-3949-2042-A90D-644308367ACA}" type="pres">
-      <dgm:prSet presAssocID="{F9C63B97-CB91-3642-8A16-60F83AA06264}" presName="hierRoot4" presStyleCnt="0"/>
-      <dgm:spPr/>
-    </dgm:pt>
-    <dgm:pt modelId="{B56870BC-4F20-2346-9EA1-AA7E2CD21CDE}" type="pres">
-      <dgm:prSet presAssocID="{F9C63B97-CB91-3642-8A16-60F83AA06264}" presName="composite4" presStyleCnt="0"/>
-      <dgm:spPr/>
-    </dgm:pt>
-    <dgm:pt modelId="{07C9EE01-1555-7B41-A587-583FF1D9664C}" type="pres">
-      <dgm:prSet presAssocID="{F9C63B97-CB91-3642-8A16-60F83AA06264}" presName="image4" presStyleLbl="node4" presStyleIdx="2" presStyleCnt="7"/>
-      <dgm:spPr/>
-    </dgm:pt>
-    <dgm:pt modelId="{894D14AF-5D7B-6848-A913-955264B8E18B}" type="pres">
-      <dgm:prSet presAssocID="{F9C63B97-CB91-3642-8A16-60F83AA06264}" presName="text4" presStyleLbl="revTx" presStyleIdx="6" presStyleCnt="12">
-        <dgm:presLayoutVars>
-          <dgm:chPref val="3"/>
-        </dgm:presLayoutVars>
-      </dgm:prSet>
+    <dgm:pt modelId="{8FCBA3A5-5290-BA49-B26A-B5C16106734B}" type="pres">
+      <dgm:prSet presAssocID="{F9C63B97-CB91-3642-8A16-60F83AA06264}" presName="hierChild5" presStyleCnt="0"/>
+      <dgm:spPr/>
+    </dgm:pt>
+    <dgm:pt modelId="{F28B3CD4-3339-804F-BBB4-7F587F24DC5C}" type="pres">
+      <dgm:prSet presAssocID="{A10E666F-61F6-9B4C-9228-B1C0BD23105F}" presName="Name23" presStyleLbl="parChTrans1D4" presStyleIdx="2" presStyleCnt="5"/>
       <dgm:spPr/>
       <dgm:t>
         <a:bodyPr/>
@@ -2600,12 +3216,24 @@
         </a:p>
       </dgm:t>
     </dgm:pt>
-    <dgm:pt modelId="{8FCBA3A5-5290-BA49-B26A-B5C16106734B}" type="pres">
-      <dgm:prSet presAssocID="{F9C63B97-CB91-3642-8A16-60F83AA06264}" presName="hierChild5" presStyleCnt="0"/>
-      <dgm:spPr/>
-    </dgm:pt>
-    <dgm:pt modelId="{F28B3CD4-3339-804F-BBB4-7F587F24DC5C}" type="pres">
-      <dgm:prSet presAssocID="{A10E666F-61F6-9B4C-9228-B1C0BD23105F}" presName="Name23" presStyleLbl="parChTrans1D4" presStyleIdx="3" presStyleCnt="7"/>
+    <dgm:pt modelId="{BA66F48C-CFA2-A047-A821-304755B29D8B}" type="pres">
+      <dgm:prSet presAssocID="{2688F9C0-0C61-954B-BF55-B5480B8496F6}" presName="hierRoot4" presStyleCnt="0"/>
+      <dgm:spPr/>
+    </dgm:pt>
+    <dgm:pt modelId="{2A695FEA-3D12-994C-BCE5-DD6FC4E0F0F0}" type="pres">
+      <dgm:prSet presAssocID="{2688F9C0-0C61-954B-BF55-B5480B8496F6}" presName="composite4" presStyleCnt="0"/>
+      <dgm:spPr/>
+    </dgm:pt>
+    <dgm:pt modelId="{68AC3309-EFB1-4B4C-8D76-CB06D567D3C2}" type="pres">
+      <dgm:prSet presAssocID="{2688F9C0-0C61-954B-BF55-B5480B8496F6}" presName="image4" presStyleLbl="node4" presStyleIdx="2" presStyleCnt="5" custLinFactX="-8054" custLinFactNeighborX="-100000"/>
+      <dgm:spPr/>
+    </dgm:pt>
+    <dgm:pt modelId="{5EF8B4B8-41AF-044B-930F-5CB005F6B7CC}" type="pres">
+      <dgm:prSet presAssocID="{2688F9C0-0C61-954B-BF55-B5480B8496F6}" presName="text4" presStyleLbl="revTx" presStyleIdx="7" presStyleCnt="11" custLinFactNeighborX="-72036">
+        <dgm:presLayoutVars>
+          <dgm:chPref val="3"/>
+        </dgm:presLayoutVars>
+      </dgm:prSet>
       <dgm:spPr/>
       <dgm:t>
         <a:bodyPr/>
@@ -2615,24 +3243,12 @@
         </a:p>
       </dgm:t>
     </dgm:pt>
-    <dgm:pt modelId="{BA66F48C-CFA2-A047-A821-304755B29D8B}" type="pres">
-      <dgm:prSet presAssocID="{2688F9C0-0C61-954B-BF55-B5480B8496F6}" presName="hierRoot4" presStyleCnt="0"/>
-      <dgm:spPr/>
-    </dgm:pt>
-    <dgm:pt modelId="{2A695FEA-3D12-994C-BCE5-DD6FC4E0F0F0}" type="pres">
-      <dgm:prSet presAssocID="{2688F9C0-0C61-954B-BF55-B5480B8496F6}" presName="composite4" presStyleCnt="0"/>
-      <dgm:spPr/>
-    </dgm:pt>
-    <dgm:pt modelId="{68AC3309-EFB1-4B4C-8D76-CB06D567D3C2}" type="pres">
-      <dgm:prSet presAssocID="{2688F9C0-0C61-954B-BF55-B5480B8496F6}" presName="image4" presStyleLbl="node4" presStyleIdx="3" presStyleCnt="7"/>
-      <dgm:spPr/>
-    </dgm:pt>
-    <dgm:pt modelId="{5EF8B4B8-41AF-044B-930F-5CB005F6B7CC}" type="pres">
-      <dgm:prSet presAssocID="{2688F9C0-0C61-954B-BF55-B5480B8496F6}" presName="text4" presStyleLbl="revTx" presStyleIdx="7" presStyleCnt="12">
-        <dgm:presLayoutVars>
-          <dgm:chPref val="3"/>
-        </dgm:presLayoutVars>
-      </dgm:prSet>
+    <dgm:pt modelId="{D9DC0D0F-0965-4048-BA0B-1A4717082F21}" type="pres">
+      <dgm:prSet presAssocID="{2688F9C0-0C61-954B-BF55-B5480B8496F6}" presName="hierChild5" presStyleCnt="0"/>
+      <dgm:spPr/>
+    </dgm:pt>
+    <dgm:pt modelId="{86E7C57A-6DBB-9A48-B950-1F0E6253A291}" type="pres">
+      <dgm:prSet presAssocID="{E49863EB-DCD7-F54A-A9E2-A9CCE3401DA3}" presName="Name23" presStyleLbl="parChTrans1D4" presStyleIdx="3" presStyleCnt="5"/>
       <dgm:spPr/>
       <dgm:t>
         <a:bodyPr/>
@@ -2642,12 +3258,24 @@
         </a:p>
       </dgm:t>
     </dgm:pt>
-    <dgm:pt modelId="{D9DC0D0F-0965-4048-BA0B-1A4717082F21}" type="pres">
-      <dgm:prSet presAssocID="{2688F9C0-0C61-954B-BF55-B5480B8496F6}" presName="hierChild5" presStyleCnt="0"/>
-      <dgm:spPr/>
-    </dgm:pt>
-    <dgm:pt modelId="{86E7C57A-6DBB-9A48-B950-1F0E6253A291}" type="pres">
-      <dgm:prSet presAssocID="{E49863EB-DCD7-F54A-A9E2-A9CCE3401DA3}" presName="Name23" presStyleLbl="parChTrans1D4" presStyleIdx="4" presStyleCnt="7"/>
+    <dgm:pt modelId="{0C24D629-8122-4C45-A8D4-96D81C7F179B}" type="pres">
+      <dgm:prSet presAssocID="{0180E2C2-F992-CF48-BA25-6933672D6788}" presName="hierRoot4" presStyleCnt="0"/>
+      <dgm:spPr/>
+    </dgm:pt>
+    <dgm:pt modelId="{43965937-6347-5B44-878E-BC2F6887A3B3}" type="pres">
+      <dgm:prSet presAssocID="{0180E2C2-F992-CF48-BA25-6933672D6788}" presName="composite4" presStyleCnt="0"/>
+      <dgm:spPr/>
+    </dgm:pt>
+    <dgm:pt modelId="{D9809DD6-89BB-5846-9639-EEDED3F68FAC}" type="pres">
+      <dgm:prSet presAssocID="{0180E2C2-F992-CF48-BA25-6933672D6788}" presName="image4" presStyleLbl="node4" presStyleIdx="3" presStyleCnt="5" custLinFactY="11295" custLinFactNeighborY="100000"/>
+      <dgm:spPr/>
+    </dgm:pt>
+    <dgm:pt modelId="{004374E7-FB96-774F-8411-04C3E10A2949}" type="pres">
+      <dgm:prSet presAssocID="{0180E2C2-F992-CF48-BA25-6933672D6788}" presName="text4" presStyleLbl="revTx" presStyleIdx="8" presStyleCnt="11" custLinFactY="17635" custLinFactNeighborY="100000">
+        <dgm:presLayoutVars>
+          <dgm:chPref val="3"/>
+        </dgm:presLayoutVars>
+      </dgm:prSet>
       <dgm:spPr/>
       <dgm:t>
         <a:bodyPr/>
@@ -2657,24 +3285,12 @@
         </a:p>
       </dgm:t>
     </dgm:pt>
-    <dgm:pt modelId="{0C24D629-8122-4C45-A8D4-96D81C7F179B}" type="pres">
-      <dgm:prSet presAssocID="{0180E2C2-F992-CF48-BA25-6933672D6788}" presName="hierRoot4" presStyleCnt="0"/>
-      <dgm:spPr/>
-    </dgm:pt>
-    <dgm:pt modelId="{43965937-6347-5B44-878E-BC2F6887A3B3}" type="pres">
-      <dgm:prSet presAssocID="{0180E2C2-F992-CF48-BA25-6933672D6788}" presName="composite4" presStyleCnt="0"/>
-      <dgm:spPr/>
-    </dgm:pt>
-    <dgm:pt modelId="{D9809DD6-89BB-5846-9639-EEDED3F68FAC}" type="pres">
-      <dgm:prSet presAssocID="{0180E2C2-F992-CF48-BA25-6933672D6788}" presName="image4" presStyleLbl="node4" presStyleIdx="4" presStyleCnt="7"/>
-      <dgm:spPr/>
-    </dgm:pt>
-    <dgm:pt modelId="{004374E7-FB96-774F-8411-04C3E10A2949}" type="pres">
-      <dgm:prSet presAssocID="{0180E2C2-F992-CF48-BA25-6933672D6788}" presName="text4" presStyleLbl="revTx" presStyleIdx="8" presStyleCnt="12">
-        <dgm:presLayoutVars>
-          <dgm:chPref val="3"/>
-        </dgm:presLayoutVars>
-      </dgm:prSet>
+    <dgm:pt modelId="{D0BDABA3-3D54-8547-8825-B12146FC3CF4}" type="pres">
+      <dgm:prSet presAssocID="{0180E2C2-F992-CF48-BA25-6933672D6788}" presName="hierChild5" presStyleCnt="0"/>
+      <dgm:spPr/>
+    </dgm:pt>
+    <dgm:pt modelId="{E16D5A3E-A642-0A4E-B0C9-9B169ABF9548}" type="pres">
+      <dgm:prSet presAssocID="{C85319A3-29B2-6346-AC6B-B0339C3979BA}" presName="Name23" presStyleLbl="parChTrans1D4" presStyleIdx="4" presStyleCnt="5"/>
       <dgm:spPr/>
       <dgm:t>
         <a:bodyPr/>
@@ -2684,12 +3300,24 @@
         </a:p>
       </dgm:t>
     </dgm:pt>
-    <dgm:pt modelId="{D0BDABA3-3D54-8547-8825-B12146FC3CF4}" type="pres">
-      <dgm:prSet presAssocID="{0180E2C2-F992-CF48-BA25-6933672D6788}" presName="hierChild5" presStyleCnt="0"/>
-      <dgm:spPr/>
-    </dgm:pt>
-    <dgm:pt modelId="{E16D5A3E-A642-0A4E-B0C9-9B169ABF9548}" type="pres">
-      <dgm:prSet presAssocID="{C85319A3-29B2-6346-AC6B-B0339C3979BA}" presName="Name23" presStyleLbl="parChTrans1D4" presStyleIdx="5" presStyleCnt="7"/>
+    <dgm:pt modelId="{AFAB8C3E-01DE-C14D-90F8-4C3750D40EBA}" type="pres">
+      <dgm:prSet presAssocID="{4D7EAC81-B5CE-E846-A5BA-A683F17EFF2A}" presName="hierRoot4" presStyleCnt="0"/>
+      <dgm:spPr/>
+    </dgm:pt>
+    <dgm:pt modelId="{DFD729BC-579F-6D4A-84CD-5B4D490E0180}" type="pres">
+      <dgm:prSet presAssocID="{4D7EAC81-B5CE-E846-A5BA-A683F17EFF2A}" presName="composite4" presStyleCnt="0"/>
+      <dgm:spPr/>
+    </dgm:pt>
+    <dgm:pt modelId="{2822D6A6-8A67-3648-A178-2A8EDA425562}" type="pres">
+      <dgm:prSet presAssocID="{4D7EAC81-B5CE-E846-A5BA-A683F17EFF2A}" presName="image4" presStyleLbl="node4" presStyleIdx="4" presStyleCnt="5" custLinFactY="17635" custLinFactNeighborY="100000"/>
+      <dgm:spPr/>
+    </dgm:pt>
+    <dgm:pt modelId="{57B2BA31-5B16-3149-AC57-7F7AFE020411}" type="pres">
+      <dgm:prSet presAssocID="{4D7EAC81-B5CE-E846-A5BA-A683F17EFF2A}" presName="text4" presStyleLbl="revTx" presStyleIdx="9" presStyleCnt="11" custLinFactY="17635" custLinFactNeighborY="100000">
+        <dgm:presLayoutVars>
+          <dgm:chPref val="3"/>
+        </dgm:presLayoutVars>
+      </dgm:prSet>
       <dgm:spPr/>
       <dgm:t>
         <a:bodyPr/>
@@ -2699,24 +3327,12 @@
         </a:p>
       </dgm:t>
     </dgm:pt>
-    <dgm:pt modelId="{AFAB8C3E-01DE-C14D-90F8-4C3750D40EBA}" type="pres">
-      <dgm:prSet presAssocID="{4D7EAC81-B5CE-E846-A5BA-A683F17EFF2A}" presName="hierRoot4" presStyleCnt="0"/>
-      <dgm:spPr/>
-    </dgm:pt>
-    <dgm:pt modelId="{DFD729BC-579F-6D4A-84CD-5B4D490E0180}" type="pres">
-      <dgm:prSet presAssocID="{4D7EAC81-B5CE-E846-A5BA-A683F17EFF2A}" presName="composite4" presStyleCnt="0"/>
-      <dgm:spPr/>
-    </dgm:pt>
-    <dgm:pt modelId="{2822D6A6-8A67-3648-A178-2A8EDA425562}" type="pres">
-      <dgm:prSet presAssocID="{4D7EAC81-B5CE-E846-A5BA-A683F17EFF2A}" presName="image4" presStyleLbl="node4" presStyleIdx="5" presStyleCnt="7"/>
-      <dgm:spPr/>
-    </dgm:pt>
-    <dgm:pt modelId="{57B2BA31-5B16-3149-AC57-7F7AFE020411}" type="pres">
-      <dgm:prSet presAssocID="{4D7EAC81-B5CE-E846-A5BA-A683F17EFF2A}" presName="text4" presStyleLbl="revTx" presStyleIdx="9" presStyleCnt="12">
-        <dgm:presLayoutVars>
-          <dgm:chPref val="3"/>
-        </dgm:presLayoutVars>
-      </dgm:prSet>
+    <dgm:pt modelId="{020C883C-1CE3-6A45-8B96-51985FE2F15A}" type="pres">
+      <dgm:prSet presAssocID="{4D7EAC81-B5CE-E846-A5BA-A683F17EFF2A}" presName="hierChild5" presStyleCnt="0"/>
+      <dgm:spPr/>
+    </dgm:pt>
+    <dgm:pt modelId="{7063C7E9-060F-A943-BC05-801B032EE724}" type="pres">
+      <dgm:prSet presAssocID="{A960AE95-A823-184E-ACAE-ABF992A2D9DD}" presName="Name10" presStyleLbl="parChTrans1D2" presStyleIdx="1" presStyleCnt="2"/>
       <dgm:spPr/>
       <dgm:t>
         <a:bodyPr/>
@@ -2726,12 +3342,24 @@
         </a:p>
       </dgm:t>
     </dgm:pt>
-    <dgm:pt modelId="{020C883C-1CE3-6A45-8B96-51985FE2F15A}" type="pres">
-      <dgm:prSet presAssocID="{4D7EAC81-B5CE-E846-A5BA-A683F17EFF2A}" presName="hierChild5" presStyleCnt="0"/>
-      <dgm:spPr/>
-    </dgm:pt>
-    <dgm:pt modelId="{700F47FD-53F0-C940-AE20-761B3F04331B}" type="pres">
-      <dgm:prSet presAssocID="{F828FE47-37BE-334B-818D-D86BF4780AD9}" presName="Name23" presStyleLbl="parChTrans1D4" presStyleIdx="6" presStyleCnt="7"/>
+    <dgm:pt modelId="{CBF7C8E2-D8DD-DE4E-800A-94516E7E22A1}" type="pres">
+      <dgm:prSet presAssocID="{D51A2B4C-F064-D14D-AA25-4392C2F62175}" presName="hierRoot2" presStyleCnt="0"/>
+      <dgm:spPr/>
+    </dgm:pt>
+    <dgm:pt modelId="{B11EFA2B-19AE-4942-930D-B8BF0984FFC6}" type="pres">
+      <dgm:prSet presAssocID="{D51A2B4C-F064-D14D-AA25-4392C2F62175}" presName="composite2" presStyleCnt="0"/>
+      <dgm:spPr/>
+    </dgm:pt>
+    <dgm:pt modelId="{E2E4A07C-AB2A-2143-9630-A4CC9452CF62}" type="pres">
+      <dgm:prSet presAssocID="{D51A2B4C-F064-D14D-AA25-4392C2F62175}" presName="image2" presStyleLbl="node2" presStyleIdx="1" presStyleCnt="2"/>
+      <dgm:spPr/>
+    </dgm:pt>
+    <dgm:pt modelId="{7B29D812-D680-B54C-BC4A-EA498C56C8D3}" type="pres">
+      <dgm:prSet presAssocID="{D51A2B4C-F064-D14D-AA25-4392C2F62175}" presName="text2" presStyleLbl="revTx" presStyleIdx="10" presStyleCnt="11">
+        <dgm:presLayoutVars>
+          <dgm:chPref val="3"/>
+        </dgm:presLayoutVars>
+      </dgm:prSet>
       <dgm:spPr/>
       <dgm:t>
         <a:bodyPr/>
@@ -2741,115 +3369,43 @@
         </a:p>
       </dgm:t>
     </dgm:pt>
-    <dgm:pt modelId="{E446D98F-DBF5-4E4D-A014-243D212E9FAE}" type="pres">
-      <dgm:prSet presAssocID="{2D4D99E5-6C4A-D04A-AF42-D9BE7212B2A2}" presName="hierRoot4" presStyleCnt="0"/>
-      <dgm:spPr/>
-    </dgm:pt>
-    <dgm:pt modelId="{461D9693-CC6B-8C45-B1BB-62F4065448E4}" type="pres">
-      <dgm:prSet presAssocID="{2D4D99E5-6C4A-D04A-AF42-D9BE7212B2A2}" presName="composite4" presStyleCnt="0"/>
-      <dgm:spPr/>
-    </dgm:pt>
-    <dgm:pt modelId="{803B182E-9367-B243-935F-5B9862D201D1}" type="pres">
-      <dgm:prSet presAssocID="{2D4D99E5-6C4A-D04A-AF42-D9BE7212B2A2}" presName="image4" presStyleLbl="node4" presStyleIdx="6" presStyleCnt="7"/>
-      <dgm:spPr/>
-    </dgm:pt>
-    <dgm:pt modelId="{D5595238-10C9-784F-BC65-7814A08BF393}" type="pres">
-      <dgm:prSet presAssocID="{2D4D99E5-6C4A-D04A-AF42-D9BE7212B2A2}" presName="text4" presStyleLbl="revTx" presStyleIdx="10" presStyleCnt="12">
-        <dgm:presLayoutVars>
-          <dgm:chPref val="3"/>
-        </dgm:presLayoutVars>
-      </dgm:prSet>
-      <dgm:spPr/>
-      <dgm:t>
-        <a:bodyPr/>
-        <a:lstStyle/>
-        <a:p>
-          <a:endParaRPr lang="en-US"/>
-        </a:p>
-      </dgm:t>
-    </dgm:pt>
-    <dgm:pt modelId="{CB3F3CAF-1E0F-8644-A402-0C1A632573DA}" type="pres">
-      <dgm:prSet presAssocID="{2D4D99E5-6C4A-D04A-AF42-D9BE7212B2A2}" presName="hierChild5" presStyleCnt="0"/>
-      <dgm:spPr/>
-    </dgm:pt>
-    <dgm:pt modelId="{7063C7E9-060F-A943-BC05-801B032EE724}" type="pres">
-      <dgm:prSet presAssocID="{A960AE95-A823-184E-ACAE-ABF992A2D9DD}" presName="Name10" presStyleLbl="parChTrans1D2" presStyleIdx="1" presStyleCnt="2"/>
-      <dgm:spPr/>
-      <dgm:t>
-        <a:bodyPr/>
-        <a:lstStyle/>
-        <a:p>
-          <a:endParaRPr lang="en-US"/>
-        </a:p>
-      </dgm:t>
-    </dgm:pt>
-    <dgm:pt modelId="{CBF7C8E2-D8DD-DE4E-800A-94516E7E22A1}" type="pres">
-      <dgm:prSet presAssocID="{D51A2B4C-F064-D14D-AA25-4392C2F62175}" presName="hierRoot2" presStyleCnt="0"/>
-      <dgm:spPr/>
-    </dgm:pt>
-    <dgm:pt modelId="{B11EFA2B-19AE-4942-930D-B8BF0984FFC6}" type="pres">
-      <dgm:prSet presAssocID="{D51A2B4C-F064-D14D-AA25-4392C2F62175}" presName="composite2" presStyleCnt="0"/>
-      <dgm:spPr/>
-    </dgm:pt>
-    <dgm:pt modelId="{E2E4A07C-AB2A-2143-9630-A4CC9452CF62}" type="pres">
-      <dgm:prSet presAssocID="{D51A2B4C-F064-D14D-AA25-4392C2F62175}" presName="image2" presStyleLbl="node2" presStyleIdx="1" presStyleCnt="2"/>
-      <dgm:spPr/>
-    </dgm:pt>
-    <dgm:pt modelId="{7B29D812-D680-B54C-BC4A-EA498C56C8D3}" type="pres">
-      <dgm:prSet presAssocID="{D51A2B4C-F064-D14D-AA25-4392C2F62175}" presName="text2" presStyleLbl="revTx" presStyleIdx="11" presStyleCnt="12">
-        <dgm:presLayoutVars>
-          <dgm:chPref val="3"/>
-        </dgm:presLayoutVars>
-      </dgm:prSet>
-      <dgm:spPr/>
-      <dgm:t>
-        <a:bodyPr/>
-        <a:lstStyle/>
-        <a:p>
-          <a:endParaRPr lang="en-US"/>
-        </a:p>
-      </dgm:t>
-    </dgm:pt>
     <dgm:pt modelId="{5771B1A3-87CB-CF4D-BAA1-BEC925DD72E1}" type="pres">
       <dgm:prSet presAssocID="{D51A2B4C-F064-D14D-AA25-4392C2F62175}" presName="hierChild3" presStyleCnt="0"/>
       <dgm:spPr/>
     </dgm:pt>
   </dgm:ptLst>
   <dgm:cxnLst>
-    <dgm:cxn modelId="{273CD6CC-A146-1649-B1FB-D408FE68D4C7}" type="presOf" srcId="{4D7EAC81-B5CE-E846-A5BA-A683F17EFF2A}" destId="{57B2BA31-5B16-3149-AC57-7F7AFE020411}" srcOrd="0" destOrd="0" presId="urn:microsoft.com/office/officeart/2009/layout/CirclePictureHierarchy"/>
+    <dgm:cxn modelId="{B395A460-30E9-7A42-B7B9-C8BE8AEF660F}" type="presOf" srcId="{4D7EAC81-B5CE-E846-A5BA-A683F17EFF2A}" destId="{57B2BA31-5B16-3149-AC57-7F7AFE020411}" srcOrd="0" destOrd="0" presId="urn:microsoft.com/office/officeart/2009/layout/CirclePictureHierarchy"/>
+    <dgm:cxn modelId="{B1267FB9-F7BE-4B4B-8472-A830554AC806}" type="presOf" srcId="{66C08EA0-239C-6E46-B460-519C89A92DFA}" destId="{AC28D5B9-C67F-3040-BD85-CBFFA23AAD04}" srcOrd="0" destOrd="0" presId="urn:microsoft.com/office/officeart/2009/layout/CirclePictureHierarchy"/>
+    <dgm:cxn modelId="{953D7E71-1154-8E4D-A504-AD1E043038D0}" srcId="{D73042D2-9F1D-C341-87EA-6C8E50D4E187}" destId="{66C08EA0-239C-6E46-B460-519C89A92DFA}" srcOrd="0" destOrd="0" parTransId="{FD771E9C-B867-4D4A-B793-EF1246BFBF10}" sibTransId="{E8FC3E7B-B2FE-E847-B59C-FAA45581135E}"/>
     <dgm:cxn modelId="{B8FDB36A-9805-FD4B-AA23-5D1DE36983CE}" type="presOf" srcId="{B17E0E92-EF8B-2345-AE36-83A155261866}" destId="{447D96AC-8313-E147-9C73-8C45A843D94B}" srcOrd="0" destOrd="0" presId="urn:microsoft.com/office/officeart/2009/layout/CirclePictureHierarchy"/>
     <dgm:cxn modelId="{D16D8E89-DCDF-0943-A0A6-67A943332DAB}" type="presOf" srcId="{0E21D60D-CB6A-FF45-BBCF-64F200897917}" destId="{8F723057-DC6E-DF41-8EAF-E17ADE48D163}" srcOrd="0" destOrd="0" presId="urn:microsoft.com/office/officeart/2009/layout/CirclePictureHierarchy"/>
-    <dgm:cxn modelId="{3B2F1644-CDBC-444C-99F3-E60195229E6C}" type="presOf" srcId="{D73042D2-9F1D-C341-87EA-6C8E50D4E187}" destId="{60E7D116-3708-784D-BBF7-D966C21D1200}" srcOrd="0" destOrd="0" presId="urn:microsoft.com/office/officeart/2009/layout/CirclePictureHierarchy"/>
-    <dgm:cxn modelId="{22D5DD0D-368B-E040-B997-38D1235EF130}" srcId="{C74A5CAC-D703-ED43-A8F6-489945BD232A}" destId="{D73042D2-9F1D-C341-87EA-6C8E50D4E187}" srcOrd="0" destOrd="0" parTransId="{C899BB0E-887E-7E4F-9507-A90A42331EC0}" sibTransId="{9DC11749-4BB1-054D-AEED-C3C14DFD9627}"/>
+    <dgm:cxn modelId="{22D5DD0D-368B-E040-B997-38D1235EF130}" srcId="{0E21D60D-CB6A-FF45-BBCF-64F200897917}" destId="{D73042D2-9F1D-C341-87EA-6C8E50D4E187}" srcOrd="1" destOrd="0" parTransId="{C899BB0E-887E-7E4F-9507-A90A42331EC0}" sibTransId="{9DC11749-4BB1-054D-AEED-C3C14DFD9627}"/>
+    <dgm:cxn modelId="{07527999-28EB-A94C-A851-E9533B8021F1}" type="presOf" srcId="{7D440F9F-B8F5-7346-AB78-8515454DBD97}" destId="{367DB5EE-2979-714A-8489-160FCD31D167}" srcOrd="0" destOrd="0" presId="urn:microsoft.com/office/officeart/2009/layout/CirclePictureHierarchy"/>
     <dgm:cxn modelId="{E9C1A85E-37A5-BE41-875F-B8E7A3B744C1}" srcId="{F876F55B-2EC7-F949-BD67-D3EA3D8D8A42}" destId="{0E21D60D-CB6A-FF45-BBCF-64F200897917}" srcOrd="0" destOrd="0" parTransId="{4E1AF084-711D-2F4C-8FD1-C9253C7067E7}" sibTransId="{7D514416-213E-2449-A18A-BDCD3E9C0216}"/>
-    <dgm:cxn modelId="{6A654735-A2A3-E045-A176-62CD487B8DB6}" type="presOf" srcId="{814BEBD9-CA14-6F4E-B6FA-63800774E655}" destId="{2EC90948-8635-FD4B-A4C4-CD2E02DD88E5}" srcOrd="0" destOrd="0" presId="urn:microsoft.com/office/officeart/2009/layout/CirclePictureHierarchy"/>
-    <dgm:cxn modelId="{C766BB3B-D926-AF41-A41A-F9315D539E3E}" type="presOf" srcId="{EDE8717A-40A6-FE4E-8415-DDCB4A9F83B0}" destId="{E32F1CA4-090A-BC4A-AE34-75FB8D2A21FF}" srcOrd="0" destOrd="0" presId="urn:microsoft.com/office/officeart/2009/layout/CirclePictureHierarchy"/>
-    <dgm:cxn modelId="{F940E039-D364-5F43-B0B9-095D13030C8C}" type="presOf" srcId="{C74A5CAC-D703-ED43-A8F6-489945BD232A}" destId="{D24A87FE-FDAD-FA42-94FA-DDBAED839AC3}" srcOrd="0" destOrd="0" presId="urn:microsoft.com/office/officeart/2009/layout/CirclePictureHierarchy"/>
-    <dgm:cxn modelId="{C5F84339-AB11-E148-975A-D4DB0E78343D}" type="presOf" srcId="{2688F9C0-0C61-954B-BF55-B5480B8496F6}" destId="{5EF8B4B8-41AF-044B-930F-5CB005F6B7CC}" srcOrd="0" destOrd="0" presId="urn:microsoft.com/office/officeart/2009/layout/CirclePictureHierarchy"/>
-    <dgm:cxn modelId="{44147C23-52C6-C142-B246-CFE9D797BC9C}" type="presOf" srcId="{A960AE95-A823-184E-ACAE-ABF992A2D9DD}" destId="{7063C7E9-060F-A943-BC05-801B032EE724}" srcOrd="0" destOrd="0" presId="urn:microsoft.com/office/officeart/2009/layout/CirclePictureHierarchy"/>
+    <dgm:cxn modelId="{C54ECC0C-AF13-D54D-B3C8-9F56249DEFCD}" type="presOf" srcId="{814BEBD9-CA14-6F4E-B6FA-63800774E655}" destId="{F8C41088-42C4-0445-A4A5-A322CF357794}" srcOrd="0" destOrd="0" presId="urn:microsoft.com/office/officeart/2009/layout/CirclePictureHierarchy"/>
     <dgm:cxn modelId="{0EF7869C-3C67-274A-8691-4953DB1739D6}" srcId="{B26310AA-EC3E-A542-8505-0B613715C015}" destId="{B17E0E92-EF8B-2345-AE36-83A155261866}" srcOrd="0" destOrd="0" parTransId="{35809455-E0C6-1448-BB12-3CF9D1AD319E}" sibTransId="{7D9BD928-DC10-BA47-98BF-6C236CBEE0C8}"/>
-    <dgm:cxn modelId="{7D9D9ACE-A45F-0B40-BF01-C29660E9D96E}" type="presOf" srcId="{A10E666F-61F6-9B4C-9228-B1C0BD23105F}" destId="{F28B3CD4-3339-804F-BBB4-7F587F24DC5C}" srcOrd="0" destOrd="0" presId="urn:microsoft.com/office/officeart/2009/layout/CirclePictureHierarchy"/>
-    <dgm:cxn modelId="{33C18033-072A-2A45-B96F-AA24A8BCD70F}" type="presOf" srcId="{0180E2C2-F992-CF48-BA25-6933672D6788}" destId="{004374E7-FB96-774F-8411-04C3E10A2949}" srcOrd="0" destOrd="0" presId="urn:microsoft.com/office/officeart/2009/layout/CirclePictureHierarchy"/>
-    <dgm:cxn modelId="{D9D09BEE-3DBD-7140-A20B-2D61DC27A2A4}" type="presOf" srcId="{C85319A3-29B2-6346-AC6B-B0339C3979BA}" destId="{E16D5A3E-A642-0A4E-B0C9-9B169ABF9548}" srcOrd="0" destOrd="0" presId="urn:microsoft.com/office/officeart/2009/layout/CirclePictureHierarchy"/>
-    <dgm:cxn modelId="{9A3680DA-FCEA-9B4E-9A91-60D1AE48B10E}" type="presOf" srcId="{7D440F9F-B8F5-7346-AB78-8515454DBD97}" destId="{367DB5EE-2979-714A-8489-160FCD31D167}" srcOrd="0" destOrd="0" presId="urn:microsoft.com/office/officeart/2009/layout/CirclePictureHierarchy"/>
-    <dgm:cxn modelId="{6F2230CC-EA9A-E845-8B2E-1CAC29A70416}" srcId="{0E21D60D-CB6A-FF45-BBCF-64F200897917}" destId="{FDAE8B08-0B30-D240-82C8-6BED7BFB0A27}" srcOrd="0" destOrd="0" parTransId="{EDE8717A-40A6-FE4E-8415-DDCB4A9F83B0}" sibTransId="{B9D7E736-4C0A-0B41-AFF3-04E4B0815CF6}"/>
-    <dgm:cxn modelId="{D7B2AD13-C58E-5744-9A67-2DBC205D078F}" type="presOf" srcId="{D51A2B4C-F064-D14D-AA25-4392C2F62175}" destId="{7B29D812-D680-B54C-BC4A-EA498C56C8D3}" srcOrd="0" destOrd="0" presId="urn:microsoft.com/office/officeart/2009/layout/CirclePictureHierarchy"/>
-    <dgm:cxn modelId="{9ABF41B2-6112-C44C-A07E-42AE961161D2}" srcId="{D73042D2-9F1D-C341-87EA-6C8E50D4E187}" destId="{2688F9C0-0C61-954B-BF55-B5480B8496F6}" srcOrd="1" destOrd="0" parTransId="{A10E666F-61F6-9B4C-9228-B1C0BD23105F}" sibTransId="{AEDBC9EC-6BE1-DE4C-8352-95A255DE2377}"/>
-    <dgm:cxn modelId="{99EF63F7-9553-AA47-99BF-4AE52A016E3E}" type="presOf" srcId="{2D4D99E5-6C4A-D04A-AF42-D9BE7212B2A2}" destId="{D5595238-10C9-784F-BC65-7814A08BF393}" srcOrd="0" destOrd="0" presId="urn:microsoft.com/office/officeart/2009/layout/CirclePictureHierarchy"/>
-    <dgm:cxn modelId="{7015A7D4-CBD6-A94D-9EA8-D0612DD17F9A}" type="presOf" srcId="{E49863EB-DCD7-F54A-A9E2-A9CCE3401DA3}" destId="{86E7C57A-6DBB-9A48-B950-1F0E6253A291}" srcOrd="0" destOrd="0" presId="urn:microsoft.com/office/officeart/2009/layout/CirclePictureHierarchy"/>
+    <dgm:cxn modelId="{ABB7924A-010B-F449-B07A-EE3F6870B569}" type="presOf" srcId="{C74A5CAC-D703-ED43-A8F6-489945BD232A}" destId="{93096DBE-1846-6E49-A304-6B2F85DC86D6}" srcOrd="0" destOrd="0" presId="urn:microsoft.com/office/officeart/2009/layout/CirclePictureHierarchy"/>
+    <dgm:cxn modelId="{833C3147-B085-C24E-A48B-4064F516A4AA}" type="presOf" srcId="{E49863EB-DCD7-F54A-A9E2-A9CCE3401DA3}" destId="{86E7C57A-6DBB-9A48-B950-1F0E6253A291}" srcOrd="0" destOrd="0" presId="urn:microsoft.com/office/officeart/2009/layout/CirclePictureHierarchy"/>
+    <dgm:cxn modelId="{9ABF41B2-6112-C44C-A07E-42AE961161D2}" srcId="{66C08EA0-239C-6E46-B460-519C89A92DFA}" destId="{2688F9C0-0C61-954B-BF55-B5480B8496F6}" srcOrd="1" destOrd="0" parTransId="{A10E666F-61F6-9B4C-9228-B1C0BD23105F}" sibTransId="{AEDBC9EC-6BE1-DE4C-8352-95A255DE2377}"/>
     <dgm:cxn modelId="{F98BA428-9B86-064E-A661-E7B43591C980}" type="presOf" srcId="{4E1AF084-711D-2F4C-8FD1-C9253C7067E7}" destId="{2B8C56B1-2ABC-E346-8764-36B92BCD288A}" srcOrd="0" destOrd="0" presId="urn:microsoft.com/office/officeart/2009/layout/CirclePictureHierarchy"/>
-    <dgm:cxn modelId="{16FC9E69-C28B-ED46-9CB6-3939CDA70621}" type="presOf" srcId="{F9C63B97-CB91-3642-8A16-60F83AA06264}" destId="{894D14AF-5D7B-6848-A913-955264B8E18B}" srcOrd="0" destOrd="0" presId="urn:microsoft.com/office/officeart/2009/layout/CirclePictureHierarchy"/>
+    <dgm:cxn modelId="{82FD16C3-82D2-4E4C-964A-31C97CC38568}" type="presOf" srcId="{D51A2B4C-F064-D14D-AA25-4392C2F62175}" destId="{7B29D812-D680-B54C-BC4A-EA498C56C8D3}" srcOrd="0" destOrd="0" presId="urn:microsoft.com/office/officeart/2009/layout/CirclePictureHierarchy"/>
+    <dgm:cxn modelId="{05090CE5-AEF5-7542-835A-55697E673162}" type="presOf" srcId="{C85319A3-29B2-6346-AC6B-B0339C3979BA}" destId="{E16D5A3E-A642-0A4E-B0C9-9B169ABF9548}" srcOrd="0" destOrd="0" presId="urn:microsoft.com/office/officeart/2009/layout/CirclePictureHierarchy"/>
     <dgm:cxn modelId="{2DC7595F-7E79-9F4D-9F84-2DE2B8AACB73}" type="presOf" srcId="{F876F55B-2EC7-F949-BD67-D3EA3D8D8A42}" destId="{9B16414E-45B2-3E45-A795-61E71B8870B0}" srcOrd="0" destOrd="0" presId="urn:microsoft.com/office/officeart/2009/layout/CirclePictureHierarchy"/>
     <dgm:cxn modelId="{00C045F2-D810-4F4F-B3DE-F34CC1857175}" type="presOf" srcId="{B26310AA-EC3E-A542-8505-0B613715C015}" destId="{612EB908-D9D9-B848-9DBF-3D9AE8509901}" srcOrd="0" destOrd="0" presId="urn:microsoft.com/office/officeart/2009/layout/CirclePictureHierarchy"/>
+    <dgm:cxn modelId="{EA8CE20E-8A45-FD4F-89BC-5E91BB6BB778}" type="presOf" srcId="{2688F9C0-0C61-954B-BF55-B5480B8496F6}" destId="{5EF8B4B8-41AF-044B-930F-5CB005F6B7CC}" srcOrd="0" destOrd="0" presId="urn:microsoft.com/office/officeart/2009/layout/CirclePictureHierarchy"/>
     <dgm:cxn modelId="{9D9D85BD-0770-AB42-817D-A5535F0881EF}" srcId="{F876F55B-2EC7-F949-BD67-D3EA3D8D8A42}" destId="{D51A2B4C-F064-D14D-AA25-4392C2F62175}" srcOrd="1" destOrd="0" parTransId="{A960AE95-A823-184E-ACAE-ABF992A2D9DD}" sibTransId="{F8E50F6C-8377-F946-AFFF-E96E32694318}"/>
-    <dgm:cxn modelId="{0D36215E-DB8C-0D42-AF84-2A6C55FDE91A}" srcId="{C74A5CAC-D703-ED43-A8F6-489945BD232A}" destId="{2D4D99E5-6C4A-D04A-AF42-D9BE7212B2A2}" srcOrd="1" destOrd="0" parTransId="{F828FE47-37BE-334B-818D-D86BF4780AD9}" sibTransId="{C3E4D857-87BF-1845-A717-A7AD742E0825}"/>
-    <dgm:cxn modelId="{28958AE1-03F3-D84B-AF1F-E3C56FA5B3EE}" type="presOf" srcId="{C899BB0E-887E-7E4F-9507-A90A42331EC0}" destId="{3850625A-C5F6-4149-A3FA-735474C9B025}" srcOrd="0" destOrd="0" presId="urn:microsoft.com/office/officeart/2009/layout/CirclePictureHierarchy"/>
-    <dgm:cxn modelId="{FA698DBB-3EC2-E245-90A8-BBF229F51F3A}" srcId="{D73042D2-9F1D-C341-87EA-6C8E50D4E187}" destId="{4D7EAC81-B5CE-E846-A5BA-A683F17EFF2A}" srcOrd="3" destOrd="0" parTransId="{C85319A3-29B2-6346-AC6B-B0339C3979BA}" sibTransId="{1341DBED-F0ED-664E-B062-9E02AD3D0604}"/>
-    <dgm:cxn modelId="{68CBECD3-E6B9-904F-A5E4-1633346C90C8}" type="presOf" srcId="{FDAE8B08-0B30-D240-82C8-6BED7BFB0A27}" destId="{AE8CA45C-0D71-3E4E-A657-3FB963F8E254}" srcOrd="0" destOrd="0" presId="urn:microsoft.com/office/officeart/2009/layout/CirclePictureHierarchy"/>
-    <dgm:cxn modelId="{59F44406-6DF5-6747-A096-5BE99188F1BD}" srcId="{D73042D2-9F1D-C341-87EA-6C8E50D4E187}" destId="{0180E2C2-F992-CF48-BA25-6933672D6788}" srcOrd="2" destOrd="0" parTransId="{E49863EB-DCD7-F54A-A9E2-A9CCE3401DA3}" sibTransId="{ABB30157-2A9A-AF4A-9C6F-6B7E2D6410C5}"/>
-    <dgm:cxn modelId="{6C4C10EC-8C2D-F94A-97D2-9E79954C7C3C}" srcId="{D73042D2-9F1D-C341-87EA-6C8E50D4E187}" destId="{F9C63B97-CB91-3642-8A16-60F83AA06264}" srcOrd="0" destOrd="0" parTransId="{7D440F9F-B8F5-7346-AB78-8515454DBD97}" sibTransId="{28F4799D-B1F9-164F-88A6-AD9492780A24}"/>
-    <dgm:cxn modelId="{ECCF67B2-648D-C44E-AEBD-52A2AAE6F2CC}" type="presOf" srcId="{F828FE47-37BE-334B-818D-D86BF4780AD9}" destId="{700F47FD-53F0-C940-AE20-761B3F04331B}" srcOrd="0" destOrd="0" presId="urn:microsoft.com/office/officeart/2009/layout/CirclePictureHierarchy"/>
-    <dgm:cxn modelId="{6B79B6B1-1E0F-B347-A80B-27B6F1853E73}" srcId="{FDAE8B08-0B30-D240-82C8-6BED7BFB0A27}" destId="{C74A5CAC-D703-ED43-A8F6-489945BD232A}" srcOrd="0" destOrd="0" parTransId="{814BEBD9-CA14-6F4E-B6FA-63800774E655}" sibTransId="{61DB6F53-D06D-AA46-BFBE-4B75D2F5CCF1}"/>
+    <dgm:cxn modelId="{45ACA2E8-DB8B-4941-A1F2-E3F3CC3DA482}" type="presOf" srcId="{0180E2C2-F992-CF48-BA25-6933672D6788}" destId="{004374E7-FB96-774F-8411-04C3E10A2949}" srcOrd="0" destOrd="0" presId="urn:microsoft.com/office/officeart/2009/layout/CirclePictureHierarchy"/>
+    <dgm:cxn modelId="{AF8E9027-4B5B-E547-AC5A-5F7B309610DF}" type="presOf" srcId="{C899BB0E-887E-7E4F-9507-A90A42331EC0}" destId="{6A348F32-9E2B-914B-A4D6-5585C52D9A0B}" srcOrd="0" destOrd="0" presId="urn:microsoft.com/office/officeart/2009/layout/CirclePictureHierarchy"/>
+    <dgm:cxn modelId="{248306E1-F945-7E48-BFF3-17AF7007E168}" type="presOf" srcId="{A10E666F-61F6-9B4C-9228-B1C0BD23105F}" destId="{F28B3CD4-3339-804F-BBB4-7F587F24DC5C}" srcOrd="0" destOrd="0" presId="urn:microsoft.com/office/officeart/2009/layout/CirclePictureHierarchy"/>
+    <dgm:cxn modelId="{528ADBB2-CD0D-9049-A3F3-E5D592875308}" type="presOf" srcId="{D73042D2-9F1D-C341-87EA-6C8E50D4E187}" destId="{15C865F3-AFE5-7D49-AA8E-883E333A7A1F}" srcOrd="0" destOrd="0" presId="urn:microsoft.com/office/officeart/2009/layout/CirclePictureHierarchy"/>
+    <dgm:cxn modelId="{ED24F634-8D15-CC4C-B5F5-EB0711AC9B6E}" type="presOf" srcId="{A960AE95-A823-184E-ACAE-ABF992A2D9DD}" destId="{7063C7E9-060F-A943-BC05-801B032EE724}" srcOrd="0" destOrd="0" presId="urn:microsoft.com/office/officeart/2009/layout/CirclePictureHierarchy"/>
+    <dgm:cxn modelId="{79C574AE-036B-5343-9DE0-15C57FCC1793}" type="presOf" srcId="{FD771E9C-B867-4D4A-B793-EF1246BFBF10}" destId="{5E818E0C-56D9-EA42-B123-F06E31F31CA7}" srcOrd="0" destOrd="0" presId="urn:microsoft.com/office/officeart/2009/layout/CirclePictureHierarchy"/>
+    <dgm:cxn modelId="{DD3686D7-788E-5D42-91CC-E5EC505935A8}" type="presOf" srcId="{F9C63B97-CB91-3642-8A16-60F83AA06264}" destId="{894D14AF-5D7B-6848-A913-955264B8E18B}" srcOrd="0" destOrd="0" presId="urn:microsoft.com/office/officeart/2009/layout/CirclePictureHierarchy"/>
+    <dgm:cxn modelId="{FA698DBB-3EC2-E245-90A8-BBF229F51F3A}" srcId="{D73042D2-9F1D-C341-87EA-6C8E50D4E187}" destId="{4D7EAC81-B5CE-E846-A5BA-A683F17EFF2A}" srcOrd="2" destOrd="0" parTransId="{C85319A3-29B2-6346-AC6B-B0339C3979BA}" sibTransId="{1341DBED-F0ED-664E-B062-9E02AD3D0604}"/>
+    <dgm:cxn modelId="{59F44406-6DF5-6747-A096-5BE99188F1BD}" srcId="{D73042D2-9F1D-C341-87EA-6C8E50D4E187}" destId="{0180E2C2-F992-CF48-BA25-6933672D6788}" srcOrd="1" destOrd="0" parTransId="{E49863EB-DCD7-F54A-A9E2-A9CCE3401DA3}" sibTransId="{ABB30157-2A9A-AF4A-9C6F-6B7E2D6410C5}"/>
+    <dgm:cxn modelId="{6C4C10EC-8C2D-F94A-97D2-9E79954C7C3C}" srcId="{66C08EA0-239C-6E46-B460-519C89A92DFA}" destId="{F9C63B97-CB91-3642-8A16-60F83AA06264}" srcOrd="0" destOrd="0" parTransId="{7D440F9F-B8F5-7346-AB78-8515454DBD97}" sibTransId="{28F4799D-B1F9-164F-88A6-AD9492780A24}"/>
+    <dgm:cxn modelId="{6B79B6B1-1E0F-B347-A80B-27B6F1853E73}" srcId="{0E21D60D-CB6A-FF45-BBCF-64F200897917}" destId="{C74A5CAC-D703-ED43-A8F6-489945BD232A}" srcOrd="0" destOrd="0" parTransId="{814BEBD9-CA14-6F4E-B6FA-63800774E655}" sibTransId="{61DB6F53-D06D-AA46-BFBE-4B75D2F5CCF1}"/>
     <dgm:cxn modelId="{AAB95A14-AAA2-D440-B230-5E668BE411B7}" srcId="{B26310AA-EC3E-A542-8505-0B613715C015}" destId="{F876F55B-2EC7-F949-BD67-D3EA3D8D8A42}" srcOrd="1" destOrd="0" parTransId="{E1547581-25F0-C048-83B7-CE9D4F92055C}" sibTransId="{E98F19A2-01C7-8E4B-AF10-3F73C302D44C}"/>
     <dgm:cxn modelId="{32E5EBBA-6A52-5B40-A331-565C8D933C39}" type="presParOf" srcId="{612EB908-D9D9-B848-9DBF-3D9AE8509901}" destId="{1EAED1A6-1632-AA4A-825B-E0A80BD888D0}" srcOrd="0" destOrd="0" presId="urn:microsoft.com/office/officeart/2009/layout/CirclePictureHierarchy"/>
     <dgm:cxn modelId="{4DD3CF56-436F-3343-8609-EFE99E466CBC}" type="presParOf" srcId="{1EAED1A6-1632-AA4A-825B-E0A80BD888D0}" destId="{4FE8C4F2-3B41-CF45-87EB-363C6E23453F}" srcOrd="0" destOrd="0" presId="urn:microsoft.com/office/officeart/2009/layout/CirclePictureHierarchy"/>
@@ -2867,60 +3423,54 @@
     <dgm:cxn modelId="{78173C5D-6443-1344-BAA3-E3B5EAEF52AC}" type="presParOf" srcId="{8D896837-24E3-0A4C-96FE-4595729C99B5}" destId="{4CA342FC-E983-B044-9E38-0A5DA306CB83}" srcOrd="0" destOrd="0" presId="urn:microsoft.com/office/officeart/2009/layout/CirclePictureHierarchy"/>
     <dgm:cxn modelId="{777CB8C1-D295-7F44-904C-F972C5A93EA7}" type="presParOf" srcId="{8D896837-24E3-0A4C-96FE-4595729C99B5}" destId="{8F723057-DC6E-DF41-8EAF-E17ADE48D163}" srcOrd="1" destOrd="0" presId="urn:microsoft.com/office/officeart/2009/layout/CirclePictureHierarchy"/>
     <dgm:cxn modelId="{235B7F22-4AC0-4947-AF00-7E486014280B}" type="presParOf" srcId="{DF247113-B087-D241-A3D1-362C15A9BC93}" destId="{1FA60E26-9434-D340-82E6-CE23099E0834}" srcOrd="1" destOrd="0" presId="urn:microsoft.com/office/officeart/2009/layout/CirclePictureHierarchy"/>
-    <dgm:cxn modelId="{86924743-6A9B-2B49-8B3C-21FA8B392C39}" type="presParOf" srcId="{1FA60E26-9434-D340-82E6-CE23099E0834}" destId="{E32F1CA4-090A-BC4A-AE34-75FB8D2A21FF}" srcOrd="0" destOrd="0" presId="urn:microsoft.com/office/officeart/2009/layout/CirclePictureHierarchy"/>
-    <dgm:cxn modelId="{4561984E-C02E-2945-9932-F764F34DD6EA}" type="presParOf" srcId="{1FA60E26-9434-D340-82E6-CE23099E0834}" destId="{FC07EDAA-F106-CC4D-B445-199CC50654B4}" srcOrd="1" destOrd="0" presId="urn:microsoft.com/office/officeart/2009/layout/CirclePictureHierarchy"/>
-    <dgm:cxn modelId="{31913032-5C75-274B-B6B2-39FFE5015FF1}" type="presParOf" srcId="{FC07EDAA-F106-CC4D-B445-199CC50654B4}" destId="{11C8751F-C1DA-DF40-9BCD-38D1705106A9}" srcOrd="0" destOrd="0" presId="urn:microsoft.com/office/officeart/2009/layout/CirclePictureHierarchy"/>
-    <dgm:cxn modelId="{85344F27-2B0B-0548-8F90-26CFD7170F41}" type="presParOf" srcId="{11C8751F-C1DA-DF40-9BCD-38D1705106A9}" destId="{75473A83-9C0B-6243-A76F-B76C68191023}" srcOrd="0" destOrd="0" presId="urn:microsoft.com/office/officeart/2009/layout/CirclePictureHierarchy"/>
-    <dgm:cxn modelId="{D67F2EE3-A0FA-B544-8877-16AD9D53066D}" type="presParOf" srcId="{11C8751F-C1DA-DF40-9BCD-38D1705106A9}" destId="{AE8CA45C-0D71-3E4E-A657-3FB963F8E254}" srcOrd="1" destOrd="0" presId="urn:microsoft.com/office/officeart/2009/layout/CirclePictureHierarchy"/>
-    <dgm:cxn modelId="{2C5AF8CE-DF88-4B47-8622-8FEAFF1FC31C}" type="presParOf" srcId="{FC07EDAA-F106-CC4D-B445-199CC50654B4}" destId="{E3AFC5B5-9151-B643-81E3-9A08AD07F574}" srcOrd="1" destOrd="0" presId="urn:microsoft.com/office/officeart/2009/layout/CirclePictureHierarchy"/>
-    <dgm:cxn modelId="{18F938E9-EE00-CA4D-8514-E8F28FAF1E83}" type="presParOf" srcId="{E3AFC5B5-9151-B643-81E3-9A08AD07F574}" destId="{2EC90948-8635-FD4B-A4C4-CD2E02DD88E5}" srcOrd="0" destOrd="0" presId="urn:microsoft.com/office/officeart/2009/layout/CirclePictureHierarchy"/>
-    <dgm:cxn modelId="{1330DC09-B62C-9B4C-9812-935FB1E9F575}" type="presParOf" srcId="{E3AFC5B5-9151-B643-81E3-9A08AD07F574}" destId="{9A84C69A-7463-0A4D-A58F-A61C808AB395}" srcOrd="1" destOrd="0" presId="urn:microsoft.com/office/officeart/2009/layout/CirclePictureHierarchy"/>
-    <dgm:cxn modelId="{D7544598-1C3F-114F-B922-B3910B87BB95}" type="presParOf" srcId="{9A84C69A-7463-0A4D-A58F-A61C808AB395}" destId="{B6764622-91DA-4344-8786-F113E657121B}" srcOrd="0" destOrd="0" presId="urn:microsoft.com/office/officeart/2009/layout/CirclePictureHierarchy"/>
-    <dgm:cxn modelId="{B07157D7-3C4A-274B-A425-A4F29DC9FFAE}" type="presParOf" srcId="{B6764622-91DA-4344-8786-F113E657121B}" destId="{FA4CC10C-3899-D840-AB1F-B6763C21D1F6}" srcOrd="0" destOrd="0" presId="urn:microsoft.com/office/officeart/2009/layout/CirclePictureHierarchy"/>
-    <dgm:cxn modelId="{FC9AE9A0-E9B1-6643-ABAC-3943C7D175AE}" type="presParOf" srcId="{B6764622-91DA-4344-8786-F113E657121B}" destId="{D24A87FE-FDAD-FA42-94FA-DDBAED839AC3}" srcOrd="1" destOrd="0" presId="urn:microsoft.com/office/officeart/2009/layout/CirclePictureHierarchy"/>
-    <dgm:cxn modelId="{A17F6109-C5EE-1940-A26E-7D1A31D9D8D7}" type="presParOf" srcId="{9A84C69A-7463-0A4D-A58F-A61C808AB395}" destId="{2C0F29AD-5EEE-5141-AF8D-C17D53EC11FA}" srcOrd="1" destOrd="0" presId="urn:microsoft.com/office/officeart/2009/layout/CirclePictureHierarchy"/>
-    <dgm:cxn modelId="{74DB0022-025B-D143-98F1-0A7D290664E6}" type="presParOf" srcId="{2C0F29AD-5EEE-5141-AF8D-C17D53EC11FA}" destId="{3850625A-C5F6-4149-A3FA-735474C9B025}" srcOrd="0" destOrd="0" presId="urn:microsoft.com/office/officeart/2009/layout/CirclePictureHierarchy"/>
-    <dgm:cxn modelId="{6D4C9DF0-B8A8-3743-9877-8D33E433C91D}" type="presParOf" srcId="{2C0F29AD-5EEE-5141-AF8D-C17D53EC11FA}" destId="{0FA4C5F0-AFF2-3F4E-A96D-0EA40DCA35E3}" srcOrd="1" destOrd="0" presId="urn:microsoft.com/office/officeart/2009/layout/CirclePictureHierarchy"/>
-    <dgm:cxn modelId="{00848D45-9A8F-9447-A6A8-35B56CAC89C5}" type="presParOf" srcId="{0FA4C5F0-AFF2-3F4E-A96D-0EA40DCA35E3}" destId="{FF6B8114-D3EC-0B41-A582-041B3979051F}" srcOrd="0" destOrd="0" presId="urn:microsoft.com/office/officeart/2009/layout/CirclePictureHierarchy"/>
-    <dgm:cxn modelId="{1ABDCE51-0C36-F648-B78A-8B48CFF6E932}" type="presParOf" srcId="{FF6B8114-D3EC-0B41-A582-041B3979051F}" destId="{9B58411D-B7DF-2D46-9866-E465EC3A1C46}" srcOrd="0" destOrd="0" presId="urn:microsoft.com/office/officeart/2009/layout/CirclePictureHierarchy"/>
-    <dgm:cxn modelId="{2B214BF9-AD95-1448-8DA2-F6F0C0272F87}" type="presParOf" srcId="{FF6B8114-D3EC-0B41-A582-041B3979051F}" destId="{60E7D116-3708-784D-BBF7-D966C21D1200}" srcOrd="1" destOrd="0" presId="urn:microsoft.com/office/officeart/2009/layout/CirclePictureHierarchy"/>
-    <dgm:cxn modelId="{71B00FCF-4C3A-384A-8BF5-489144A8730F}" type="presParOf" srcId="{0FA4C5F0-AFF2-3F4E-A96D-0EA40DCA35E3}" destId="{3DDABD91-B3BE-574B-96CA-890F8C693101}" srcOrd="1" destOrd="0" presId="urn:microsoft.com/office/officeart/2009/layout/CirclePictureHierarchy"/>
-    <dgm:cxn modelId="{49882BEC-B794-AA4B-9364-DD6EF2C6D425}" type="presParOf" srcId="{3DDABD91-B3BE-574B-96CA-890F8C693101}" destId="{367DB5EE-2979-714A-8489-160FCD31D167}" srcOrd="0" destOrd="0" presId="urn:microsoft.com/office/officeart/2009/layout/CirclePictureHierarchy"/>
-    <dgm:cxn modelId="{54BCF9BB-EF1E-2F46-8853-A2EE1E34E9E6}" type="presParOf" srcId="{3DDABD91-B3BE-574B-96CA-890F8C693101}" destId="{007CDCCA-3949-2042-A90D-644308367ACA}" srcOrd="1" destOrd="0" presId="urn:microsoft.com/office/officeart/2009/layout/CirclePictureHierarchy"/>
-    <dgm:cxn modelId="{E35D0E0D-C214-7F44-AFB1-BF3A29C32BFD}" type="presParOf" srcId="{007CDCCA-3949-2042-A90D-644308367ACA}" destId="{B56870BC-4F20-2346-9EA1-AA7E2CD21CDE}" srcOrd="0" destOrd="0" presId="urn:microsoft.com/office/officeart/2009/layout/CirclePictureHierarchy"/>
-    <dgm:cxn modelId="{0C5AA537-D6AE-8940-9F3A-6E4A4301DA22}" type="presParOf" srcId="{B56870BC-4F20-2346-9EA1-AA7E2CD21CDE}" destId="{07C9EE01-1555-7B41-A587-583FF1D9664C}" srcOrd="0" destOrd="0" presId="urn:microsoft.com/office/officeart/2009/layout/CirclePictureHierarchy"/>
-    <dgm:cxn modelId="{8AD24A0A-1E51-EF4B-9445-4025701BA2AE}" type="presParOf" srcId="{B56870BC-4F20-2346-9EA1-AA7E2CD21CDE}" destId="{894D14AF-5D7B-6848-A913-955264B8E18B}" srcOrd="1" destOrd="0" presId="urn:microsoft.com/office/officeart/2009/layout/CirclePictureHierarchy"/>
-    <dgm:cxn modelId="{B42D8209-1D07-7D46-A6F1-655FE43E773C}" type="presParOf" srcId="{007CDCCA-3949-2042-A90D-644308367ACA}" destId="{8FCBA3A5-5290-BA49-B26A-B5C16106734B}" srcOrd="1" destOrd="0" presId="urn:microsoft.com/office/officeart/2009/layout/CirclePictureHierarchy"/>
-    <dgm:cxn modelId="{C603A703-3C25-FA40-9F7F-55FCC0647989}" type="presParOf" srcId="{3DDABD91-B3BE-574B-96CA-890F8C693101}" destId="{F28B3CD4-3339-804F-BBB4-7F587F24DC5C}" srcOrd="2" destOrd="0" presId="urn:microsoft.com/office/officeart/2009/layout/CirclePictureHierarchy"/>
-    <dgm:cxn modelId="{A11E020E-B397-8946-98A2-4712E34DAE4B}" type="presParOf" srcId="{3DDABD91-B3BE-574B-96CA-890F8C693101}" destId="{BA66F48C-CFA2-A047-A821-304755B29D8B}" srcOrd="3" destOrd="0" presId="urn:microsoft.com/office/officeart/2009/layout/CirclePictureHierarchy"/>
-    <dgm:cxn modelId="{07814F1A-0A1B-F142-8753-3BB0AC73FD91}" type="presParOf" srcId="{BA66F48C-CFA2-A047-A821-304755B29D8B}" destId="{2A695FEA-3D12-994C-BCE5-DD6FC4E0F0F0}" srcOrd="0" destOrd="0" presId="urn:microsoft.com/office/officeart/2009/layout/CirclePictureHierarchy"/>
-    <dgm:cxn modelId="{973A54D8-07B7-3148-ADCB-84DD2F3D02E9}" type="presParOf" srcId="{2A695FEA-3D12-994C-BCE5-DD6FC4E0F0F0}" destId="{68AC3309-EFB1-4B4C-8D76-CB06D567D3C2}" srcOrd="0" destOrd="0" presId="urn:microsoft.com/office/officeart/2009/layout/CirclePictureHierarchy"/>
-    <dgm:cxn modelId="{AD58100B-7482-6D44-B0DA-FE579BCA0059}" type="presParOf" srcId="{2A695FEA-3D12-994C-BCE5-DD6FC4E0F0F0}" destId="{5EF8B4B8-41AF-044B-930F-5CB005F6B7CC}" srcOrd="1" destOrd="0" presId="urn:microsoft.com/office/officeart/2009/layout/CirclePictureHierarchy"/>
-    <dgm:cxn modelId="{D7CB1B93-5A39-C24C-AC3F-6309BBC7D841}" type="presParOf" srcId="{BA66F48C-CFA2-A047-A821-304755B29D8B}" destId="{D9DC0D0F-0965-4048-BA0B-1A4717082F21}" srcOrd="1" destOrd="0" presId="urn:microsoft.com/office/officeart/2009/layout/CirclePictureHierarchy"/>
-    <dgm:cxn modelId="{A6ABBAD1-9785-CA47-A27E-286C8FDB379F}" type="presParOf" srcId="{3DDABD91-B3BE-574B-96CA-890F8C693101}" destId="{86E7C57A-6DBB-9A48-B950-1F0E6253A291}" srcOrd="4" destOrd="0" presId="urn:microsoft.com/office/officeart/2009/layout/CirclePictureHierarchy"/>
-    <dgm:cxn modelId="{7EEF00C0-0150-DE43-B68C-85EDCBA090DE}" type="presParOf" srcId="{3DDABD91-B3BE-574B-96CA-890F8C693101}" destId="{0C24D629-8122-4C45-A8D4-96D81C7F179B}" srcOrd="5" destOrd="0" presId="urn:microsoft.com/office/officeart/2009/layout/CirclePictureHierarchy"/>
-    <dgm:cxn modelId="{8A439CAE-5751-7749-B984-16CA8EDF5C7C}" type="presParOf" srcId="{0C24D629-8122-4C45-A8D4-96D81C7F179B}" destId="{43965937-6347-5B44-878E-BC2F6887A3B3}" srcOrd="0" destOrd="0" presId="urn:microsoft.com/office/officeart/2009/layout/CirclePictureHierarchy"/>
-    <dgm:cxn modelId="{051F7E32-8E7F-114F-8612-7759AA0D79A6}" type="presParOf" srcId="{43965937-6347-5B44-878E-BC2F6887A3B3}" destId="{D9809DD6-89BB-5846-9639-EEDED3F68FAC}" srcOrd="0" destOrd="0" presId="urn:microsoft.com/office/officeart/2009/layout/CirclePictureHierarchy"/>
-    <dgm:cxn modelId="{71213D7B-9FD7-194E-B1F9-22EAC0FFA75A}" type="presParOf" srcId="{43965937-6347-5B44-878E-BC2F6887A3B3}" destId="{004374E7-FB96-774F-8411-04C3E10A2949}" srcOrd="1" destOrd="0" presId="urn:microsoft.com/office/officeart/2009/layout/CirclePictureHierarchy"/>
-    <dgm:cxn modelId="{C44E52D7-ED6E-8C48-82AC-C4940505EB13}" type="presParOf" srcId="{0C24D629-8122-4C45-A8D4-96D81C7F179B}" destId="{D0BDABA3-3D54-8547-8825-B12146FC3CF4}" srcOrd="1" destOrd="0" presId="urn:microsoft.com/office/officeart/2009/layout/CirclePictureHierarchy"/>
-    <dgm:cxn modelId="{FC70FEB5-14A1-B14B-808F-2BCF1ABDE92B}" type="presParOf" srcId="{3DDABD91-B3BE-574B-96CA-890F8C693101}" destId="{E16D5A3E-A642-0A4E-B0C9-9B169ABF9548}" srcOrd="6" destOrd="0" presId="urn:microsoft.com/office/officeart/2009/layout/CirclePictureHierarchy"/>
-    <dgm:cxn modelId="{FA5EDCFC-7822-AC45-BBC1-178397EC8116}" type="presParOf" srcId="{3DDABD91-B3BE-574B-96CA-890F8C693101}" destId="{AFAB8C3E-01DE-C14D-90F8-4C3750D40EBA}" srcOrd="7" destOrd="0" presId="urn:microsoft.com/office/officeart/2009/layout/CirclePictureHierarchy"/>
-    <dgm:cxn modelId="{5A99837C-59E9-B343-B995-AAE59095E0D6}" type="presParOf" srcId="{AFAB8C3E-01DE-C14D-90F8-4C3750D40EBA}" destId="{DFD729BC-579F-6D4A-84CD-5B4D490E0180}" srcOrd="0" destOrd="0" presId="urn:microsoft.com/office/officeart/2009/layout/CirclePictureHierarchy"/>
-    <dgm:cxn modelId="{6534D454-8896-0C4D-A317-5CB0681F9403}" type="presParOf" srcId="{DFD729BC-579F-6D4A-84CD-5B4D490E0180}" destId="{2822D6A6-8A67-3648-A178-2A8EDA425562}" srcOrd="0" destOrd="0" presId="urn:microsoft.com/office/officeart/2009/layout/CirclePictureHierarchy"/>
-    <dgm:cxn modelId="{5448E557-224B-6347-A2A7-949E9746073B}" type="presParOf" srcId="{DFD729BC-579F-6D4A-84CD-5B4D490E0180}" destId="{57B2BA31-5B16-3149-AC57-7F7AFE020411}" srcOrd="1" destOrd="0" presId="urn:microsoft.com/office/officeart/2009/layout/CirclePictureHierarchy"/>
-    <dgm:cxn modelId="{DB35A118-E7FF-404E-86CB-2B377605A5F3}" type="presParOf" srcId="{AFAB8C3E-01DE-C14D-90F8-4C3750D40EBA}" destId="{020C883C-1CE3-6A45-8B96-51985FE2F15A}" srcOrd="1" destOrd="0" presId="urn:microsoft.com/office/officeart/2009/layout/CirclePictureHierarchy"/>
-    <dgm:cxn modelId="{CDBE3C81-CBC3-8E46-B825-05C8E50A0765}" type="presParOf" srcId="{2C0F29AD-5EEE-5141-AF8D-C17D53EC11FA}" destId="{700F47FD-53F0-C940-AE20-761B3F04331B}" srcOrd="2" destOrd="0" presId="urn:microsoft.com/office/officeart/2009/layout/CirclePictureHierarchy"/>
-    <dgm:cxn modelId="{744089DF-3027-8347-AA98-B1CC54118A79}" type="presParOf" srcId="{2C0F29AD-5EEE-5141-AF8D-C17D53EC11FA}" destId="{E446D98F-DBF5-4E4D-A014-243D212E9FAE}" srcOrd="3" destOrd="0" presId="urn:microsoft.com/office/officeart/2009/layout/CirclePictureHierarchy"/>
-    <dgm:cxn modelId="{A858BC5E-F75D-3141-8381-BF431DCCB262}" type="presParOf" srcId="{E446D98F-DBF5-4E4D-A014-243D212E9FAE}" destId="{461D9693-CC6B-8C45-B1BB-62F4065448E4}" srcOrd="0" destOrd="0" presId="urn:microsoft.com/office/officeart/2009/layout/CirclePictureHierarchy"/>
-    <dgm:cxn modelId="{D94A1935-D06E-5646-8CDE-EB6F4F4D0074}" type="presParOf" srcId="{461D9693-CC6B-8C45-B1BB-62F4065448E4}" destId="{803B182E-9367-B243-935F-5B9862D201D1}" srcOrd="0" destOrd="0" presId="urn:microsoft.com/office/officeart/2009/layout/CirclePictureHierarchy"/>
-    <dgm:cxn modelId="{BDF83627-09B0-0647-9508-A4B2E20DABA9}" type="presParOf" srcId="{461D9693-CC6B-8C45-B1BB-62F4065448E4}" destId="{D5595238-10C9-784F-BC65-7814A08BF393}" srcOrd="1" destOrd="0" presId="urn:microsoft.com/office/officeart/2009/layout/CirclePictureHierarchy"/>
-    <dgm:cxn modelId="{AC43ECF9-B2FF-0A4B-9F15-B4615C8E5BF4}" type="presParOf" srcId="{E446D98F-DBF5-4E4D-A014-243D212E9FAE}" destId="{CB3F3CAF-1E0F-8644-A402-0C1A632573DA}" srcOrd="1" destOrd="0" presId="urn:microsoft.com/office/officeart/2009/layout/CirclePictureHierarchy"/>
-    <dgm:cxn modelId="{ED568653-AA6C-8644-8CBC-524E8985CE52}" type="presParOf" srcId="{7D0E1727-9216-3445-818E-80E211046C15}" destId="{7063C7E9-060F-A943-BC05-801B032EE724}" srcOrd="2" destOrd="0" presId="urn:microsoft.com/office/officeart/2009/layout/CirclePictureHierarchy"/>
-    <dgm:cxn modelId="{A514C015-E96B-7A4B-AB73-B2CB7C6A9E88}" type="presParOf" srcId="{7D0E1727-9216-3445-818E-80E211046C15}" destId="{CBF7C8E2-D8DD-DE4E-800A-94516E7E22A1}" srcOrd="3" destOrd="0" presId="urn:microsoft.com/office/officeart/2009/layout/CirclePictureHierarchy"/>
-    <dgm:cxn modelId="{780B2B92-E446-834E-9A6B-DC97A9DB8C4F}" type="presParOf" srcId="{CBF7C8E2-D8DD-DE4E-800A-94516E7E22A1}" destId="{B11EFA2B-19AE-4942-930D-B8BF0984FFC6}" srcOrd="0" destOrd="0" presId="urn:microsoft.com/office/officeart/2009/layout/CirclePictureHierarchy"/>
-    <dgm:cxn modelId="{A49480CD-D32B-EA41-A723-DF6D5F095006}" type="presParOf" srcId="{B11EFA2B-19AE-4942-930D-B8BF0984FFC6}" destId="{E2E4A07C-AB2A-2143-9630-A4CC9452CF62}" srcOrd="0" destOrd="0" presId="urn:microsoft.com/office/officeart/2009/layout/CirclePictureHierarchy"/>
-    <dgm:cxn modelId="{9E7DE0C0-A483-B647-8509-0AD26087FD92}" type="presParOf" srcId="{B11EFA2B-19AE-4942-930D-B8BF0984FFC6}" destId="{7B29D812-D680-B54C-BC4A-EA498C56C8D3}" srcOrd="1" destOrd="0" presId="urn:microsoft.com/office/officeart/2009/layout/CirclePictureHierarchy"/>
-    <dgm:cxn modelId="{A8A206C7-6A6D-BE4D-833E-EE08062ECFBE}" type="presParOf" srcId="{CBF7C8E2-D8DD-DE4E-800A-94516E7E22A1}" destId="{5771B1A3-87CB-CF4D-BAA1-BEC925DD72E1}" srcOrd="1" destOrd="0" presId="urn:microsoft.com/office/officeart/2009/layout/CirclePictureHierarchy"/>
+    <dgm:cxn modelId="{0EC36F67-AB27-9D40-A8B6-B9A10B5475A9}" type="presParOf" srcId="{1FA60E26-9434-D340-82E6-CE23099E0834}" destId="{F8C41088-42C4-0445-A4A5-A322CF357794}" srcOrd="0" destOrd="0" presId="urn:microsoft.com/office/officeart/2009/layout/CirclePictureHierarchy"/>
+    <dgm:cxn modelId="{D90BBF82-C797-A347-B502-6D516B110CE6}" type="presParOf" srcId="{1FA60E26-9434-D340-82E6-CE23099E0834}" destId="{19C38FFB-0AD9-6748-8BE8-8FBD2A16A89A}" srcOrd="1" destOrd="0" presId="urn:microsoft.com/office/officeart/2009/layout/CirclePictureHierarchy"/>
+    <dgm:cxn modelId="{8B5AB927-874F-264F-9443-C447B0CA9E2F}" type="presParOf" srcId="{19C38FFB-0AD9-6748-8BE8-8FBD2A16A89A}" destId="{B9AF7E87-9BC7-D74B-B4B7-EFAFD340E95B}" srcOrd="0" destOrd="0" presId="urn:microsoft.com/office/officeart/2009/layout/CirclePictureHierarchy"/>
+    <dgm:cxn modelId="{E18C9C22-31FE-284F-A0F3-4ACBEB7065D6}" type="presParOf" srcId="{B9AF7E87-9BC7-D74B-B4B7-EFAFD340E95B}" destId="{237F3C3A-FACD-1F43-85DA-6D767328E48C}" srcOrd="0" destOrd="0" presId="urn:microsoft.com/office/officeart/2009/layout/CirclePictureHierarchy"/>
+    <dgm:cxn modelId="{998B9B43-8A31-334A-9D86-B3C031E729C4}" type="presParOf" srcId="{B9AF7E87-9BC7-D74B-B4B7-EFAFD340E95B}" destId="{93096DBE-1846-6E49-A304-6B2F85DC86D6}" srcOrd="1" destOrd="0" presId="urn:microsoft.com/office/officeart/2009/layout/CirclePictureHierarchy"/>
+    <dgm:cxn modelId="{8FD50DB5-FBD1-2949-BAE0-CFC3896980E8}" type="presParOf" srcId="{19C38FFB-0AD9-6748-8BE8-8FBD2A16A89A}" destId="{9F5DB138-EF3E-F748-ACA3-6039D29F3747}" srcOrd="1" destOrd="0" presId="urn:microsoft.com/office/officeart/2009/layout/CirclePictureHierarchy"/>
+    <dgm:cxn modelId="{29B8DEB9-BDCE-3E4B-831F-B64B2784D70E}" type="presParOf" srcId="{1FA60E26-9434-D340-82E6-CE23099E0834}" destId="{6A348F32-9E2B-914B-A4D6-5585C52D9A0B}" srcOrd="2" destOrd="0" presId="urn:microsoft.com/office/officeart/2009/layout/CirclePictureHierarchy"/>
+    <dgm:cxn modelId="{C57D49A4-B548-CF43-AEA6-E51706DC4CED}" type="presParOf" srcId="{1FA60E26-9434-D340-82E6-CE23099E0834}" destId="{D7E9D4A1-6BE7-0148-90CB-1AB60B737B9E}" srcOrd="3" destOrd="0" presId="urn:microsoft.com/office/officeart/2009/layout/CirclePictureHierarchy"/>
+    <dgm:cxn modelId="{D5BB7855-9B43-1E40-8C9A-40B57DEBB62A}" type="presParOf" srcId="{D7E9D4A1-6BE7-0148-90CB-1AB60B737B9E}" destId="{5E8B7BC7-35D4-CB48-8E81-CFA8F8804C84}" srcOrd="0" destOrd="0" presId="urn:microsoft.com/office/officeart/2009/layout/CirclePictureHierarchy"/>
+    <dgm:cxn modelId="{D4623CA0-A195-024F-96EF-A7ED9D558146}" type="presParOf" srcId="{5E8B7BC7-35D4-CB48-8E81-CFA8F8804C84}" destId="{12180CEB-C596-7146-8B49-E293DCF8D546}" srcOrd="0" destOrd="0" presId="urn:microsoft.com/office/officeart/2009/layout/CirclePictureHierarchy"/>
+    <dgm:cxn modelId="{61674A06-7F82-E745-98E2-4147C23D7307}" type="presParOf" srcId="{5E8B7BC7-35D4-CB48-8E81-CFA8F8804C84}" destId="{15C865F3-AFE5-7D49-AA8E-883E333A7A1F}" srcOrd="1" destOrd="0" presId="urn:microsoft.com/office/officeart/2009/layout/CirclePictureHierarchy"/>
+    <dgm:cxn modelId="{E6318778-9F8A-C04D-A3D7-E09F85E5B1D4}" type="presParOf" srcId="{D7E9D4A1-6BE7-0148-90CB-1AB60B737B9E}" destId="{07F99458-B781-F840-A4D4-CE6123ABC1D9}" srcOrd="1" destOrd="0" presId="urn:microsoft.com/office/officeart/2009/layout/CirclePictureHierarchy"/>
+    <dgm:cxn modelId="{6155ED88-900B-7246-BF80-38CF0EE3B968}" type="presParOf" srcId="{07F99458-B781-F840-A4D4-CE6123ABC1D9}" destId="{5E818E0C-56D9-EA42-B123-F06E31F31CA7}" srcOrd="0" destOrd="0" presId="urn:microsoft.com/office/officeart/2009/layout/CirclePictureHierarchy"/>
+    <dgm:cxn modelId="{F5AA9CF3-F8FF-2D48-8C0A-5C4860FFD318}" type="presParOf" srcId="{07F99458-B781-F840-A4D4-CE6123ABC1D9}" destId="{0235102B-E696-744E-BDCB-561D182B760E}" srcOrd="1" destOrd="0" presId="urn:microsoft.com/office/officeart/2009/layout/CirclePictureHierarchy"/>
+    <dgm:cxn modelId="{002B8004-5F03-E44E-B98B-817EE36E6EC4}" type="presParOf" srcId="{0235102B-E696-744E-BDCB-561D182B760E}" destId="{A23BE642-8041-504E-A7BC-48776C0ED3CD}" srcOrd="0" destOrd="0" presId="urn:microsoft.com/office/officeart/2009/layout/CirclePictureHierarchy"/>
+    <dgm:cxn modelId="{805BF33D-208C-4C4E-9FA3-E838EB12EC06}" type="presParOf" srcId="{A23BE642-8041-504E-A7BC-48776C0ED3CD}" destId="{5BC9E1F1-E8C8-C440-9341-667752EBB896}" srcOrd="0" destOrd="0" presId="urn:microsoft.com/office/officeart/2009/layout/CirclePictureHierarchy"/>
+    <dgm:cxn modelId="{F9955151-9C75-B946-B684-69E6EC1371C4}" type="presParOf" srcId="{A23BE642-8041-504E-A7BC-48776C0ED3CD}" destId="{AC28D5B9-C67F-3040-BD85-CBFFA23AAD04}" srcOrd="1" destOrd="0" presId="urn:microsoft.com/office/officeart/2009/layout/CirclePictureHierarchy"/>
+    <dgm:cxn modelId="{86C8FAFF-9F9E-6440-9430-129C9D5C7363}" type="presParOf" srcId="{0235102B-E696-744E-BDCB-561D182B760E}" destId="{86DD0643-448D-8A42-AC84-48A35DA63661}" srcOrd="1" destOrd="0" presId="urn:microsoft.com/office/officeart/2009/layout/CirclePictureHierarchy"/>
+    <dgm:cxn modelId="{4F4CEFE5-A717-AB40-A70B-1F222A986B22}" type="presParOf" srcId="{86DD0643-448D-8A42-AC84-48A35DA63661}" destId="{367DB5EE-2979-714A-8489-160FCD31D167}" srcOrd="0" destOrd="0" presId="urn:microsoft.com/office/officeart/2009/layout/CirclePictureHierarchy"/>
+    <dgm:cxn modelId="{4BF8AF93-7E96-0446-A898-527DF00E3C9C}" type="presParOf" srcId="{86DD0643-448D-8A42-AC84-48A35DA63661}" destId="{007CDCCA-3949-2042-A90D-644308367ACA}" srcOrd="1" destOrd="0" presId="urn:microsoft.com/office/officeart/2009/layout/CirclePictureHierarchy"/>
+    <dgm:cxn modelId="{B260EF4A-2FC1-624D-BCAF-17DAD1B450EA}" type="presParOf" srcId="{007CDCCA-3949-2042-A90D-644308367ACA}" destId="{B56870BC-4F20-2346-9EA1-AA7E2CD21CDE}" srcOrd="0" destOrd="0" presId="urn:microsoft.com/office/officeart/2009/layout/CirclePictureHierarchy"/>
+    <dgm:cxn modelId="{8CD75A2A-FA80-C24D-9A8D-AC4BCB5B4D61}" type="presParOf" srcId="{B56870BC-4F20-2346-9EA1-AA7E2CD21CDE}" destId="{07C9EE01-1555-7B41-A587-583FF1D9664C}" srcOrd="0" destOrd="0" presId="urn:microsoft.com/office/officeart/2009/layout/CirclePictureHierarchy"/>
+    <dgm:cxn modelId="{60C3E5B7-DAB1-2144-A522-5C5648C8D123}" type="presParOf" srcId="{B56870BC-4F20-2346-9EA1-AA7E2CD21CDE}" destId="{894D14AF-5D7B-6848-A913-955264B8E18B}" srcOrd="1" destOrd="0" presId="urn:microsoft.com/office/officeart/2009/layout/CirclePictureHierarchy"/>
+    <dgm:cxn modelId="{E01AF639-C86D-9A4B-8E15-7BDE1CD0A28A}" type="presParOf" srcId="{007CDCCA-3949-2042-A90D-644308367ACA}" destId="{8FCBA3A5-5290-BA49-B26A-B5C16106734B}" srcOrd="1" destOrd="0" presId="urn:microsoft.com/office/officeart/2009/layout/CirclePictureHierarchy"/>
+    <dgm:cxn modelId="{B504806D-E346-374F-8A59-F67F2246F286}" type="presParOf" srcId="{86DD0643-448D-8A42-AC84-48A35DA63661}" destId="{F28B3CD4-3339-804F-BBB4-7F587F24DC5C}" srcOrd="2" destOrd="0" presId="urn:microsoft.com/office/officeart/2009/layout/CirclePictureHierarchy"/>
+    <dgm:cxn modelId="{FA138CBC-8B50-6D40-8464-CBAFBEBC4F41}" type="presParOf" srcId="{86DD0643-448D-8A42-AC84-48A35DA63661}" destId="{BA66F48C-CFA2-A047-A821-304755B29D8B}" srcOrd="3" destOrd="0" presId="urn:microsoft.com/office/officeart/2009/layout/CirclePictureHierarchy"/>
+    <dgm:cxn modelId="{565ABC8C-888E-4644-B134-CCCE0FEB51E4}" type="presParOf" srcId="{BA66F48C-CFA2-A047-A821-304755B29D8B}" destId="{2A695FEA-3D12-994C-BCE5-DD6FC4E0F0F0}" srcOrd="0" destOrd="0" presId="urn:microsoft.com/office/officeart/2009/layout/CirclePictureHierarchy"/>
+    <dgm:cxn modelId="{DE1EA86A-48FE-9147-AE10-945F82957902}" type="presParOf" srcId="{2A695FEA-3D12-994C-BCE5-DD6FC4E0F0F0}" destId="{68AC3309-EFB1-4B4C-8D76-CB06D567D3C2}" srcOrd="0" destOrd="0" presId="urn:microsoft.com/office/officeart/2009/layout/CirclePictureHierarchy"/>
+    <dgm:cxn modelId="{B6168C9A-34D3-9448-BE5B-C5BF0AB00B10}" type="presParOf" srcId="{2A695FEA-3D12-994C-BCE5-DD6FC4E0F0F0}" destId="{5EF8B4B8-41AF-044B-930F-5CB005F6B7CC}" srcOrd="1" destOrd="0" presId="urn:microsoft.com/office/officeart/2009/layout/CirclePictureHierarchy"/>
+    <dgm:cxn modelId="{8997E995-2D0A-E946-8627-263CCAC1CA58}" type="presParOf" srcId="{BA66F48C-CFA2-A047-A821-304755B29D8B}" destId="{D9DC0D0F-0965-4048-BA0B-1A4717082F21}" srcOrd="1" destOrd="0" presId="urn:microsoft.com/office/officeart/2009/layout/CirclePictureHierarchy"/>
+    <dgm:cxn modelId="{4B23745E-85D3-0341-A90F-DAD8F29278D5}" type="presParOf" srcId="{07F99458-B781-F840-A4D4-CE6123ABC1D9}" destId="{86E7C57A-6DBB-9A48-B950-1F0E6253A291}" srcOrd="2" destOrd="0" presId="urn:microsoft.com/office/officeart/2009/layout/CirclePictureHierarchy"/>
+    <dgm:cxn modelId="{FC53A84E-C8F0-7342-99A4-04538D247CA0}" type="presParOf" srcId="{07F99458-B781-F840-A4D4-CE6123ABC1D9}" destId="{0C24D629-8122-4C45-A8D4-96D81C7F179B}" srcOrd="3" destOrd="0" presId="urn:microsoft.com/office/officeart/2009/layout/CirclePictureHierarchy"/>
+    <dgm:cxn modelId="{08504811-4C35-5B4E-93A8-F40B7FA92AC6}" type="presParOf" srcId="{0C24D629-8122-4C45-A8D4-96D81C7F179B}" destId="{43965937-6347-5B44-878E-BC2F6887A3B3}" srcOrd="0" destOrd="0" presId="urn:microsoft.com/office/officeart/2009/layout/CirclePictureHierarchy"/>
+    <dgm:cxn modelId="{E731E141-A8F0-274A-8E02-FC6CB4612D21}" type="presParOf" srcId="{43965937-6347-5B44-878E-BC2F6887A3B3}" destId="{D9809DD6-89BB-5846-9639-EEDED3F68FAC}" srcOrd="0" destOrd="0" presId="urn:microsoft.com/office/officeart/2009/layout/CirclePictureHierarchy"/>
+    <dgm:cxn modelId="{0C12C3B0-9B2F-C744-8D80-C1E58EB4B29A}" type="presParOf" srcId="{43965937-6347-5B44-878E-BC2F6887A3B3}" destId="{004374E7-FB96-774F-8411-04C3E10A2949}" srcOrd="1" destOrd="0" presId="urn:microsoft.com/office/officeart/2009/layout/CirclePictureHierarchy"/>
+    <dgm:cxn modelId="{9B9D82C9-C7E9-0642-BBAF-61CC02C00F99}" type="presParOf" srcId="{0C24D629-8122-4C45-A8D4-96D81C7F179B}" destId="{D0BDABA3-3D54-8547-8825-B12146FC3CF4}" srcOrd="1" destOrd="0" presId="urn:microsoft.com/office/officeart/2009/layout/CirclePictureHierarchy"/>
+    <dgm:cxn modelId="{0B165C23-DB47-7D43-BFC3-5020F4745415}" type="presParOf" srcId="{07F99458-B781-F840-A4D4-CE6123ABC1D9}" destId="{E16D5A3E-A642-0A4E-B0C9-9B169ABF9548}" srcOrd="4" destOrd="0" presId="urn:microsoft.com/office/officeart/2009/layout/CirclePictureHierarchy"/>
+    <dgm:cxn modelId="{74348514-29E9-3448-AD40-E6605F5FA6CD}" type="presParOf" srcId="{07F99458-B781-F840-A4D4-CE6123ABC1D9}" destId="{AFAB8C3E-01DE-C14D-90F8-4C3750D40EBA}" srcOrd="5" destOrd="0" presId="urn:microsoft.com/office/officeart/2009/layout/CirclePictureHierarchy"/>
+    <dgm:cxn modelId="{A7956299-9BDE-E546-830C-10E1D43E919F}" type="presParOf" srcId="{AFAB8C3E-01DE-C14D-90F8-4C3750D40EBA}" destId="{DFD729BC-579F-6D4A-84CD-5B4D490E0180}" srcOrd="0" destOrd="0" presId="urn:microsoft.com/office/officeart/2009/layout/CirclePictureHierarchy"/>
+    <dgm:cxn modelId="{9E5450D7-F441-694A-BC6C-1BAFC07D2FB0}" type="presParOf" srcId="{DFD729BC-579F-6D4A-84CD-5B4D490E0180}" destId="{2822D6A6-8A67-3648-A178-2A8EDA425562}" srcOrd="0" destOrd="0" presId="urn:microsoft.com/office/officeart/2009/layout/CirclePictureHierarchy"/>
+    <dgm:cxn modelId="{02816B32-6877-4746-89BB-0C51108933E2}" type="presParOf" srcId="{DFD729BC-579F-6D4A-84CD-5B4D490E0180}" destId="{57B2BA31-5B16-3149-AC57-7F7AFE020411}" srcOrd="1" destOrd="0" presId="urn:microsoft.com/office/officeart/2009/layout/CirclePictureHierarchy"/>
+    <dgm:cxn modelId="{4BA5B984-8A57-E448-A5C4-EBBC3DF5F5F2}" type="presParOf" srcId="{AFAB8C3E-01DE-C14D-90F8-4C3750D40EBA}" destId="{020C883C-1CE3-6A45-8B96-51985FE2F15A}" srcOrd="1" destOrd="0" presId="urn:microsoft.com/office/officeart/2009/layout/CirclePictureHierarchy"/>
+    <dgm:cxn modelId="{F5A7B8AA-3616-CC45-8072-EDD685E50402}" type="presParOf" srcId="{7D0E1727-9216-3445-818E-80E211046C15}" destId="{7063C7E9-060F-A943-BC05-801B032EE724}" srcOrd="2" destOrd="0" presId="urn:microsoft.com/office/officeart/2009/layout/CirclePictureHierarchy"/>
+    <dgm:cxn modelId="{E3AD61A5-5CF4-964A-B2AF-C938658A8DCE}" type="presParOf" srcId="{7D0E1727-9216-3445-818E-80E211046C15}" destId="{CBF7C8E2-D8DD-DE4E-800A-94516E7E22A1}" srcOrd="3" destOrd="0" presId="urn:microsoft.com/office/officeart/2009/layout/CirclePictureHierarchy"/>
+    <dgm:cxn modelId="{2029DA71-88E8-164D-A1A4-274305BB3182}" type="presParOf" srcId="{CBF7C8E2-D8DD-DE4E-800A-94516E7E22A1}" destId="{B11EFA2B-19AE-4942-930D-B8BF0984FFC6}" srcOrd="0" destOrd="0" presId="urn:microsoft.com/office/officeart/2009/layout/CirclePictureHierarchy"/>
+    <dgm:cxn modelId="{C3F7F653-98D7-874C-BB45-7B7274990D0B}" type="presParOf" srcId="{B11EFA2B-19AE-4942-930D-B8BF0984FFC6}" destId="{E2E4A07C-AB2A-2143-9630-A4CC9452CF62}" srcOrd="0" destOrd="0" presId="urn:microsoft.com/office/officeart/2009/layout/CirclePictureHierarchy"/>
+    <dgm:cxn modelId="{C0A5DD57-5B45-9F4B-BB4E-68E903074119}" type="presParOf" srcId="{B11EFA2B-19AE-4942-930D-B8BF0984FFC6}" destId="{7B29D812-D680-B54C-BC4A-EA498C56C8D3}" srcOrd="1" destOrd="0" presId="urn:microsoft.com/office/officeart/2009/layout/CirclePictureHierarchy"/>
+    <dgm:cxn modelId="{C024D135-E0BE-8A48-9B8C-E85760C57E26}" type="presParOf" srcId="{CBF7C8E2-D8DD-DE4E-800A-94516E7E22A1}" destId="{5771B1A3-87CB-CF4D-BAA1-BEC925DD72E1}" srcOrd="1" destOrd="0" presId="urn:microsoft.com/office/officeart/2009/layout/CirclePictureHierarchy"/>
   </dgm:cxnLst>
   <dgm:bg/>
   <dgm:whole/>
@@ -2947,8 +3497,8 @@
       </dsp:nvSpPr>
       <dsp:spPr>
         <a:xfrm>
-          <a:off x="3572589" y="444756"/>
-          <a:ext cx="570205" cy="130628"/>
+          <a:off x="2971403" y="583629"/>
+          <a:ext cx="755545" cy="173088"/>
         </a:xfrm>
         <a:custGeom>
           <a:avLst/>
@@ -2962,13 +3512,13 @@
                 <a:pt x="0" y="0"/>
               </a:moveTo>
               <a:lnTo>
-                <a:pt x="0" y="65832"/>
+                <a:pt x="0" y="87231"/>
               </a:lnTo>
               <a:lnTo>
-                <a:pt x="570205" y="65832"/>
+                <a:pt x="755545" y="87231"/>
               </a:lnTo>
               <a:lnTo>
-                <a:pt x="570205" y="130628"/>
+                <a:pt x="755545" y="173088"/>
               </a:lnTo>
             </a:path>
           </a:pathLst>
@@ -3001,15 +3551,15 @@
         <a:fontRef idx="minor"/>
       </dsp:style>
     </dsp:sp>
-    <dsp:sp modelId="{700F47FD-53F0-C940-AE20-761B3F04331B}">
+    <dsp:sp modelId="{E16D5A3E-A642-0A4E-B0C9-9B169ABF9548}">
       <dsp:nvSpPr>
         <dsp:cNvPr id="0" name=""/>
         <dsp:cNvSpPr/>
       </dsp:nvSpPr>
       <dsp:spPr>
         <a:xfrm>
-          <a:off x="3002384" y="2080727"/>
-          <a:ext cx="570205" cy="130628"/>
+          <a:off x="2971403" y="2028782"/>
+          <a:ext cx="1511091" cy="819478"/>
         </a:xfrm>
         <a:custGeom>
           <a:avLst/>
@@ -3023,13 +3573,13 @@
                 <a:pt x="0" y="0"/>
               </a:moveTo>
               <a:lnTo>
-                <a:pt x="0" y="65832"/>
+                <a:pt x="0" y="733621"/>
               </a:lnTo>
               <a:lnTo>
-                <a:pt x="570205" y="65832"/>
+                <a:pt x="1511091" y="733621"/>
               </a:lnTo>
               <a:lnTo>
-                <a:pt x="570205" y="130628"/>
+                <a:pt x="1511091" y="819478"/>
               </a:lnTo>
             </a:path>
           </a:pathLst>
@@ -3062,15 +3612,15 @@
         <a:fontRef idx="minor"/>
       </dsp:style>
     </dsp:sp>
-    <dsp:sp modelId="{E16D5A3E-A642-0A4E-B0C9-9B169ABF9548}">
+    <dsp:sp modelId="{86E7C57A-6DBB-9A48-B950-1F0E6253A291}">
       <dsp:nvSpPr>
         <dsp:cNvPr id="0" name=""/>
         <dsp:cNvSpPr/>
       </dsp:nvSpPr>
       <dsp:spPr>
         <a:xfrm>
-          <a:off x="2432178" y="2626050"/>
-          <a:ext cx="1710615" cy="130628"/>
+          <a:off x="2925683" y="2028782"/>
+          <a:ext cx="91440" cy="784641"/>
         </a:xfrm>
         <a:custGeom>
           <a:avLst/>
@@ -3081,16 +3631,10 @@
           <a:pathLst>
             <a:path>
               <a:moveTo>
-                <a:pt x="0" y="0"/>
+                <a:pt x="45720" y="0"/>
               </a:moveTo>
               <a:lnTo>
-                <a:pt x="0" y="65832"/>
-              </a:lnTo>
-              <a:lnTo>
-                <a:pt x="1710615" y="65832"/>
-              </a:lnTo>
-              <a:lnTo>
-                <a:pt x="1710615" y="130628"/>
+                <a:pt x="45720" y="784641"/>
               </a:lnTo>
             </a:path>
           </a:pathLst>
@@ -3123,15 +3667,15 @@
         <a:fontRef idx="minor"/>
       </dsp:style>
     </dsp:sp>
-    <dsp:sp modelId="{86E7C57A-6DBB-9A48-B950-1F0E6253A291}">
+    <dsp:sp modelId="{F28B3CD4-3339-804F-BBB4-7F587F24DC5C}">
       <dsp:nvSpPr>
         <dsp:cNvPr id="0" name=""/>
         <dsp:cNvSpPr/>
       </dsp:nvSpPr>
       <dsp:spPr>
         <a:xfrm>
-          <a:off x="2432178" y="2626050"/>
-          <a:ext cx="570205" cy="130628"/>
+          <a:off x="1181572" y="2751359"/>
+          <a:ext cx="440540" cy="173088"/>
         </a:xfrm>
         <a:custGeom>
           <a:avLst/>
@@ -3145,13 +3689,13 @@
                 <a:pt x="0" y="0"/>
               </a:moveTo>
               <a:lnTo>
-                <a:pt x="0" y="65832"/>
+                <a:pt x="0" y="87231"/>
               </a:lnTo>
               <a:lnTo>
-                <a:pt x="570205" y="65832"/>
+                <a:pt x="440540" y="87231"/>
               </a:lnTo>
               <a:lnTo>
-                <a:pt x="570205" y="130628"/>
+                <a:pt x="440540" y="173088"/>
               </a:lnTo>
             </a:path>
           </a:pathLst>
@@ -3184,15 +3728,15 @@
         <a:fontRef idx="minor"/>
       </dsp:style>
     </dsp:sp>
-    <dsp:sp modelId="{F28B3CD4-3339-804F-BBB4-7F587F24DC5C}">
+    <dsp:sp modelId="{367DB5EE-2979-714A-8489-160FCD31D167}">
       <dsp:nvSpPr>
         <dsp:cNvPr id="0" name=""/>
         <dsp:cNvSpPr/>
       </dsp:nvSpPr>
       <dsp:spPr>
         <a:xfrm>
-          <a:off x="1861973" y="2626050"/>
-          <a:ext cx="570205" cy="130628"/>
+          <a:off x="274743" y="2751359"/>
+          <a:ext cx="906828" cy="173088"/>
         </a:xfrm>
         <a:custGeom>
           <a:avLst/>
@@ -3203,16 +3747,16 @@
           <a:pathLst>
             <a:path>
               <a:moveTo>
-                <a:pt x="570205" y="0"/>
+                <a:pt x="906828" y="0"/>
               </a:moveTo>
               <a:lnTo>
-                <a:pt x="570205" y="65832"/>
+                <a:pt x="906828" y="87231"/>
               </a:lnTo>
               <a:lnTo>
-                <a:pt x="0" y="65832"/>
+                <a:pt x="0" y="87231"/>
               </a:lnTo>
               <a:lnTo>
-                <a:pt x="0" y="130628"/>
+                <a:pt x="0" y="173088"/>
               </a:lnTo>
             </a:path>
           </a:pathLst>
@@ -3245,15 +3789,15 @@
         <a:fontRef idx="minor"/>
       </dsp:style>
     </dsp:sp>
-    <dsp:sp modelId="{367DB5EE-2979-714A-8489-160FCD31D167}">
+    <dsp:sp modelId="{5E818E0C-56D9-EA42-B123-F06E31F31CA7}">
       <dsp:nvSpPr>
         <dsp:cNvPr id="0" name=""/>
         <dsp:cNvSpPr/>
       </dsp:nvSpPr>
       <dsp:spPr>
         <a:xfrm>
-          <a:off x="721563" y="2626050"/>
-          <a:ext cx="1710615" cy="130628"/>
+          <a:off x="1181572" y="2028782"/>
+          <a:ext cx="1789830" cy="173088"/>
         </a:xfrm>
         <a:custGeom>
           <a:avLst/>
@@ -3264,16 +3808,16 @@
           <a:pathLst>
             <a:path>
               <a:moveTo>
-                <a:pt x="1710615" y="0"/>
+                <a:pt x="1789830" y="0"/>
               </a:moveTo>
               <a:lnTo>
-                <a:pt x="1710615" y="65832"/>
+                <a:pt x="1789830" y="87231"/>
               </a:lnTo>
               <a:lnTo>
-                <a:pt x="0" y="65832"/>
+                <a:pt x="0" y="87231"/>
               </a:lnTo>
               <a:lnTo>
-                <a:pt x="0" y="130628"/>
+                <a:pt x="0" y="173088"/>
               </a:lnTo>
             </a:path>
           </a:pathLst>
@@ -3306,15 +3850,15 @@
         <a:fontRef idx="minor"/>
       </dsp:style>
     </dsp:sp>
-    <dsp:sp modelId="{3850625A-C5F6-4149-A3FA-735474C9B025}">
+    <dsp:sp modelId="{6A348F32-9E2B-914B-A4D6-5585C52D9A0B}">
       <dsp:nvSpPr>
         <dsp:cNvPr id="0" name=""/>
         <dsp:cNvSpPr/>
       </dsp:nvSpPr>
       <dsp:spPr>
         <a:xfrm>
-          <a:off x="2432178" y="2080727"/>
-          <a:ext cx="570205" cy="130628"/>
+          <a:off x="2215857" y="1306206"/>
+          <a:ext cx="755545" cy="173088"/>
         </a:xfrm>
         <a:custGeom>
           <a:avLst/>
@@ -3325,16 +3869,16 @@
           <a:pathLst>
             <a:path>
               <a:moveTo>
-                <a:pt x="570205" y="0"/>
+                <a:pt x="0" y="0"/>
               </a:moveTo>
               <a:lnTo>
-                <a:pt x="570205" y="65832"/>
+                <a:pt x="0" y="87231"/>
               </a:lnTo>
               <a:lnTo>
-                <a:pt x="0" y="65832"/>
+                <a:pt x="755545" y="87231"/>
               </a:lnTo>
               <a:lnTo>
-                <a:pt x="0" y="130628"/>
+                <a:pt x="755545" y="173088"/>
               </a:lnTo>
             </a:path>
           </a:pathLst>
@@ -3367,15 +3911,15 @@
         <a:fontRef idx="minor"/>
       </dsp:style>
     </dsp:sp>
-    <dsp:sp modelId="{2EC90948-8635-FD4B-A4C4-CD2E02DD88E5}">
+    <dsp:sp modelId="{F8C41088-42C4-0445-A4A5-A322CF357794}">
       <dsp:nvSpPr>
         <dsp:cNvPr id="0" name=""/>
         <dsp:cNvSpPr/>
       </dsp:nvSpPr>
       <dsp:spPr>
         <a:xfrm>
-          <a:off x="2956664" y="1535403"/>
-          <a:ext cx="91440" cy="130628"/>
+          <a:off x="795463" y="1306206"/>
+          <a:ext cx="1420393" cy="173088"/>
         </a:xfrm>
         <a:custGeom>
           <a:avLst/>
@@ -3386,10 +3930,16 @@
           <a:pathLst>
             <a:path>
               <a:moveTo>
-                <a:pt x="45720" y="0"/>
+                <a:pt x="1420393" y="0"/>
               </a:moveTo>
               <a:lnTo>
-                <a:pt x="45720" y="130628"/>
+                <a:pt x="1420393" y="87231"/>
+              </a:lnTo>
+              <a:lnTo>
+                <a:pt x="0" y="87231"/>
+              </a:lnTo>
+              <a:lnTo>
+                <a:pt x="0" y="173088"/>
               </a:lnTo>
             </a:path>
           </a:pathLst>
@@ -3422,15 +3972,15 @@
         <a:fontRef idx="minor"/>
       </dsp:style>
     </dsp:sp>
-    <dsp:sp modelId="{E32F1CA4-090A-BC4A-AE34-75FB8D2A21FF}">
+    <dsp:sp modelId="{2B8C56B1-2ABC-E346-8764-36B92BCD288A}">
       <dsp:nvSpPr>
         <dsp:cNvPr id="0" name=""/>
         <dsp:cNvSpPr/>
       </dsp:nvSpPr>
       <dsp:spPr>
         <a:xfrm>
-          <a:off x="2956664" y="990080"/>
-          <a:ext cx="91440" cy="130628"/>
+          <a:off x="2215857" y="583629"/>
+          <a:ext cx="755545" cy="173088"/>
         </a:xfrm>
         <a:custGeom>
           <a:avLst/>
@@ -3441,71 +3991,16 @@
           <a:pathLst>
             <a:path>
               <a:moveTo>
-                <a:pt x="45720" y="0"/>
+                <a:pt x="755545" y="0"/>
               </a:moveTo>
               <a:lnTo>
-                <a:pt x="45720" y="130628"/>
-              </a:lnTo>
-            </a:path>
-          </a:pathLst>
-        </a:custGeom>
-        <a:noFill/>
-        <a:ln w="9525" cap="flat" cmpd="sng" algn="ctr">
-          <a:solidFill>
-            <a:schemeClr val="accent1">
-              <a:shade val="80000"/>
-              <a:hueOff val="0"/>
-              <a:satOff val="0"/>
-              <a:lumOff val="0"/>
-              <a:alphaOff val="0"/>
-            </a:schemeClr>
-          </a:solidFill>
-          <a:prstDash val="solid"/>
-        </a:ln>
-        <a:effectLst/>
-      </dsp:spPr>
-      <dsp:style>
-        <a:lnRef idx="1">
-          <a:scrgbClr r="0" g="0" b="0"/>
-        </a:lnRef>
-        <a:fillRef idx="0">
-          <a:scrgbClr r="0" g="0" b="0"/>
-        </a:fillRef>
-        <a:effectRef idx="0">
-          <a:scrgbClr r="0" g="0" b="0"/>
-        </a:effectRef>
-        <a:fontRef idx="minor"/>
-      </dsp:style>
-    </dsp:sp>
-    <dsp:sp modelId="{2B8C56B1-2ABC-E346-8764-36B92BCD288A}">
-      <dsp:nvSpPr>
-        <dsp:cNvPr id="0" name=""/>
-        <dsp:cNvSpPr/>
-      </dsp:nvSpPr>
-      <dsp:spPr>
-        <a:xfrm>
-          <a:off x="3002384" y="444756"/>
-          <a:ext cx="570205" cy="130628"/>
-        </a:xfrm>
-        <a:custGeom>
-          <a:avLst/>
-          <a:gdLst/>
-          <a:ahLst/>
-          <a:cxnLst/>
-          <a:rect l="0" t="0" r="0" b="0"/>
-          <a:pathLst>
-            <a:path>
-              <a:moveTo>
-                <a:pt x="570205" y="0"/>
-              </a:moveTo>
-              <a:lnTo>
-                <a:pt x="570205" y="65832"/>
+                <a:pt x="755545" y="87231"/>
               </a:lnTo>
               <a:lnTo>
-                <a:pt x="0" y="65832"/>
+                <a:pt x="0" y="87231"/>
               </a:lnTo>
               <a:lnTo>
-                <a:pt x="0" y="130628"/>
+                <a:pt x="0" y="173088"/>
               </a:lnTo>
             </a:path>
           </a:pathLst>
@@ -3545,8 +4040,8 @@
       </dsp:nvSpPr>
       <dsp:spPr>
         <a:xfrm>
-          <a:off x="2224831" y="30062"/>
-          <a:ext cx="414694" cy="414694"/>
+          <a:off x="1185567" y="34141"/>
+          <a:ext cx="549487" cy="549487"/>
         </a:xfrm>
         <a:prstGeom prst="ellipse">
           <a:avLst/>
@@ -3611,8 +4106,8 @@
       </dsp:nvSpPr>
       <dsp:spPr>
         <a:xfrm>
-          <a:off x="2639526" y="29025"/>
-          <a:ext cx="622042" cy="414694"/>
+          <a:off x="1735055" y="32767"/>
+          <a:ext cx="824231" cy="549487"/>
         </a:xfrm>
         <a:prstGeom prst="rect">
           <a:avLst/>
@@ -3636,12 +4131,12 @@
         <a:fontRef idx="minor"/>
       </dsp:style>
       <dsp:txBody>
-        <a:bodyPr spcFirstLastPara="0" vert="horz" wrap="square" lIns="30480" tIns="30480" rIns="30480" bIns="30480" numCol="1" spcCol="1270" anchor="ctr" anchorCtr="0">
+        <a:bodyPr spcFirstLastPara="0" vert="horz" wrap="square" lIns="57150" tIns="57150" rIns="57150" bIns="57150" numCol="1" spcCol="1270" anchor="ctr" anchorCtr="0">
           <a:noAutofit/>
         </a:bodyPr>
         <a:lstStyle/>
         <a:p>
-          <a:pPr lvl="0" algn="l" defTabSz="355600">
+          <a:pPr lvl="0" algn="l" defTabSz="666750">
             <a:lnSpc>
               <a:spcPct val="90000"/>
             </a:lnSpc>
@@ -3653,14 +4148,14 @@
             </a:spcAft>
           </a:pPr>
           <a:r>
-            <a:rPr lang="en-US" sz="800" kern="1200"/>
+            <a:rPr lang="en-US" sz="1500" kern="1200"/>
             <a:t>Visitor</a:t>
           </a:r>
         </a:p>
       </dsp:txBody>
       <dsp:txXfrm>
-        <a:off x="2639526" y="29025"/>
-        <a:ext cx="622042" cy="414694"/>
+        <a:off x="1735055" y="32767"/>
+        <a:ext cx="824231" cy="549487"/>
       </dsp:txXfrm>
     </dsp:sp>
     <dsp:sp modelId="{C0154E98-98E5-A746-87CF-8AD1BE5DE1B2}">
@@ -3670,8 +4165,8 @@
       </dsp:nvSpPr>
       <dsp:spPr>
         <a:xfrm>
-          <a:off x="3365242" y="30062"/>
-          <a:ext cx="414694" cy="414694"/>
+          <a:off x="2696659" y="34141"/>
+          <a:ext cx="549487" cy="549487"/>
         </a:xfrm>
         <a:prstGeom prst="ellipse">
           <a:avLst/>
@@ -3736,8 +4231,8 @@
       </dsp:nvSpPr>
       <dsp:spPr>
         <a:xfrm>
-          <a:off x="3779936" y="29025"/>
-          <a:ext cx="622042" cy="414694"/>
+          <a:off x="3246146" y="32767"/>
+          <a:ext cx="824231" cy="549487"/>
         </a:xfrm>
         <a:prstGeom prst="rect">
           <a:avLst/>
@@ -3761,12 +4256,12 @@
         <a:fontRef idx="minor"/>
       </dsp:style>
       <dsp:txBody>
-        <a:bodyPr spcFirstLastPara="0" vert="horz" wrap="square" lIns="30480" tIns="30480" rIns="30480" bIns="30480" numCol="1" spcCol="1270" anchor="ctr" anchorCtr="0">
+        <a:bodyPr spcFirstLastPara="0" vert="horz" wrap="square" lIns="57150" tIns="57150" rIns="57150" bIns="57150" numCol="1" spcCol="1270" anchor="ctr" anchorCtr="0">
           <a:noAutofit/>
         </a:bodyPr>
         <a:lstStyle/>
         <a:p>
-          <a:pPr lvl="0" algn="l" defTabSz="355600">
+          <a:pPr lvl="0" algn="l" defTabSz="666750">
             <a:lnSpc>
               <a:spcPct val="90000"/>
             </a:lnSpc>
@@ -3778,14 +4273,14 @@
             </a:spcAft>
           </a:pPr>
           <a:r>
-            <a:rPr lang="en-US" sz="800" kern="1200"/>
+            <a:rPr lang="en-US" sz="1500" kern="1200"/>
             <a:t>Song</a:t>
           </a:r>
         </a:p>
       </dsp:txBody>
       <dsp:txXfrm>
-        <a:off x="3779936" y="29025"/>
-        <a:ext cx="622042" cy="414694"/>
+        <a:off x="3246146" y="32767"/>
+        <a:ext cx="824231" cy="549487"/>
       </dsp:txXfrm>
     </dsp:sp>
     <dsp:sp modelId="{4CA342FC-E983-B044-9E38-0A5DA306CB83}">
@@ -3795,8 +4290,8 @@
       </dsp:nvSpPr>
       <dsp:spPr>
         <a:xfrm>
-          <a:off x="2795036" y="575385"/>
-          <a:ext cx="414694" cy="414694"/>
+          <a:off x="1941113" y="756718"/>
+          <a:ext cx="549487" cy="549487"/>
         </a:xfrm>
         <a:prstGeom prst="ellipse">
           <a:avLst/>
@@ -3861,8 +4356,8 @@
       </dsp:nvSpPr>
       <dsp:spPr>
         <a:xfrm>
-          <a:off x="3209731" y="574349"/>
-          <a:ext cx="622042" cy="414694"/>
+          <a:off x="2490601" y="755344"/>
+          <a:ext cx="824231" cy="549487"/>
         </a:xfrm>
         <a:prstGeom prst="rect">
           <a:avLst/>
@@ -3886,12 +4381,12 @@
         <a:fontRef idx="minor"/>
       </dsp:style>
       <dsp:txBody>
-        <a:bodyPr spcFirstLastPara="0" vert="horz" wrap="square" lIns="30480" tIns="30480" rIns="30480" bIns="30480" numCol="1" spcCol="1270" anchor="ctr" anchorCtr="0">
+        <a:bodyPr spcFirstLastPara="0" vert="horz" wrap="square" lIns="57150" tIns="57150" rIns="57150" bIns="57150" numCol="1" spcCol="1270" anchor="ctr" anchorCtr="0">
           <a:noAutofit/>
         </a:bodyPr>
         <a:lstStyle/>
         <a:p>
-          <a:pPr lvl="0" algn="l" defTabSz="355600">
+          <a:pPr lvl="0" algn="l" defTabSz="666750">
             <a:lnSpc>
               <a:spcPct val="90000"/>
             </a:lnSpc>
@@ -3903,25 +4398,25 @@
             </a:spcAft>
           </a:pPr>
           <a:r>
-            <a:rPr lang="en-US" sz="800" kern="1200"/>
+            <a:rPr lang="en-US" sz="1500" kern="1200"/>
             <a:t>Body</a:t>
           </a:r>
         </a:p>
       </dsp:txBody>
       <dsp:txXfrm>
-        <a:off x="3209731" y="574349"/>
-        <a:ext cx="622042" cy="414694"/>
+        <a:off x="2490601" y="755344"/>
+        <a:ext cx="824231" cy="549487"/>
       </dsp:txXfrm>
     </dsp:sp>
-    <dsp:sp modelId="{75473A83-9C0B-6243-A76F-B76C68191023}">
+    <dsp:sp modelId="{237F3C3A-FACD-1F43-85DA-6D767328E48C}">
       <dsp:nvSpPr>
         <dsp:cNvPr id="0" name=""/>
         <dsp:cNvSpPr/>
       </dsp:nvSpPr>
       <dsp:spPr>
         <a:xfrm>
-          <a:off x="2795036" y="1120709"/>
-          <a:ext cx="414694" cy="414694"/>
+          <a:off x="520719" y="1479294"/>
+          <a:ext cx="549487" cy="549487"/>
         </a:xfrm>
         <a:prstGeom prst="ellipse">
           <a:avLst/>
@@ -3979,15 +4474,15 @@
         </a:fontRef>
       </dsp:style>
     </dsp:sp>
-    <dsp:sp modelId="{AE8CA45C-0D71-3E4E-A657-3FB963F8E254}">
+    <dsp:sp modelId="{93096DBE-1846-6E49-A304-6B2F85DC86D6}">
       <dsp:nvSpPr>
         <dsp:cNvPr id="0" name=""/>
         <dsp:cNvSpPr/>
       </dsp:nvSpPr>
       <dsp:spPr>
         <a:xfrm>
-          <a:off x="3209731" y="1119672"/>
-          <a:ext cx="622042" cy="414694"/>
+          <a:off x="1070204" y="1477921"/>
+          <a:ext cx="824231" cy="549487"/>
         </a:xfrm>
         <a:prstGeom prst="rect">
           <a:avLst/>
@@ -4011,12 +4506,12 @@
         <a:fontRef idx="minor"/>
       </dsp:style>
       <dsp:txBody>
-        <a:bodyPr spcFirstLastPara="0" vert="horz" wrap="square" lIns="30480" tIns="30480" rIns="30480" bIns="30480" numCol="1" spcCol="1270" anchor="ctr" anchorCtr="0">
+        <a:bodyPr spcFirstLastPara="0" vert="horz" wrap="square" lIns="57150" tIns="57150" rIns="57150" bIns="57150" numCol="1" spcCol="1270" anchor="ctr" anchorCtr="0">
           <a:noAutofit/>
         </a:bodyPr>
         <a:lstStyle/>
         <a:p>
-          <a:pPr lvl="0" algn="l" defTabSz="355600">
+          <a:pPr lvl="0" algn="l" defTabSz="666750">
             <a:lnSpc>
               <a:spcPct val="90000"/>
             </a:lnSpc>
@@ -4028,25 +4523,25 @@
             </a:spcAft>
           </a:pPr>
           <a:r>
-            <a:rPr lang="en-US" sz="800" kern="1200"/>
-            <a:t>List&lt;Voice&gt;</a:t>
+            <a:rPr lang="en-US" sz="1500" kern="1200"/>
+            <a:t>Voice</a:t>
           </a:r>
         </a:p>
       </dsp:txBody>
       <dsp:txXfrm>
-        <a:off x="3209731" y="1119672"/>
-        <a:ext cx="622042" cy="414694"/>
+        <a:off x="1070204" y="1477921"/>
+        <a:ext cx="824231" cy="549487"/>
       </dsp:txXfrm>
     </dsp:sp>
-    <dsp:sp modelId="{FA4CC10C-3899-D840-AB1F-B6763C21D1F6}">
+    <dsp:sp modelId="{12180CEB-C596-7146-8B49-E293DCF8D546}">
       <dsp:nvSpPr>
         <dsp:cNvPr id="0" name=""/>
         <dsp:cNvSpPr/>
       </dsp:nvSpPr>
       <dsp:spPr>
         <a:xfrm>
-          <a:off x="2795036" y="1666032"/>
-          <a:ext cx="414694" cy="414694"/>
+          <a:off x="2696659" y="1479294"/>
+          <a:ext cx="549487" cy="549487"/>
         </a:xfrm>
         <a:prstGeom prst="ellipse">
           <a:avLst/>
@@ -4104,15 +4599,15 @@
         </a:fontRef>
       </dsp:style>
     </dsp:sp>
-    <dsp:sp modelId="{D24A87FE-FDAD-FA42-94FA-DDBAED839AC3}">
+    <dsp:sp modelId="{15C865F3-AFE5-7D49-AA8E-883E333A7A1F}">
       <dsp:nvSpPr>
         <dsp:cNvPr id="0" name=""/>
         <dsp:cNvSpPr/>
       </dsp:nvSpPr>
       <dsp:spPr>
         <a:xfrm>
-          <a:off x="3209731" y="1664996"/>
-          <a:ext cx="622042" cy="414694"/>
+          <a:off x="3246146" y="1477921"/>
+          <a:ext cx="824231" cy="549487"/>
         </a:xfrm>
         <a:prstGeom prst="rect">
           <a:avLst/>
@@ -4136,12 +4631,12 @@
         <a:fontRef idx="minor"/>
       </dsp:style>
       <dsp:txBody>
-        <a:bodyPr spcFirstLastPara="0" vert="horz" wrap="square" lIns="30480" tIns="30480" rIns="30480" bIns="30480" numCol="1" spcCol="1270" anchor="ctr" anchorCtr="0">
+        <a:bodyPr spcFirstLastPara="0" vert="horz" wrap="square" lIns="57150" tIns="57150" rIns="57150" bIns="57150" numCol="1" spcCol="1270" anchor="ctr" anchorCtr="0">
           <a:noAutofit/>
         </a:bodyPr>
         <a:lstStyle/>
         <a:p>
-          <a:pPr lvl="0" algn="l" defTabSz="355600">
+          <a:pPr lvl="0" algn="l" defTabSz="666750">
             <a:lnSpc>
               <a:spcPct val="90000"/>
             </a:lnSpc>
@@ -4153,25 +4648,25 @@
             </a:spcAft>
           </a:pPr>
           <a:r>
-            <a:rPr lang="en-US" sz="800" kern="1200"/>
-            <a:t>Voice</a:t>
+            <a:rPr lang="en-US" sz="1500" kern="1200"/>
+            <a:t>Music</a:t>
           </a:r>
         </a:p>
       </dsp:txBody>
       <dsp:txXfrm>
-        <a:off x="3209731" y="1664996"/>
-        <a:ext cx="622042" cy="414694"/>
+        <a:off x="3246146" y="1477921"/>
+        <a:ext cx="824231" cy="549487"/>
       </dsp:txXfrm>
     </dsp:sp>
-    <dsp:sp modelId="{9B58411D-B7DF-2D46-9866-E465EC3A1C46}">
+    <dsp:sp modelId="{5BC9E1F1-E8C8-C440-9341-667752EBB896}">
       <dsp:nvSpPr>
         <dsp:cNvPr id="0" name=""/>
         <dsp:cNvSpPr/>
       </dsp:nvSpPr>
       <dsp:spPr>
         <a:xfrm>
-          <a:off x="2224831" y="2211356"/>
-          <a:ext cx="414694" cy="414694"/>
+          <a:off x="906828" y="2201871"/>
+          <a:ext cx="549487" cy="549487"/>
         </a:xfrm>
         <a:prstGeom prst="ellipse">
           <a:avLst/>
@@ -4229,15 +4724,15 @@
         </a:fontRef>
       </dsp:style>
     </dsp:sp>
-    <dsp:sp modelId="{60E7D116-3708-784D-BBF7-D966C21D1200}">
+    <dsp:sp modelId="{AC28D5B9-C67F-3040-BD85-CBFFA23AAD04}">
       <dsp:nvSpPr>
         <dsp:cNvPr id="0" name=""/>
         <dsp:cNvSpPr/>
       </dsp:nvSpPr>
       <dsp:spPr>
         <a:xfrm>
-          <a:off x="2639526" y="2210319"/>
-          <a:ext cx="622042" cy="414694"/>
+          <a:off x="1435273" y="2200497"/>
+          <a:ext cx="824231" cy="549487"/>
         </a:xfrm>
         <a:prstGeom prst="rect">
           <a:avLst/>
@@ -4261,12 +4756,12 @@
         <a:fontRef idx="minor"/>
       </dsp:style>
       <dsp:txBody>
-        <a:bodyPr spcFirstLastPara="0" vert="horz" wrap="square" lIns="30480" tIns="30480" rIns="30480" bIns="30480" numCol="1" spcCol="1270" anchor="ctr" anchorCtr="0">
+        <a:bodyPr spcFirstLastPara="0" vert="horz" wrap="square" lIns="57150" tIns="57150" rIns="57150" bIns="57150" numCol="1" spcCol="1270" anchor="ctr" anchorCtr="0">
           <a:noAutofit/>
         </a:bodyPr>
         <a:lstStyle/>
         <a:p>
-          <a:pPr lvl="0" algn="l" defTabSz="355600">
+          <a:pPr lvl="0" algn="l" defTabSz="666750">
             <a:lnSpc>
               <a:spcPct val="90000"/>
             </a:lnSpc>
@@ -4278,14 +4773,14 @@
             </a:spcAft>
           </a:pPr>
           <a:r>
-            <a:rPr lang="en-US" sz="800" kern="1200"/>
-            <a:t>Music</a:t>
+            <a:rPr lang="en-US" sz="1500" kern="1200"/>
+            <a:t>Singable</a:t>
           </a:r>
         </a:p>
       </dsp:txBody>
       <dsp:txXfrm>
-        <a:off x="2639526" y="2210319"/>
-        <a:ext cx="622042" cy="414694"/>
+        <a:off x="1435273" y="2200497"/>
+        <a:ext cx="824231" cy="549487"/>
       </dsp:txXfrm>
     </dsp:sp>
     <dsp:sp modelId="{07C9EE01-1555-7B41-A587-583FF1D9664C}">
@@ -4295,8 +4790,8 @@
       </dsp:nvSpPr>
       <dsp:spPr>
         <a:xfrm>
-          <a:off x="514216" y="2756679"/>
-          <a:ext cx="414694" cy="414694"/>
+          <a:off x="0" y="2924448"/>
+          <a:ext cx="549487" cy="549487"/>
         </a:xfrm>
         <a:prstGeom prst="ellipse">
           <a:avLst/>
@@ -4361,8 +4856,8 @@
       </dsp:nvSpPr>
       <dsp:spPr>
         <a:xfrm>
-          <a:off x="928910" y="2755643"/>
-          <a:ext cx="622042" cy="414694"/>
+          <a:off x="525110" y="2923074"/>
+          <a:ext cx="824231" cy="549487"/>
         </a:xfrm>
         <a:prstGeom prst="rect">
           <a:avLst/>
@@ -4386,12 +4881,12 @@
         <a:fontRef idx="minor"/>
       </dsp:style>
       <dsp:txBody>
-        <a:bodyPr spcFirstLastPara="0" vert="horz" wrap="square" lIns="30480" tIns="30480" rIns="30480" bIns="30480" numCol="1" spcCol="1270" anchor="ctr" anchorCtr="0">
+        <a:bodyPr spcFirstLastPara="0" vert="horz" wrap="square" lIns="57150" tIns="57150" rIns="57150" bIns="57150" numCol="1" spcCol="1270" anchor="ctr" anchorCtr="0">
           <a:noAutofit/>
         </a:bodyPr>
         <a:lstStyle/>
         <a:p>
-          <a:pPr lvl="0" algn="l" defTabSz="355600">
+          <a:pPr lvl="0" algn="l" defTabSz="666750">
             <a:lnSpc>
               <a:spcPct val="90000"/>
             </a:lnSpc>
@@ -4403,14 +4898,14 @@
             </a:spcAft>
           </a:pPr>
           <a:r>
-            <a:rPr lang="en-US" sz="800" kern="1200"/>
+            <a:rPr lang="en-US" sz="1500" kern="1200"/>
             <a:t>Note</a:t>
           </a:r>
         </a:p>
       </dsp:txBody>
       <dsp:txXfrm>
-        <a:off x="928910" y="2755643"/>
-        <a:ext cx="622042" cy="414694"/>
+        <a:off x="525110" y="2923074"/>
+        <a:ext cx="824231" cy="549487"/>
       </dsp:txXfrm>
     </dsp:sp>
     <dsp:sp modelId="{68AC3309-EFB1-4B4C-8D76-CB06D567D3C2}">
@@ -4420,8 +4915,8 @@
       </dsp:nvSpPr>
       <dsp:spPr>
         <a:xfrm>
-          <a:off x="1654626" y="2756679"/>
-          <a:ext cx="414694" cy="414694"/>
+          <a:off x="1347369" y="2924448"/>
+          <a:ext cx="549487" cy="549487"/>
         </a:xfrm>
         <a:prstGeom prst="ellipse">
           <a:avLst/>
@@ -4486,8 +4981,8 @@
       </dsp:nvSpPr>
       <dsp:spPr>
         <a:xfrm>
-          <a:off x="2069321" y="2755643"/>
-          <a:ext cx="622042" cy="414694"/>
+          <a:off x="1896857" y="2923074"/>
+          <a:ext cx="824231" cy="549487"/>
         </a:xfrm>
         <a:prstGeom prst="rect">
           <a:avLst/>
@@ -4511,12 +5006,12 @@
         <a:fontRef idx="minor"/>
       </dsp:style>
       <dsp:txBody>
-        <a:bodyPr spcFirstLastPara="0" vert="horz" wrap="square" lIns="30480" tIns="30480" rIns="30480" bIns="30480" numCol="1" spcCol="1270" anchor="ctr" anchorCtr="0">
+        <a:bodyPr spcFirstLastPara="0" vert="horz" wrap="square" lIns="57150" tIns="57150" rIns="57150" bIns="57150" numCol="1" spcCol="1270" anchor="ctr" anchorCtr="0">
           <a:noAutofit/>
         </a:bodyPr>
         <a:lstStyle/>
         <a:p>
-          <a:pPr lvl="0" algn="l" defTabSz="355600">
+          <a:pPr lvl="0" algn="l" defTabSz="666750">
             <a:lnSpc>
               <a:spcPct val="90000"/>
             </a:lnSpc>
@@ -4528,14 +5023,14 @@
             </a:spcAft>
           </a:pPr>
           <a:r>
-            <a:rPr lang="en-US" sz="800" kern="1200"/>
+            <a:rPr lang="en-US" sz="1500" kern="1200"/>
             <a:t>Chord</a:t>
           </a:r>
         </a:p>
       </dsp:txBody>
       <dsp:txXfrm>
-        <a:off x="2069321" y="2755643"/>
-        <a:ext cx="622042" cy="414694"/>
+        <a:off x="1896857" y="2923074"/>
+        <a:ext cx="824231" cy="549487"/>
       </dsp:txXfrm>
     </dsp:sp>
     <dsp:sp modelId="{D9809DD6-89BB-5846-9639-EEDED3F68FAC}">
@@ -4545,8 +5040,8 @@
       </dsp:nvSpPr>
       <dsp:spPr>
         <a:xfrm>
-          <a:off x="2795036" y="2756679"/>
-          <a:ext cx="414694" cy="414694"/>
+          <a:off x="2696659" y="2813424"/>
+          <a:ext cx="549487" cy="549487"/>
         </a:xfrm>
         <a:prstGeom prst="ellipse">
           <a:avLst/>
@@ -4611,8 +5106,8 @@
       </dsp:nvSpPr>
       <dsp:spPr>
         <a:xfrm>
-          <a:off x="3209731" y="2755643"/>
-          <a:ext cx="622042" cy="414694"/>
+          <a:off x="3246146" y="2846887"/>
+          <a:ext cx="824231" cy="549487"/>
         </a:xfrm>
         <a:prstGeom prst="rect">
           <a:avLst/>
@@ -4636,12 +5131,12 @@
         <a:fontRef idx="minor"/>
       </dsp:style>
       <dsp:txBody>
-        <a:bodyPr spcFirstLastPara="0" vert="horz" wrap="square" lIns="30480" tIns="30480" rIns="30480" bIns="30480" numCol="1" spcCol="1270" anchor="ctr" anchorCtr="0">
+        <a:bodyPr spcFirstLastPara="0" vert="horz" wrap="square" lIns="57150" tIns="57150" rIns="57150" bIns="57150" numCol="1" spcCol="1270" anchor="ctr" anchorCtr="0">
           <a:noAutofit/>
         </a:bodyPr>
         <a:lstStyle/>
         <a:p>
-          <a:pPr lvl="0" algn="l" defTabSz="355600">
+          <a:pPr lvl="0" algn="l" defTabSz="666750">
             <a:lnSpc>
               <a:spcPct val="90000"/>
             </a:lnSpc>
@@ -4653,14 +5148,14 @@
             </a:spcAft>
           </a:pPr>
           <a:r>
-            <a:rPr lang="en-US" sz="800" kern="1200"/>
+            <a:rPr lang="en-US" sz="1500" kern="1200"/>
             <a:t>Tuplet</a:t>
           </a:r>
         </a:p>
       </dsp:txBody>
       <dsp:txXfrm>
-        <a:off x="3209731" y="2755643"/>
-        <a:ext cx="622042" cy="414694"/>
+        <a:off x="3246146" y="2846887"/>
+        <a:ext cx="824231" cy="549487"/>
       </dsp:txXfrm>
     </dsp:sp>
     <dsp:sp modelId="{2822D6A6-8A67-3648-A178-2A8EDA425562}">
@@ -4670,8 +5165,8 @@
       </dsp:nvSpPr>
       <dsp:spPr>
         <a:xfrm>
-          <a:off x="3935447" y="2756679"/>
-          <a:ext cx="414694" cy="414694"/>
+          <a:off x="4207750" y="2848261"/>
+          <a:ext cx="549487" cy="549487"/>
         </a:xfrm>
         <a:prstGeom prst="ellipse">
           <a:avLst/>
@@ -4736,8 +5231,8 @@
       </dsp:nvSpPr>
       <dsp:spPr>
         <a:xfrm>
-          <a:off x="4350141" y="2755643"/>
-          <a:ext cx="622042" cy="414694"/>
+          <a:off x="4757238" y="2846887"/>
+          <a:ext cx="824231" cy="549487"/>
         </a:xfrm>
         <a:prstGeom prst="rect">
           <a:avLst/>
@@ -4761,12 +5256,12 @@
         <a:fontRef idx="minor"/>
       </dsp:style>
       <dsp:txBody>
-        <a:bodyPr spcFirstLastPara="0" vert="horz" wrap="square" lIns="30480" tIns="30480" rIns="30480" bIns="30480" numCol="1" spcCol="1270" anchor="ctr" anchorCtr="0">
+        <a:bodyPr spcFirstLastPara="0" vert="horz" wrap="square" lIns="57150" tIns="57150" rIns="57150" bIns="57150" numCol="1" spcCol="1270" anchor="ctr" anchorCtr="0">
           <a:noAutofit/>
         </a:bodyPr>
         <a:lstStyle/>
         <a:p>
-          <a:pPr lvl="0" algn="l" defTabSz="355600">
+          <a:pPr lvl="0" algn="l" defTabSz="666750">
             <a:lnSpc>
               <a:spcPct val="90000"/>
             </a:lnSpc>
@@ -4778,25 +5273,25 @@
             </a:spcAft>
           </a:pPr>
           <a:r>
-            <a:rPr lang="en-US" sz="800" kern="1200"/>
+            <a:rPr lang="en-US" sz="1500" kern="1200"/>
             <a:t>Rest</a:t>
           </a:r>
         </a:p>
       </dsp:txBody>
       <dsp:txXfrm>
-        <a:off x="4350141" y="2755643"/>
-        <a:ext cx="622042" cy="414694"/>
+        <a:off x="4757238" y="2846887"/>
+        <a:ext cx="824231" cy="549487"/>
       </dsp:txXfrm>
     </dsp:sp>
-    <dsp:sp modelId="{803B182E-9367-B243-935F-5B9862D201D1}">
+    <dsp:sp modelId="{E2E4A07C-AB2A-2143-9630-A4CC9452CF62}">
       <dsp:nvSpPr>
         <dsp:cNvPr id="0" name=""/>
         <dsp:cNvSpPr/>
       </dsp:nvSpPr>
       <dsp:spPr>
         <a:xfrm>
-          <a:off x="3365242" y="2211356"/>
-          <a:ext cx="414694" cy="414694"/>
+          <a:off x="3452204" y="756718"/>
+          <a:ext cx="549487" cy="549487"/>
         </a:xfrm>
         <a:prstGeom prst="ellipse">
           <a:avLst/>
@@ -4854,15 +5349,15 @@
         </a:fontRef>
       </dsp:style>
     </dsp:sp>
-    <dsp:sp modelId="{D5595238-10C9-784F-BC65-7814A08BF393}">
+    <dsp:sp modelId="{7B29D812-D680-B54C-BC4A-EA498C56C8D3}">
       <dsp:nvSpPr>
         <dsp:cNvPr id="0" name=""/>
         <dsp:cNvSpPr/>
       </dsp:nvSpPr>
       <dsp:spPr>
         <a:xfrm>
-          <a:off x="3779936" y="2210319"/>
-          <a:ext cx="622042" cy="414694"/>
+          <a:off x="4001692" y="755344"/>
+          <a:ext cx="824231" cy="549487"/>
         </a:xfrm>
         <a:prstGeom prst="rect">
           <a:avLst/>
@@ -4886,12 +5381,12 @@
         <a:fontRef idx="minor"/>
       </dsp:style>
       <dsp:txBody>
-        <a:bodyPr spcFirstLastPara="0" vert="horz" wrap="square" lIns="30480" tIns="30480" rIns="30480" bIns="30480" numCol="1" spcCol="1270" anchor="ctr" anchorCtr="0">
+        <a:bodyPr spcFirstLastPara="0" vert="horz" wrap="square" lIns="57150" tIns="57150" rIns="57150" bIns="57150" numCol="1" spcCol="1270" anchor="ctr" anchorCtr="0">
           <a:noAutofit/>
         </a:bodyPr>
         <a:lstStyle/>
         <a:p>
-          <a:pPr lvl="0" algn="l" defTabSz="355600">
+          <a:pPr lvl="0" algn="l" defTabSz="666750">
             <a:lnSpc>
               <a:spcPct val="90000"/>
             </a:lnSpc>
@@ -4903,139 +5398,14 @@
             </a:spcAft>
           </a:pPr>
           <a:r>
-            <a:rPr lang="en-US" sz="800" kern="1200"/>
-            <a:t>Lyric</a:t>
-          </a:r>
-        </a:p>
-      </dsp:txBody>
-      <dsp:txXfrm>
-        <a:off x="3779936" y="2210319"/>
-        <a:ext cx="622042" cy="414694"/>
-      </dsp:txXfrm>
-    </dsp:sp>
-    <dsp:sp modelId="{E2E4A07C-AB2A-2143-9630-A4CC9452CF62}">
-      <dsp:nvSpPr>
-        <dsp:cNvPr id="0" name=""/>
-        <dsp:cNvSpPr/>
-      </dsp:nvSpPr>
-      <dsp:spPr>
-        <a:xfrm>
-          <a:off x="3935447" y="575385"/>
-          <a:ext cx="414694" cy="414694"/>
-        </a:xfrm>
-        <a:prstGeom prst="ellipse">
-          <a:avLst/>
-        </a:prstGeom>
-        <a:gradFill rotWithShape="0">
-          <a:gsLst>
-            <a:gs pos="0">
-              <a:schemeClr val="accent1">
-                <a:hueOff val="0"/>
-                <a:satOff val="0"/>
-                <a:lumOff val="0"/>
-                <a:alphaOff val="0"/>
-                <a:tint val="100000"/>
-                <a:shade val="100000"/>
-                <a:satMod val="130000"/>
-              </a:schemeClr>
-            </a:gs>
-            <a:gs pos="100000">
-              <a:schemeClr val="accent1">
-                <a:hueOff val="0"/>
-                <a:satOff val="0"/>
-                <a:lumOff val="0"/>
-                <a:alphaOff val="0"/>
-                <a:tint val="50000"/>
-                <a:shade val="100000"/>
-                <a:satMod val="350000"/>
-              </a:schemeClr>
-            </a:gs>
-          </a:gsLst>
-          <a:lin ang="16200000" scaled="0"/>
-        </a:gradFill>
-        <a:ln>
-          <a:noFill/>
-        </a:ln>
-        <a:effectLst>
-          <a:outerShdw blurRad="40000" dist="23000" dir="5400000" rotWithShape="0">
-            <a:srgbClr val="000000">
-              <a:alpha val="35000"/>
-            </a:srgbClr>
-          </a:outerShdw>
-        </a:effectLst>
-      </dsp:spPr>
-      <dsp:style>
-        <a:lnRef idx="0">
-          <a:scrgbClr r="0" g="0" b="0"/>
-        </a:lnRef>
-        <a:fillRef idx="3">
-          <a:scrgbClr r="0" g="0" b="0"/>
-        </a:fillRef>
-        <a:effectRef idx="2">
-          <a:scrgbClr r="0" g="0" b="0"/>
-        </a:effectRef>
-        <a:fontRef idx="minor">
-          <a:schemeClr val="lt1"/>
-        </a:fontRef>
-      </dsp:style>
-    </dsp:sp>
-    <dsp:sp modelId="{7B29D812-D680-B54C-BC4A-EA498C56C8D3}">
-      <dsp:nvSpPr>
-        <dsp:cNvPr id="0" name=""/>
-        <dsp:cNvSpPr/>
-      </dsp:nvSpPr>
-      <dsp:spPr>
-        <a:xfrm>
-          <a:off x="4350141" y="574349"/>
-          <a:ext cx="622042" cy="414694"/>
-        </a:xfrm>
-        <a:prstGeom prst="rect">
-          <a:avLst/>
-        </a:prstGeom>
-        <a:noFill/>
-        <a:ln>
-          <a:noFill/>
-        </a:ln>
-        <a:effectLst/>
-      </dsp:spPr>
-      <dsp:style>
-        <a:lnRef idx="0">
-          <a:scrgbClr r="0" g="0" b="0"/>
-        </a:lnRef>
-        <a:fillRef idx="0">
-          <a:scrgbClr r="0" g="0" b="0"/>
-        </a:fillRef>
-        <a:effectRef idx="0">
-          <a:scrgbClr r="0" g="0" b="0"/>
-        </a:effectRef>
-        <a:fontRef idx="minor"/>
-      </dsp:style>
-      <dsp:txBody>
-        <a:bodyPr spcFirstLastPara="0" vert="horz" wrap="square" lIns="30480" tIns="30480" rIns="30480" bIns="30480" numCol="1" spcCol="1270" anchor="ctr" anchorCtr="0">
-          <a:noAutofit/>
-        </a:bodyPr>
-        <a:lstStyle/>
-        <a:p>
-          <a:pPr lvl="0" algn="l" defTabSz="355600">
-            <a:lnSpc>
-              <a:spcPct val="90000"/>
-            </a:lnSpc>
-            <a:spcBef>
-              <a:spcPct val="0"/>
-            </a:spcBef>
-            <a:spcAft>
-              <a:spcPct val="35000"/>
-            </a:spcAft>
-          </a:pPr>
-          <a:r>
-            <a:rPr lang="en-US" sz="800" kern="1200"/>
+            <a:rPr lang="en-US" sz="1500" kern="1200"/>
             <a:t>Header</a:t>
           </a:r>
         </a:p>
       </dsp:txBody>
       <dsp:txXfrm>
-        <a:off x="4350141" y="574349"/>
-        <a:ext cx="622042" cy="414694"/>
+        <a:off x="4001692" y="755344"/>
+        <a:ext cx="824231" cy="549487"/>
       </dsp:txXfrm>
     </dsp:sp>
   </dsp:spTree>
@@ -6962,7 +7332,7 @@
 </file>
 
 <file path=customXml/itemProps1.xml><?xml version="1.0" encoding="utf-8"?>
-<ds:datastoreItem xmlns:ds="http://schemas.openxmlformats.org/officeDocument/2006/customXml" ds:itemID="{719F1768-A5D6-3B40-9A27-6D90423E4882}">
+<ds:datastoreItem xmlns:ds="http://schemas.openxmlformats.org/officeDocument/2006/customXml" ds:itemID="{B8A081E3-8F2F-4F42-9630-5E4FF0BA6DAF}">
   <ds:schemaRefs>
     <ds:schemaRef ds:uri="http://schemas.openxmlformats.org/officeDocument/2006/bibliography"/>
   </ds:schemaRefs>

</xml_diff>

<commit_message>
Expanded on design document
</commit_message>
<xml_diff>
--- a/docs/design-revised.docx
+++ b/docs/design-revised.docx
@@ -9,13 +9,8 @@
     </w:p>
     <w:p>
       <w:r>
-        <w:t xml:space="preserve">Ryan </w:t>
-      </w:r>
-      <w:proofErr w:type="spellStart"/>
-      <w:r>
-        <w:t>Chipman</w:t>
-      </w:r>
-      <w:proofErr w:type="spellEnd"/>
+        <w:t>Ryan Chipman</w:t>
+      </w:r>
     </w:p>
     <w:p>
       <w:r>
@@ -135,15 +130,7 @@
         <w:t xml:space="preserve">The file name is provided. The Java File IO classes </w:t>
       </w:r>
       <w:r>
-        <w:t xml:space="preserve">read the contents of the file into a character stream. This character stream is fed to the </w:t>
-      </w:r>
-      <w:proofErr w:type="spellStart"/>
-      <w:r>
-        <w:t>lexer</w:t>
-      </w:r>
-      <w:proofErr w:type="spellEnd"/>
-      <w:r>
-        <w:t xml:space="preserve">, which produces tokens. The tokens are fed to the parser, which generates an abstract syntax tree. The abstract syntax tree is fed to a </w:t>
+        <w:t xml:space="preserve">read the contents of the file into a character stream. This character stream is fed to the lexer, which produces tokens. The tokens are fed to the parser, which generates an abstract syntax tree. The abstract syntax tree is fed to a </w:t>
       </w:r>
       <w:r>
         <w:t xml:space="preserve">visitor, </w:t>
@@ -155,40 +142,16 @@
         <w:t xml:space="preserve">hich generates a series of MIDI </w:t>
       </w:r>
       <w:r>
-        <w:t xml:space="preserve">commands to the provided </w:t>
-      </w:r>
-      <w:proofErr w:type="spellStart"/>
-      <w:r>
-        <w:t>SequencePlayer</w:t>
-      </w:r>
-      <w:proofErr w:type="spellEnd"/>
-      <w:r>
-        <w:t xml:space="preserve">. </w:t>
+        <w:t xml:space="preserve">commands to the provided SequencePlayer. </w:t>
       </w:r>
       <w:r>
         <w:t>The</w:t>
       </w:r>
       <w:r>
-        <w:t xml:space="preserve"> </w:t>
-      </w:r>
-      <w:proofErr w:type="spellStart"/>
-      <w:r>
-        <w:t>SequencePlayer</w:t>
-      </w:r>
-      <w:proofErr w:type="spellEnd"/>
-      <w:r>
-        <w:t xml:space="preserve"> </w:t>
-      </w:r>
-      <w:r>
-        <w:t xml:space="preserve">produces the sound and </w:t>
-      </w:r>
-      <w:proofErr w:type="gramStart"/>
-      <w:r>
-        <w:t>lyrics which</w:t>
-      </w:r>
-      <w:proofErr w:type="gramEnd"/>
-      <w:r>
-        <w:t xml:space="preserve"> are observed by the user</w:t>
+        <w:t xml:space="preserve"> SequencePlayer </w:t>
+      </w:r>
+      <w:r>
+        <w:t>produces the sound and lyrics which are observed by the user</w:t>
       </w:r>
       <w:r>
         <w:t xml:space="preserve"> of the program</w:t>
@@ -233,14 +196,9 @@
       <w:pPr>
         <w:pStyle w:val="Subtitle"/>
       </w:pPr>
-      <w:proofErr w:type="spellStart"/>
       <w:r>
         <w:lastRenderedPageBreak/>
-        <w:t>Datatype</w:t>
-      </w:r>
-      <w:proofErr w:type="spellEnd"/>
-      <w:r>
-        <w:t xml:space="preserve"> Definition:</w:t>
+        <w:t>Datatype Definition:</w:t>
       </w:r>
     </w:p>
     <w:p/>
@@ -292,15 +250,7 @@
         <w:t xml:space="preserve">Header: </w:t>
       </w:r>
       <w:r>
-        <w:t xml:space="preserve">This is an immutable </w:t>
-      </w:r>
-      <w:proofErr w:type="gramStart"/>
-      <w:r>
-        <w:t>class which</w:t>
-      </w:r>
-      <w:proofErr w:type="gramEnd"/>
-      <w:r>
-        <w:t xml:space="preserve"> stores the content of an ABC file header. It </w:t>
+        <w:t xml:space="preserve">This is an immutable class which stores the content of an ABC file header. It </w:t>
       </w:r>
       <w:r>
         <w:t xml:space="preserve">provides getters for the fields of an ABC header (ex. composer, title, </w:t>
@@ -325,18 +275,10 @@
         <w:t xml:space="preserve">Body: </w:t>
       </w:r>
       <w:r>
-        <w:t xml:space="preserve">This is an immutable </w:t>
-      </w:r>
-      <w:proofErr w:type="gramStart"/>
-      <w:r>
-        <w:t>class whi</w:t>
-      </w:r>
-      <w:r>
-        <w:t>ch</w:t>
-      </w:r>
-      <w:proofErr w:type="gramEnd"/>
-      <w:r>
-        <w:t xml:space="preserve"> stores the body of the ABC </w:t>
+        <w:t>This is an immutable class whi</w:t>
+      </w:r>
+      <w:r>
+        <w:t xml:space="preserve">ch stores the body of the ABC </w:t>
       </w:r>
       <w:r>
         <w:t>song</w:t>
@@ -378,16 +320,11 @@
       <w:r>
         <w:t xml:space="preserve"> This is the </w:t>
       </w:r>
-      <w:proofErr w:type="gramStart"/>
       <w:r>
         <w:t>interfac</w:t>
       </w:r>
       <w:r>
-        <w:t>e which</w:t>
-      </w:r>
-      <w:proofErr w:type="gramEnd"/>
-      <w:r>
-        <w:t xml:space="preserve"> </w:t>
+        <w:t xml:space="preserve">e which </w:t>
       </w:r>
       <w:r>
         <w:t>defines</w:t>
@@ -399,33 +336,7 @@
         <w:t xml:space="preserve">constituents of </w:t>
       </w:r>
       <w:r>
-        <w:t xml:space="preserve">the song (i.e. notes (with lyric), chords, and </w:t>
-      </w:r>
-      <w:proofErr w:type="spellStart"/>
-      <w:r>
-        <w:t>tuplets</w:t>
-      </w:r>
-      <w:proofErr w:type="spellEnd"/>
-      <w:r>
-        <w:t xml:space="preserve">). It also has an associated voice name, which is specified in the </w:t>
-      </w:r>
-      <w:proofErr w:type="spellStart"/>
-      <w:proofErr w:type="gramStart"/>
-      <w:r>
-        <w:t>abc</w:t>
-      </w:r>
-      <w:proofErr w:type="spellEnd"/>
-      <w:proofErr w:type="gramEnd"/>
-      <w:r>
-        <w:t xml:space="preserve"> file (ex. “V: </w:t>
-      </w:r>
-      <w:proofErr w:type="spellStart"/>
-      <w:r>
-        <w:t>test_voice</w:t>
-      </w:r>
-      <w:proofErr w:type="spellEnd"/>
-      <w:r>
-        <w:t xml:space="preserve">”). </w:t>
+        <w:t xml:space="preserve">the song (i.e. notes (with lyric), chords, and tuplets). It also has an associated voice name, which is specified in the abc file (ex. “V: test_voice”). </w:t>
       </w:r>
     </w:p>
     <w:p>
@@ -449,36 +360,23 @@
       <w:r>
         <w:t xml:space="preserve">is an </w:t>
       </w:r>
-      <w:proofErr w:type="gramStart"/>
       <w:r>
         <w:t>interface</w:t>
       </w:r>
       <w:r>
-        <w:t xml:space="preserve"> which</w:t>
-      </w:r>
-      <w:proofErr w:type="gramEnd"/>
+        <w:t xml:space="preserve"> which </w:t>
+      </w:r>
+      <w:r>
+        <w:t>represents basic functionality</w:t>
+      </w:r>
       <w:r>
         <w:t xml:space="preserve"> </w:t>
       </w:r>
       <w:r>
-        <w:t>represents basic functionality</w:t>
-      </w:r>
-      <w:r>
-        <w:t xml:space="preserve"> </w:t>
-      </w:r>
-      <w:r>
         <w:t xml:space="preserve">of the constituents </w:t>
       </w:r>
       <w:r>
-        <w:t xml:space="preserve">of the song (ex. the notes, chords, </w:t>
-      </w:r>
-      <w:proofErr w:type="spellStart"/>
-      <w:r>
-        <w:t>tuplets</w:t>
-      </w:r>
-      <w:proofErr w:type="spellEnd"/>
-      <w:r>
-        <w:t xml:space="preserve">). </w:t>
+        <w:t xml:space="preserve">of the song (ex. the notes, chords, tuplets). </w:t>
       </w:r>
       <w:r>
         <w:t xml:space="preserve">It defines methods for getting the length of the </w:t>
@@ -496,38 +394,14 @@
       <w:pPr>
         <w:jc w:val="both"/>
       </w:pPr>
-      <w:proofErr w:type="spellStart"/>
       <w:r>
         <w:rPr>
           <w:b/>
         </w:rPr>
-        <w:t>Singable</w:t>
-      </w:r>
-      <w:proofErr w:type="spellEnd"/>
-      <w:r>
-        <w:rPr>
-          <w:b/>
-        </w:rPr>
-        <w:t xml:space="preserve">: </w:t>
-      </w:r>
-      <w:r>
-        <w:t xml:space="preserve">An interface for associating lyrics with a Music object. Consists of a </w:t>
-      </w:r>
-      <w:proofErr w:type="spellStart"/>
-      <w:r>
-        <w:t>getSyllable</w:t>
-      </w:r>
-      <w:proofErr w:type="spellEnd"/>
-      <w:r>
-        <w:t xml:space="preserve"> and </w:t>
-      </w:r>
-      <w:proofErr w:type="spellStart"/>
-      <w:r>
-        <w:t>setSyllable</w:t>
-      </w:r>
-      <w:proofErr w:type="spellEnd"/>
-      <w:r>
-        <w:t xml:space="preserve"> method.</w:t>
+        <w:t xml:space="preserve">Singable: </w:t>
+      </w:r>
+      <w:r>
+        <w:t>An interface for associating lyrics with a Music object. Consists of a getSyllable and setSyllable method.</w:t>
       </w:r>
       <w:r>
         <w:t xml:space="preserve"> It is a sub-interface of Music.</w:t>
@@ -555,23 +429,10 @@
         <w:t xml:space="preserve">This is an immutable class which </w:t>
       </w:r>
       <w:r>
-        <w:t xml:space="preserve">implements </w:t>
-      </w:r>
-      <w:proofErr w:type="spellStart"/>
-      <w:proofErr w:type="gramStart"/>
-      <w:r>
-        <w:t>Singable</w:t>
-      </w:r>
-      <w:proofErr w:type="spellEnd"/>
-      <w:r>
-        <w:t xml:space="preserve"> .</w:t>
-      </w:r>
-      <w:r>
-        <w:t>This</w:t>
-      </w:r>
-      <w:proofErr w:type="gramEnd"/>
-      <w:r>
-        <w:t xml:space="preserve"> is the basis for the music in t</w:t>
+        <w:t>implements Singable .</w:t>
+      </w:r>
+      <w:r>
+        <w:t>This is the basis for the music in t</w:t>
       </w:r>
       <w:r>
         <w:t xml:space="preserve">he song. </w:t>
@@ -596,26 +457,10 @@
         <w:t>Chord:</w:t>
       </w:r>
       <w:r>
-        <w:t xml:space="preserve"> This is an immutable </w:t>
-      </w:r>
-      <w:proofErr w:type="gramStart"/>
-      <w:r>
-        <w:t>class which</w:t>
-      </w:r>
-      <w:proofErr w:type="gramEnd"/>
-      <w:r>
-        <w:t xml:space="preserve"> </w:t>
-      </w:r>
-      <w:r>
-        <w:t xml:space="preserve">implements </w:t>
-      </w:r>
-      <w:proofErr w:type="spellStart"/>
-      <w:r>
-        <w:t>Singable</w:t>
-      </w:r>
-      <w:proofErr w:type="spellEnd"/>
-      <w:r>
-        <w:t xml:space="preserve">. It consists of a list of </w:t>
+        <w:t xml:space="preserve"> This is an immutable class which </w:t>
+      </w:r>
+      <w:r>
+        <w:t xml:space="preserve">implements Singable. It consists of a list of </w:t>
       </w:r>
       <w:r>
         <w:t>Note</w:t>
@@ -633,62 +478,14 @@
       <w:pPr>
         <w:jc w:val="both"/>
       </w:pPr>
-      <w:proofErr w:type="spellStart"/>
       <w:r>
         <w:rPr>
           <w:b/>
         </w:rPr>
-        <w:t>Tuplet</w:t>
-      </w:r>
-      <w:proofErr w:type="spellEnd"/>
-      <w:r>
-        <w:rPr>
-          <w:b/>
-        </w:rPr>
-        <w:t xml:space="preserve">: </w:t>
-      </w:r>
-      <w:r>
-        <w:t xml:space="preserve">This is an immutable </w:t>
-      </w:r>
-      <w:proofErr w:type="gramStart"/>
-      <w:r>
-        <w:t>class which</w:t>
-      </w:r>
-      <w:proofErr w:type="gramEnd"/>
-      <w:r>
-        <w:t xml:space="preserve"> implements </w:t>
-      </w:r>
-      <w:proofErr w:type="spellStart"/>
-      <w:r>
-        <w:t>Singable</w:t>
-      </w:r>
-      <w:proofErr w:type="spellEnd"/>
-      <w:r>
-        <w:t xml:space="preserve">. It consists of a list of Music </w:t>
-      </w:r>
-      <w:proofErr w:type="gramStart"/>
-      <w:r>
-        <w:t>objects which</w:t>
-      </w:r>
-      <w:proofErr w:type="gramEnd"/>
-      <w:r>
-        <w:t xml:space="preserve"> constitute the </w:t>
-      </w:r>
-      <w:proofErr w:type="spellStart"/>
-      <w:r>
-        <w:t>tuplet</w:t>
-      </w:r>
-      <w:proofErr w:type="spellEnd"/>
-      <w:r>
-        <w:t xml:space="preserve">, and the type (duplet, triplet, quadruplet) of the </w:t>
-      </w:r>
-      <w:proofErr w:type="spellStart"/>
-      <w:r>
-        <w:t>tuplet</w:t>
-      </w:r>
-      <w:proofErr w:type="spellEnd"/>
-      <w:r>
-        <w:t>.</w:t>
+        <w:t xml:space="preserve">Tuplet: </w:t>
+      </w:r>
+      <w:r>
+        <w:t>This is an immutable class which implements Singable. It consists of a list of Music objects which constitute the tuplet, and the type (duplet, triplet, quadruplet) of the tuplet.</w:t>
       </w:r>
     </w:p>
     <w:p>
@@ -710,15 +507,7 @@
         <w:t xml:space="preserve"> Th</w:t>
       </w:r>
       <w:r>
-        <w:t xml:space="preserve">is is an immutable </w:t>
-      </w:r>
-      <w:proofErr w:type="gramStart"/>
-      <w:r>
-        <w:t>class which</w:t>
-      </w:r>
-      <w:proofErr w:type="gramEnd"/>
-      <w:r>
-        <w:t xml:space="preserve"> implements Music. It consists of the duration of the rest.</w:t>
+        <w:t>is is an immutable class which implements Music. It consists of the duration of the rest.</w:t>
       </w:r>
     </w:p>
     <w:p>
@@ -730,30 +519,14 @@
       <w:pPr>
         <w:jc w:val="both"/>
       </w:pPr>
-      <w:proofErr w:type="spellStart"/>
       <w:r>
         <w:rPr>
           <w:b/>
         </w:rPr>
-        <w:t>AccidentalEnum</w:t>
-      </w:r>
-      <w:proofErr w:type="spellEnd"/>
-      <w:r>
-        <w:rPr>
-          <w:b/>
-        </w:rPr>
-        <w:t>:</w:t>
-      </w:r>
-      <w:r>
-        <w:t xml:space="preserve"> An </w:t>
-      </w:r>
-      <w:proofErr w:type="gramStart"/>
-      <w:r>
-        <w:t>enumeration which</w:t>
-      </w:r>
-      <w:proofErr w:type="gramEnd"/>
-      <w:r>
-        <w:t xml:space="preserve"> includes the sharp, flat, double sharp, double flat, natural, and none (i.e. no accidental applied).</w:t>
+        <w:t>AccidentalEnum:</w:t>
+      </w:r>
+      <w:r>
+        <w:t xml:space="preserve"> An enumeration which includes the sharp, flat, double sharp, double flat, natural, and none (i.e. no accidental applied).</w:t>
       </w:r>
     </w:p>
     <w:p>
@@ -765,46 +538,14 @@
       <w:pPr>
         <w:jc w:val="both"/>
       </w:pPr>
-      <w:proofErr w:type="spellStart"/>
       <w:r>
         <w:rPr>
           <w:b/>
         </w:rPr>
-        <w:t>KeySignature</w:t>
-      </w:r>
-      <w:proofErr w:type="spellEnd"/>
-      <w:r>
-        <w:rPr>
-          <w:b/>
-        </w:rPr>
-        <w:t>:</w:t>
-      </w:r>
-      <w:r>
-        <w:t xml:space="preserve"> </w:t>
-      </w:r>
-      <w:proofErr w:type="gramStart"/>
-      <w:r>
-        <w:t>An</w:t>
-      </w:r>
-      <w:proofErr w:type="gramEnd"/>
-      <w:r>
-        <w:t xml:space="preserve"> class which returns the array of accidental offsets for a given key signature (by looking them up in a </w:t>
-      </w:r>
-      <w:proofErr w:type="spellStart"/>
-      <w:r>
-        <w:t>pregenerated</w:t>
-      </w:r>
-      <w:proofErr w:type="spellEnd"/>
-      <w:r>
-        <w:t xml:space="preserve"> </w:t>
-      </w:r>
-      <w:proofErr w:type="spellStart"/>
-      <w:r>
-        <w:t>hashmap</w:t>
-      </w:r>
-      <w:proofErr w:type="spellEnd"/>
-      <w:r>
-        <w:t>).</w:t>
+        <w:t>KeySignature:</w:t>
+      </w:r>
+      <w:r>
+        <w:t xml:space="preserve"> An class which returns the array of accidental offsets for a given key signature (by looking them up in a pregenerated hashmap).</w:t>
       </w:r>
     </w:p>
     <w:p>
@@ -813,71 +554,26 @@
       </w:pPr>
     </w:p>
     <w:p>
-      <w:proofErr w:type="spellStart"/>
-      <w:proofErr w:type="gramStart"/>
       <w:r>
         <w:rPr>
           <w:b/>
         </w:rPr>
-        <w:t>NoteEnum</w:t>
-      </w:r>
-      <w:proofErr w:type="spellEnd"/>
+        <w:t xml:space="preserve">NoteEnum: </w:t>
+      </w:r>
+      <w:r>
+        <w:t>An enumeration of the letter notes (i.e. A, B, C, D, E, F, G). Each note is associated with a pitchScale (according to the values defined in the SequencePlayer).</w:t>
+      </w:r>
+    </w:p>
+    <w:p/>
+    <w:p>
       <w:r>
         <w:rPr>
           <w:b/>
         </w:rPr>
-        <w:t xml:space="preserve">: </w:t>
-      </w:r>
-      <w:r>
-        <w:t>An enumeration of the letter notes (i.e. A, B, C, D, E, F, G).</w:t>
-      </w:r>
-      <w:proofErr w:type="gramEnd"/>
-      <w:r>
-        <w:t xml:space="preserve"> Each note is associated with a </w:t>
-      </w:r>
-      <w:proofErr w:type="spellStart"/>
-      <w:r>
-        <w:t>pitchScale</w:t>
-      </w:r>
-      <w:proofErr w:type="spellEnd"/>
-      <w:r>
-        <w:t xml:space="preserve"> (according to the values defined in the </w:t>
-      </w:r>
-      <w:proofErr w:type="spellStart"/>
-      <w:r>
-        <w:t>SequencePlayer</w:t>
-      </w:r>
-      <w:proofErr w:type="spellEnd"/>
-      <w:r>
-        <w:t>).</w:t>
-      </w:r>
-    </w:p>
-    <w:p/>
-    <w:p>
-      <w:proofErr w:type="spellStart"/>
-      <w:r>
-        <w:rPr>
-          <w:b/>
-        </w:rPr>
-        <w:t>TupletEnum</w:t>
-      </w:r>
-      <w:proofErr w:type="spellEnd"/>
-      <w:r>
-        <w:rPr>
-          <w:b/>
-        </w:rPr>
-        <w:t>:</w:t>
-      </w:r>
-      <w:r>
-        <w:t xml:space="preserve"> An enumeration of the </w:t>
-      </w:r>
-      <w:proofErr w:type="spellStart"/>
-      <w:r>
-        <w:t>tuplet</w:t>
-      </w:r>
-      <w:proofErr w:type="spellEnd"/>
-      <w:r>
-        <w:t xml:space="preserve"> types (duplet, triplet, quadruplet).</w:t>
+        <w:t>TupletEnum:</w:t>
+      </w:r>
+      <w:r>
+        <w:t xml:space="preserve"> An enumeration of the tuplet types (duplet, triplet, quadruplet).</w:t>
       </w:r>
     </w:p>
     <w:p/>
@@ -889,163 +585,70 @@
         <w:t xml:space="preserve">Fraction: </w:t>
       </w:r>
       <w:r>
-        <w:t xml:space="preserve">An immutable class for representing rational numbers (by storing their numerator and denominator). Includes a least common multiple method. This class is used to compute the ticks per beat needed for the </w:t>
-      </w:r>
-      <w:proofErr w:type="spellStart"/>
-      <w:r>
-        <w:t>SequencePlayer</w:t>
-      </w:r>
-      <w:proofErr w:type="spellEnd"/>
-      <w:r>
-        <w:t>.</w:t>
+        <w:t>An immutable class for representing rational numbers (by storing their numerator and denominator). Includes a least common multiple method. This class is used to compute the ticks per beat needed for the SequencePlayer.</w:t>
       </w:r>
     </w:p>
     <w:p/>
     <w:p>
-      <w:proofErr w:type="spellStart"/>
       <w:r>
         <w:rPr>
           <w:b/>
         </w:rPr>
-        <w:t>ISongSequencerVisitable</w:t>
-      </w:r>
-      <w:proofErr w:type="spellEnd"/>
+        <w:t>ISongSequencerVisitable:</w:t>
+      </w:r>
+      <w:r>
+        <w:t xml:space="preserve"> The “Visitable” interface as described by the Visitor pattern. Contains an accept</w:t>
+      </w:r>
+      <w:r>
+        <w:t xml:space="preserve"> method. Song, Header, Body, Voice, and all Music derivatives implement this interface.</w:t>
+      </w:r>
+    </w:p>
+    <w:p/>
+    <w:p>
       <w:r>
         <w:rPr>
           <w:b/>
         </w:rPr>
-        <w:t>:</w:t>
-      </w:r>
-      <w:r>
-        <w:t xml:space="preserve"> The “</w:t>
-      </w:r>
-      <w:proofErr w:type="spellStart"/>
-      <w:r>
-        <w:t>Visitable</w:t>
-      </w:r>
-      <w:proofErr w:type="spellEnd"/>
-      <w:r>
-        <w:t>” interface as described by the Visitor pattern. Contains an accept</w:t>
-      </w:r>
-      <w:r>
-        <w:t xml:space="preserve"> method. Song, Header, Body, Voice, and all Music derivatives implement this interface.</w:t>
+        <w:t xml:space="preserve">ISongSequencerVisitor: </w:t>
+      </w:r>
+      <w:r>
+        <w:t xml:space="preserve">The “Visitor” interface as described by the Visitor pattern. Contains methods for visiting all objects contained in a Song. </w:t>
       </w:r>
     </w:p>
     <w:p/>
     <w:p>
-      <w:proofErr w:type="spellStart"/>
       <w:r>
         <w:rPr>
           <w:b/>
         </w:rPr>
-        <w:t>ISongSequencerVisitor</w:t>
-      </w:r>
-      <w:proofErr w:type="spellEnd"/>
+        <w:t xml:space="preserve">SongSequencerVisitor: </w:t>
+      </w:r>
+      <w:r>
+        <w:t xml:space="preserve">Class which implements ISongSequencerVisitor. </w:t>
+      </w:r>
+      <w:r>
+        <w:t xml:space="preserve">This is a mutable class which takes a Song object and recursively walks down the tree, </w:t>
+      </w:r>
+      <w:r>
+        <w:t>adding notes and lyrics to the Sequen</w:t>
+      </w:r>
+      <w:r>
+        <w:t>cePlayer.</w:t>
+      </w:r>
+      <w:r>
+        <w:t xml:space="preserve"> It uses the tempo, meter, and default note length information from the header to appropriately sequence notes with the correct durations, key signatures, etc.</w:t>
+      </w:r>
+    </w:p>
+    <w:p/>
+    <w:p>
       <w:r>
         <w:rPr>
           <w:b/>
         </w:rPr>
-        <w:t xml:space="preserve">: </w:t>
-      </w:r>
-      <w:r>
-        <w:t xml:space="preserve">The “Visitor” interface as described by the Visitor pattern. Contains methods for visiting all objects contained in a Song. </w:t>
-      </w:r>
-    </w:p>
-    <w:p/>
-    <w:p>
-      <w:proofErr w:type="spellStart"/>
-      <w:r>
-        <w:rPr>
-          <w:b/>
-        </w:rPr>
-        <w:t>SongSequencerVisitor</w:t>
-      </w:r>
-      <w:proofErr w:type="spellEnd"/>
-      <w:r>
-        <w:rPr>
-          <w:b/>
-        </w:rPr>
-        <w:t xml:space="preserve">: </w:t>
-      </w:r>
-      <w:proofErr w:type="gramStart"/>
-      <w:r>
-        <w:t>Class which</w:t>
-      </w:r>
-      <w:proofErr w:type="gramEnd"/>
-      <w:r>
-        <w:t xml:space="preserve"> implements </w:t>
-      </w:r>
-      <w:proofErr w:type="spellStart"/>
-      <w:r>
-        <w:t>ISongSequencerVisitor</w:t>
-      </w:r>
-      <w:proofErr w:type="spellEnd"/>
-      <w:r>
-        <w:t xml:space="preserve">. </w:t>
-      </w:r>
-      <w:r>
-        <w:t xml:space="preserve">This is a mutable </w:t>
-      </w:r>
-      <w:proofErr w:type="gramStart"/>
-      <w:r>
-        <w:t>class which takes a Song object</w:t>
-      </w:r>
-      <w:proofErr w:type="gramEnd"/>
-      <w:r>
-        <w:t xml:space="preserve"> and recursively walks down the tree, </w:t>
-      </w:r>
-      <w:r>
-        <w:t xml:space="preserve">adding notes and lyrics to the </w:t>
-      </w:r>
-      <w:proofErr w:type="spellStart"/>
-      <w:r>
-        <w:t>Sequen</w:t>
-      </w:r>
-      <w:r>
-        <w:t>cePlayer</w:t>
-      </w:r>
-      <w:proofErr w:type="spellEnd"/>
-      <w:r>
-        <w:t>.</w:t>
-      </w:r>
-      <w:r>
-        <w:t xml:space="preserve"> It uses the tempo, meter, and default note length information from the header to appropriately sequence notes with the correct durations, key signatures, etc.</w:t>
-      </w:r>
-    </w:p>
-    <w:p/>
-    <w:p>
-      <w:proofErr w:type="spellStart"/>
-      <w:r>
-        <w:rPr>
-          <w:b/>
-        </w:rPr>
-        <w:t>SongListener</w:t>
-      </w:r>
-      <w:proofErr w:type="spellEnd"/>
-      <w:r>
-        <w:rPr>
-          <w:b/>
-        </w:rPr>
-        <w:t>:</w:t>
-      </w:r>
-      <w:r>
-        <w:t xml:space="preserve"> </w:t>
-      </w:r>
-      <w:proofErr w:type="gramStart"/>
-      <w:r>
-        <w:t>Class which</w:t>
-      </w:r>
-      <w:proofErr w:type="gramEnd"/>
-      <w:r>
-        <w:t xml:space="preserve"> generates a Song object from the abstract syntax tree produced by the parser. A substantial volume of code lies within this class. The class is responsible for extracting information from the header, creating notes (with appropriate lengths, accidentals, octaves, etc.) from their strings, and grouping notes into </w:t>
-      </w:r>
-      <w:proofErr w:type="spellStart"/>
-      <w:r>
-        <w:t>tuplets</w:t>
-      </w:r>
-      <w:proofErr w:type="spellEnd"/>
-      <w:r>
-        <w:t xml:space="preserve"> and chords appropriately.</w:t>
+        <w:t>SongListener:</w:t>
+      </w:r>
+      <w:r>
+        <w:t xml:space="preserve"> Class which generates a Song object from the abstract syntax tree produced by the parser. A substantial volume of code lies within this class. The class is responsible for extracting information from the header, creating notes (with appropriate lengths, accidentals, octaves, etc.) from their strings, and grouping notes into tuplets and chords appropriately.</w:t>
       </w:r>
     </w:p>
     <w:p/>
@@ -1081,39 +684,7 @@
     <w:p>
       <w:r>
         <w:tab/>
-        <w:t xml:space="preserve">The grammar has been designed to minimize the number of </w:t>
-      </w:r>
-      <w:proofErr w:type="spellStart"/>
-      <w:r>
-        <w:t>lexer</w:t>
-      </w:r>
-      <w:proofErr w:type="spellEnd"/>
-      <w:r>
-        <w:t xml:space="preserve"> token definitions and parser rules. The </w:t>
-      </w:r>
-      <w:proofErr w:type="spellStart"/>
-      <w:r>
-        <w:t>lexer</w:t>
-      </w:r>
-      <w:proofErr w:type="spellEnd"/>
-      <w:r>
-        <w:t xml:space="preserve"> includes tokens for each of the header fields, basic music elements (ex. note, pitch, accidental, rest, </w:t>
-      </w:r>
-      <w:proofErr w:type="spellStart"/>
-      <w:r>
-        <w:t>barline</w:t>
-      </w:r>
-      <w:proofErr w:type="spellEnd"/>
-      <w:r>
-        <w:t xml:space="preserve">, </w:t>
-      </w:r>
-      <w:proofErr w:type="spellStart"/>
-      <w:r>
-        <w:t>tuplets</w:t>
-      </w:r>
-      <w:proofErr w:type="spellEnd"/>
-      <w:r>
-        <w:t>), and fundamental symbols (ex. brackets, digits, whitespace).</w:t>
+        <w:t>The grammar has been designed to minimize the number of lexer token definitions and parser rules. The lexer includes tokens for each of the header fields, basic music elements (ex. note, pitch, accidental, rest, barline, tuplets), and fundamental symbols (ex. brackets, digits, whitespace).</w:t>
       </w:r>
     </w:p>
     <w:p>
@@ -1143,15 +714,7 @@
         <w:t xml:space="preserve">The parser </w:t>
       </w:r>
       <w:r>
-        <w:t xml:space="preserve">takes the </w:t>
-      </w:r>
-      <w:proofErr w:type="spellStart"/>
-      <w:r>
-        <w:t>lexer</w:t>
-      </w:r>
-      <w:proofErr w:type="spellEnd"/>
-      <w:r>
-        <w:t xml:space="preserve"> tokens and generates an abstract syntax tree. The listener includes a number of methods to walk recursively down the tree and generate a Song object. Most of the heavy lifting is done in the listener.</w:t>
+        <w:t>takes the lexer tokens and generates an abstract syntax tree. The listener includes a number of methods to walk recursively down the tree and generate a Song object. Most of the heavy lifting is done in the listener.</w:t>
       </w:r>
     </w:p>
     <w:p/>
@@ -1190,26 +753,10 @@
         <w:t xml:space="preserve"> and recursively walks through the constituents of Song and each of its subclasses and visits them as well. </w:t>
       </w:r>
       <w:r>
-        <w:t xml:space="preserve">The result of the Visitor is a set of </w:t>
-      </w:r>
-      <w:proofErr w:type="gramStart"/>
-      <w:r>
-        <w:t xml:space="preserve">objects </w:t>
-      </w:r>
-      <w:r>
-        <w:t>which</w:t>
-      </w:r>
-      <w:proofErr w:type="gramEnd"/>
-      <w:r>
-        <w:t xml:space="preserve"> can be added to the </w:t>
-      </w:r>
-      <w:proofErr w:type="spellStart"/>
-      <w:r>
-        <w:t>SequencePlayer</w:t>
-      </w:r>
-      <w:proofErr w:type="spellEnd"/>
-      <w:r>
-        <w:t xml:space="preserve"> and played.</w:t>
+        <w:t xml:space="preserve">The result of the Visitor is a set of objects </w:t>
+      </w:r>
+      <w:r>
+        <w:t>which can be added to the SequencePlayer and played.</w:t>
       </w:r>
     </w:p>
     <w:p/>
@@ -1217,6 +764,16 @@
       <w:pPr>
         <w:pStyle w:val="Subtitle"/>
       </w:pPr>
+    </w:p>
+    <w:p>
+      <w:pPr>
+        <w:pStyle w:val="Subtitle"/>
+      </w:pPr>
+    </w:p>
+    <w:p>
+      <w:pPr>
+        <w:pStyle w:val="Subtitle"/>
+      </w:pPr>
       <w:r>
         <w:t>Testing:</w:t>
       </w:r>
@@ -1227,15 +784,7 @@
         <w:t>We want to test as man</w:t>
       </w:r>
       <w:r>
-        <w:t xml:space="preserve">y components as we can. We began by testing the </w:t>
-      </w:r>
-      <w:proofErr w:type="spellStart"/>
-      <w:r>
-        <w:t>warmup</w:t>
-      </w:r>
-      <w:proofErr w:type="spellEnd"/>
-      <w:r>
-        <w:t xml:space="preserve"> exercises.</w:t>
+        <w:t>y components as we can. We began by testing the warmup exercises.</w:t>
       </w:r>
       <w:r>
         <w:t xml:space="preserve"> We test t</w:t>
@@ -1243,11 +792,9 @@
       <w:r>
         <w:t xml:space="preserve">he </w:t>
       </w:r>
-      <w:proofErr w:type="spellStart"/>
       <w:r>
         <w:t>lexer</w:t>
       </w:r>
-      <w:proofErr w:type="spellEnd"/>
       <w:r>
         <w:t xml:space="preserve">, ensuring that it can tokenize all the characters that we described in the </w:t>
       </w:r>
@@ -1260,22 +807,18 @@
       <w:r>
         <w:t xml:space="preserve">inputs. The </w:t>
       </w:r>
-      <w:proofErr w:type="spellStart"/>
       <w:r>
         <w:t>parser+listener</w:t>
       </w:r>
-      <w:proofErr w:type="spellEnd"/>
       <w:r>
         <w:t xml:space="preserve"> tests include a test that ensures that the parser can parse a song that makes use of every feature of </w:t>
       </w:r>
       <w:r>
         <w:t xml:space="preserve">the ABC subset (ex. multiple voices, </w:t>
       </w:r>
-      <w:proofErr w:type="spellStart"/>
       <w:r>
         <w:t>tuplets</w:t>
       </w:r>
-      <w:proofErr w:type="spellEnd"/>
       <w:r>
         <w:t>,</w:t>
       </w:r>
@@ -1291,13 +834,8 @@
       <w:r>
         <w:t xml:space="preserve">it a Song object </w:t>
       </w:r>
-      <w:proofErr w:type="gramStart"/>
-      <w:r>
-        <w:t>which utilizes all the different possible constituents</w:t>
-      </w:r>
-      <w:proofErr w:type="gramEnd"/>
-      <w:r>
-        <w:t xml:space="preserve"> (ex. lyrics, multiple voices, key signature) </w:t>
+      <w:r>
+        <w:t xml:space="preserve">which utilizes all the different possible constituents (ex. lyrics, multiple voices, key signature) </w:t>
       </w:r>
       <w:r>
         <w:t xml:space="preserve">and ensuring that it generates the proper sequence of </w:t>
@@ -1306,23 +844,146 @@
         <w:t>pitches and</w:t>
       </w:r>
       <w:r>
-        <w:t xml:space="preserve"> lyrics for the </w:t>
-      </w:r>
-      <w:proofErr w:type="spellStart"/>
-      <w:r>
-        <w:t>SequencePlayer</w:t>
-      </w:r>
-      <w:proofErr w:type="spellEnd"/>
+        <w:t xml:space="preserve"> lyrics for the SequencePlayer. </w:t>
+      </w:r>
+      <w:r>
+        <w:t xml:space="preserve">Finally, an overall test was written for the entire player – feeding it all the sample files and ensuring </w:t>
+      </w:r>
+      <w:r>
+        <w:t xml:space="preserve">that it can play all the sounds. We also found </w:t>
+      </w:r>
+      <w:r>
+        <w:t xml:space="preserve">four </w:t>
+      </w:r>
+      <w:r>
+        <w:t xml:space="preserve">abc songs from the internet, which we </w:t>
+      </w:r>
+      <w:r>
+        <w:t xml:space="preserve">included in our player’s </w:t>
+      </w:r>
+      <w:r>
+        <w:t>sample files.</w:t>
+      </w:r>
+    </w:p>
+    <w:p/>
+    <w:p>
+      <w:pPr>
+        <w:pStyle w:val="Subtitle"/>
+      </w:pPr>
+      <w:r>
+        <w:t>Changes from Initial Design</w:t>
+      </w:r>
+      <w:r>
+        <w:t>:</w:t>
+      </w:r>
+    </w:p>
+    <w:p/>
+    <w:p>
+      <w:pPr>
+        <w:ind w:firstLine="720"/>
+      </w:pPr>
+      <w:r>
+        <w:t xml:space="preserve">The biggest change we made was to the grammar. At first, we defined TONS of </w:t>
+      </w:r>
+      <w:r>
+        <w:t xml:space="preserve">small, simple </w:t>
+      </w:r>
+      <w:r>
+        <w:t xml:space="preserve">lexer tokens and </w:t>
+      </w:r>
+      <w:r>
+        <w:t xml:space="preserve">very </w:t>
+      </w:r>
+      <w:r>
+        <w:t xml:space="preserve">TONS of </w:t>
+      </w:r>
+      <w:r>
+        <w:t>small, simple parser rules</w:t>
+      </w:r>
       <w:r>
         <w:t xml:space="preserve">. </w:t>
       </w:r>
       <w:r>
-        <w:t>Finally, an overall test was written for the entire player – feeding it all the sample files and ensuring that it can play all the sounds.</w:t>
+        <w:t xml:space="preserve">We reasoned that by keeping the rules simple, it would be </w:t>
+      </w:r>
+      <w:r>
+        <w:t xml:space="preserve">simpler to </w:t>
+      </w:r>
+      <w:r>
+        <w:t>write code to process them. However, we found out that the problem with this approach was th</w:t>
+      </w:r>
+      <w:r>
+        <w:t xml:space="preserve">at the rules were </w:t>
+      </w:r>
+      <w:r>
+        <w:t xml:space="preserve">too simple, and often resulted in incomplete structures which the Listener could not easily process (ex. what should we do with a note that has a letter and duration, but is </w:t>
+      </w:r>
+      <w:r>
+        <w:t xml:space="preserve">missing its accidental and octave – not a good design, especially with immutable classes). </w:t>
+      </w:r>
+      <w:r>
+        <w:t>In our final design, we</w:t>
+      </w:r>
+      <w:r>
+        <w:t xml:space="preserve"> minimized the number of tokens, and </w:t>
+      </w:r>
+      <w:r>
+        <w:t xml:space="preserve">made the parser rules more </w:t>
+      </w:r>
+      <w:r>
+        <w:t xml:space="preserve">sophisticated, which allowed </w:t>
+      </w:r>
+      <w:r>
+        <w:t xml:space="preserve">us to </w:t>
+      </w:r>
+      <w:r>
+        <w:t>write only a few methods in the listener, instead of several. Thinking of the English language, this made sense</w:t>
+      </w:r>
+      <w:r>
+        <w:t xml:space="preserve"> – a few “parts of speech”, with sophisticated ways to combine them.</w:t>
+      </w:r>
+    </w:p>
+    <w:p/>
+    <w:p>
+      <w:pPr>
+        <w:ind w:firstLine="720"/>
+      </w:pPr>
+      <w:r>
+        <w:t xml:space="preserve">The other </w:t>
+      </w:r>
+      <w:r>
+        <w:t xml:space="preserve">change we made was to distribute work among the several classes. Our initial </w:t>
+      </w:r>
+      <w:r>
+        <w:t xml:space="preserve">design effectively required the parser to do all of the heavy lifting, which </w:t>
+      </w:r>
+      <w:r>
+        <w:t xml:space="preserve">made it incredibly </w:t>
+      </w:r>
+      <w:r>
+        <w:t xml:space="preserve">unwieldy </w:t>
+      </w:r>
+      <w:r>
+        <w:t>and hard to debug.</w:t>
+      </w:r>
+      <w:r>
+        <w:t xml:space="preserve"> In our final version, </w:t>
+      </w:r>
+      <w:r>
+        <w:t xml:space="preserve">we moved some of this responsibility to the listener and visitor, thereby making the work evenly distributed. This also had the advantage that we could more easily test the separate components with simple tests, instead of testing </w:t>
+      </w:r>
+      <w:r>
+        <w:t xml:space="preserve"> </w:t>
+      </w:r>
+      <w:r>
+        <w:t xml:space="preserve">the “super parser” with a large </w:t>
+      </w:r>
+      <w:r>
+        <w:t>number of complicated tests.</w:t>
       </w:r>
       <w:bookmarkStart w:id="0" w:name="_GoBack"/>
       <w:bookmarkEnd w:id="0"/>
     </w:p>
-    <w:p/>
     <w:p/>
     <w:p/>
     <w:sectPr>
@@ -3934,6 +3595,13 @@
         </dgm:presLayoutVars>
       </dgm:prSet>
       <dgm:spPr/>
+      <dgm:t>
+        <a:bodyPr/>
+        <a:lstStyle/>
+        <a:p>
+          <a:endParaRPr lang="en-US"/>
+        </a:p>
+      </dgm:t>
     </dgm:pt>
     <dgm:pt modelId="{7AFDDB78-2826-804F-8724-5845AEC30B9E}" type="pres">
       <dgm:prSet presAssocID="{C0B2E6ED-C93D-D94B-848D-809DDB7D95F6}" presName="compNode" presStyleCnt="0"/>
@@ -4085,6 +3753,13 @@
         </dgm:presLayoutVars>
       </dgm:prSet>
       <dgm:spPr/>
+      <dgm:t>
+        <a:bodyPr/>
+        <a:lstStyle/>
+        <a:p>
+          <a:endParaRPr lang="en-US"/>
+        </a:p>
+      </dgm:t>
     </dgm:pt>
     <dgm:pt modelId="{2AA67F96-227F-0B4D-B4F6-254E0504BFA2}" type="pres">
       <dgm:prSet presAssocID="{B563FC8D-95D3-2145-934F-2CCB5D56B90A}" presName="aSpace" presStyleCnt="0"/>
@@ -4132,6 +3807,13 @@
         </dgm:presLayoutVars>
       </dgm:prSet>
       <dgm:spPr/>
+      <dgm:t>
+        <a:bodyPr/>
+        <a:lstStyle/>
+        <a:p>
+          <a:endParaRPr lang="en-US"/>
+        </a:p>
+      </dgm:t>
     </dgm:pt>
     <dgm:pt modelId="{85968F47-728E-4E44-AFE7-A0AB7B338678}" type="pres">
       <dgm:prSet presAssocID="{7944F415-0321-4745-9261-0941CB0BFA48}" presName="aSpace" presStyleCnt="0"/>
@@ -4179,6 +3861,13 @@
         </dgm:presLayoutVars>
       </dgm:prSet>
       <dgm:spPr/>
+      <dgm:t>
+        <a:bodyPr/>
+        <a:lstStyle/>
+        <a:p>
+          <a:endParaRPr lang="en-US"/>
+        </a:p>
+      </dgm:t>
     </dgm:pt>
     <dgm:pt modelId="{5AD6F595-F802-1C4E-98FF-831BEEB04DEE}" type="pres">
       <dgm:prSet presAssocID="{4F297A39-A5E4-5B4D-9385-E6F4F5A0D22E}" presName="aSpace" presStyleCnt="0"/>
@@ -5238,37 +4927,37 @@
     </dgm:pt>
   </dgm:ptLst>
   <dgm:cxnLst>
-    <dgm:cxn modelId="{D16D8E89-DCDF-0943-A0A6-67A943332DAB}" type="presOf" srcId="{0E21D60D-CB6A-FF45-BBCF-64F200897917}" destId="{8F723057-DC6E-DF41-8EAF-E17ADE48D163}" srcOrd="0" destOrd="0" presId="urn:microsoft.com/office/officeart/2009/layout/CirclePictureHierarchy"/>
+    <dgm:cxn modelId="{085C9750-8507-3740-989C-D0FB9049F93C}" type="presOf" srcId="{D51A2B4C-F064-D14D-AA25-4392C2F62175}" destId="{50CBB934-15EC-7C45-8A07-9D4705EBDB39}" srcOrd="0" destOrd="0" presId="urn:microsoft.com/office/officeart/2009/layout/CirclePictureHierarchy"/>
+    <dgm:cxn modelId="{68CBECD3-E6B9-904F-A5E4-1633346C90C8}" type="presOf" srcId="{FDAE8B08-0B30-D240-82C8-6BED7BFB0A27}" destId="{AE8CA45C-0D71-3E4E-A657-3FB963F8E254}" srcOrd="0" destOrd="0" presId="urn:microsoft.com/office/officeart/2009/layout/CirclePictureHierarchy"/>
+    <dgm:cxn modelId="{6A654735-A2A3-E045-A176-62CD487B8DB6}" type="presOf" srcId="{814BEBD9-CA14-6F4E-B6FA-63800774E655}" destId="{2EC90948-8635-FD4B-A4C4-CD2E02DD88E5}" srcOrd="0" destOrd="0" presId="urn:microsoft.com/office/officeart/2009/layout/CirclePictureHierarchy"/>
+    <dgm:cxn modelId="{2DC7595F-7E79-9F4D-9F84-2DE2B8AACB73}" type="presOf" srcId="{F876F55B-2EC7-F949-BD67-D3EA3D8D8A42}" destId="{9B16414E-45B2-3E45-A795-61E71B8870B0}" srcOrd="0" destOrd="0" presId="urn:microsoft.com/office/officeart/2009/layout/CirclePictureHierarchy"/>
+    <dgm:cxn modelId="{7D9D9ACE-A45F-0B40-BF01-C29660E9D96E}" type="presOf" srcId="{A10E666F-61F6-9B4C-9228-B1C0BD23105F}" destId="{F28B3CD4-3339-804F-BBB4-7F587F24DC5C}" srcOrd="0" destOrd="0" presId="urn:microsoft.com/office/officeart/2009/layout/CirclePictureHierarchy"/>
+    <dgm:cxn modelId="{273CD6CC-A146-1649-B1FB-D408FE68D4C7}" type="presOf" srcId="{4D7EAC81-B5CE-E846-A5BA-A683F17EFF2A}" destId="{57B2BA31-5B16-3149-AC57-7F7AFE020411}" srcOrd="0" destOrd="0" presId="urn:microsoft.com/office/officeart/2009/layout/CirclePictureHierarchy"/>
+    <dgm:cxn modelId="{28958AE1-03F3-D84B-AF1F-E3C56FA5B3EE}" type="presOf" srcId="{C899BB0E-887E-7E4F-9507-A90A42331EC0}" destId="{3850625A-C5F6-4149-A3FA-735474C9B025}" srcOrd="0" destOrd="0" presId="urn:microsoft.com/office/officeart/2009/layout/CirclePictureHierarchy"/>
+    <dgm:cxn modelId="{AAB95A14-AAA2-D440-B230-5E668BE411B7}" srcId="{B26310AA-EC3E-A542-8505-0B613715C015}" destId="{F876F55B-2EC7-F949-BD67-D3EA3D8D8A42}" srcOrd="1" destOrd="0" parTransId="{E1547581-25F0-C048-83B7-CE9D4F92055C}" sibTransId="{E98F19A2-01C7-8E4B-AF10-3F73C302D44C}"/>
+    <dgm:cxn modelId="{9ABF41B2-6112-C44C-A07E-42AE961161D2}" srcId="{D73042D2-9F1D-C341-87EA-6C8E50D4E187}" destId="{2688F9C0-0C61-954B-BF55-B5480B8496F6}" srcOrd="1" destOrd="0" parTransId="{A10E666F-61F6-9B4C-9228-B1C0BD23105F}" sibTransId="{AEDBC9EC-6BE1-DE4C-8352-95A255DE2377}"/>
+    <dgm:cxn modelId="{C766BB3B-D926-AF41-A41A-F9315D539E3E}" type="presOf" srcId="{EDE8717A-40A6-FE4E-8415-DDCB4A9F83B0}" destId="{E32F1CA4-090A-BC4A-AE34-75FB8D2A21FF}" srcOrd="0" destOrd="0" presId="urn:microsoft.com/office/officeart/2009/layout/CirclePictureHierarchy"/>
+    <dgm:cxn modelId="{C5F84339-AB11-E148-975A-D4DB0E78343D}" type="presOf" srcId="{2688F9C0-0C61-954B-BF55-B5480B8496F6}" destId="{5EF8B4B8-41AF-044B-930F-5CB005F6B7CC}" srcOrd="0" destOrd="0" presId="urn:microsoft.com/office/officeart/2009/layout/CirclePictureHierarchy"/>
+    <dgm:cxn modelId="{22D5DD0D-368B-E040-B997-38D1235EF130}" srcId="{C74A5CAC-D703-ED43-A8F6-489945BD232A}" destId="{D73042D2-9F1D-C341-87EA-6C8E50D4E187}" srcOrd="0" destOrd="0" parTransId="{C899BB0E-887E-7E4F-9507-A90A42331EC0}" sibTransId="{9DC11749-4BB1-054D-AEED-C3C14DFD9627}"/>
+    <dgm:cxn modelId="{3B2F1644-CDBC-444C-99F3-E60195229E6C}" type="presOf" srcId="{D73042D2-9F1D-C341-87EA-6C8E50D4E187}" destId="{60E7D116-3708-784D-BBF7-D966C21D1200}" srcOrd="0" destOrd="0" presId="urn:microsoft.com/office/officeart/2009/layout/CirclePictureHierarchy"/>
+    <dgm:cxn modelId="{D9D09BEE-3DBD-7140-A20B-2D61DC27A2A4}" type="presOf" srcId="{C85319A3-29B2-6346-AC6B-B0339C3979BA}" destId="{E16D5A3E-A642-0A4E-B0C9-9B169ABF9548}" srcOrd="0" destOrd="0" presId="urn:microsoft.com/office/officeart/2009/layout/CirclePictureHierarchy"/>
+    <dgm:cxn modelId="{E9C1A85E-37A5-BE41-875F-B8E7A3B744C1}" srcId="{F876F55B-2EC7-F949-BD67-D3EA3D8D8A42}" destId="{0E21D60D-CB6A-FF45-BBCF-64F200897917}" srcOrd="0" destOrd="0" parTransId="{4E1AF084-711D-2F4C-8FD1-C9253C7067E7}" sibTransId="{7D514416-213E-2449-A18A-BDCD3E9C0216}"/>
+    <dgm:cxn modelId="{33C18033-072A-2A45-B96F-AA24A8BCD70F}" type="presOf" srcId="{0180E2C2-F992-CF48-BA25-6933672D6788}" destId="{004374E7-FB96-774F-8411-04C3E10A2949}" srcOrd="0" destOrd="0" presId="urn:microsoft.com/office/officeart/2009/layout/CirclePictureHierarchy"/>
+    <dgm:cxn modelId="{16FC9E69-C28B-ED46-9CB6-3939CDA70621}" type="presOf" srcId="{F9C63B97-CB91-3642-8A16-60F83AA06264}" destId="{894D14AF-5D7B-6848-A913-955264B8E18B}" srcOrd="0" destOrd="0" presId="urn:microsoft.com/office/officeart/2009/layout/CirclePictureHierarchy"/>
+    <dgm:cxn modelId="{00C045F2-D810-4F4F-B3DE-F34CC1857175}" type="presOf" srcId="{B26310AA-EC3E-A542-8505-0B613715C015}" destId="{612EB908-D9D9-B848-9DBF-3D9AE8509901}" srcOrd="0" destOrd="0" presId="urn:microsoft.com/office/officeart/2009/layout/CirclePictureHierarchy"/>
     <dgm:cxn modelId="{F98BA428-9B86-064E-A661-E7B43591C980}" type="presOf" srcId="{4E1AF084-711D-2F4C-8FD1-C9253C7067E7}" destId="{2B8C56B1-2ABC-E346-8764-36B92BCD288A}" srcOrd="0" destOrd="0" presId="urn:microsoft.com/office/officeart/2009/layout/CirclePictureHierarchy"/>
-    <dgm:cxn modelId="{6F2230CC-EA9A-E845-8B2E-1CAC29A70416}" srcId="{0E21D60D-CB6A-FF45-BBCF-64F200897917}" destId="{FDAE8B08-0B30-D240-82C8-6BED7BFB0A27}" srcOrd="0" destOrd="0" parTransId="{EDE8717A-40A6-FE4E-8415-DDCB4A9F83B0}" sibTransId="{B9D7E736-4C0A-0B41-AFF3-04E4B0815CF6}"/>
-    <dgm:cxn modelId="{B8FDB36A-9805-FD4B-AA23-5D1DE36983CE}" type="presOf" srcId="{B17E0E92-EF8B-2345-AE36-83A155261866}" destId="{447D96AC-8313-E147-9C73-8C45A843D94B}" srcOrd="0" destOrd="0" presId="urn:microsoft.com/office/officeart/2009/layout/CirclePictureHierarchy"/>
-    <dgm:cxn modelId="{33C18033-072A-2A45-B96F-AA24A8BCD70F}" type="presOf" srcId="{0180E2C2-F992-CF48-BA25-6933672D6788}" destId="{004374E7-FB96-774F-8411-04C3E10A2949}" srcOrd="0" destOrd="0" presId="urn:microsoft.com/office/officeart/2009/layout/CirclePictureHierarchy"/>
-    <dgm:cxn modelId="{22D5DD0D-368B-E040-B997-38D1235EF130}" srcId="{C74A5CAC-D703-ED43-A8F6-489945BD232A}" destId="{D73042D2-9F1D-C341-87EA-6C8E50D4E187}" srcOrd="0" destOrd="0" parTransId="{C899BB0E-887E-7E4F-9507-A90A42331EC0}" sibTransId="{9DC11749-4BB1-054D-AEED-C3C14DFD9627}"/>
-    <dgm:cxn modelId="{2DC7595F-7E79-9F4D-9F84-2DE2B8AACB73}" type="presOf" srcId="{F876F55B-2EC7-F949-BD67-D3EA3D8D8A42}" destId="{9B16414E-45B2-3E45-A795-61E71B8870B0}" srcOrd="0" destOrd="0" presId="urn:microsoft.com/office/officeart/2009/layout/CirclePictureHierarchy"/>
-    <dgm:cxn modelId="{9A3680DA-FCEA-9B4E-9A91-60D1AE48B10E}" type="presOf" srcId="{7D440F9F-B8F5-7346-AB78-8515454DBD97}" destId="{367DB5EE-2979-714A-8489-160FCD31D167}" srcOrd="0" destOrd="0" presId="urn:microsoft.com/office/officeart/2009/layout/CirclePictureHierarchy"/>
-    <dgm:cxn modelId="{FA698DBB-3EC2-E245-90A8-BBF229F51F3A}" srcId="{D73042D2-9F1D-C341-87EA-6C8E50D4E187}" destId="{4D7EAC81-B5CE-E846-A5BA-A683F17EFF2A}" srcOrd="3" destOrd="0" parTransId="{C85319A3-29B2-6346-AC6B-B0339C3979BA}" sibTransId="{1341DBED-F0ED-664E-B062-9E02AD3D0604}"/>
+    <dgm:cxn modelId="{7015A7D4-CBD6-A94D-9EA8-D0612DD17F9A}" type="presOf" srcId="{E49863EB-DCD7-F54A-A9E2-A9CCE3401DA3}" destId="{86E7C57A-6DBB-9A48-B950-1F0E6253A291}" srcOrd="0" destOrd="0" presId="urn:microsoft.com/office/officeart/2009/layout/CirclePictureHierarchy"/>
+    <dgm:cxn modelId="{9D9D85BD-0770-AB42-817D-A5535F0881EF}" srcId="{B26310AA-EC3E-A542-8505-0B613715C015}" destId="{D51A2B4C-F064-D14D-AA25-4392C2F62175}" srcOrd="2" destOrd="0" parTransId="{A960AE95-A823-184E-ACAE-ABF992A2D9DD}" sibTransId="{F8E50F6C-8377-F946-AFFF-E96E32694318}"/>
     <dgm:cxn modelId="{6C4C10EC-8C2D-F94A-97D2-9E79954C7C3C}" srcId="{D73042D2-9F1D-C341-87EA-6C8E50D4E187}" destId="{F9C63B97-CB91-3642-8A16-60F83AA06264}" srcOrd="0" destOrd="0" parTransId="{7D440F9F-B8F5-7346-AB78-8515454DBD97}" sibTransId="{28F4799D-B1F9-164F-88A6-AD9492780A24}"/>
     <dgm:cxn modelId="{0EF7869C-3C67-274A-8691-4953DB1739D6}" srcId="{B26310AA-EC3E-A542-8505-0B613715C015}" destId="{B17E0E92-EF8B-2345-AE36-83A155261866}" srcOrd="0" destOrd="0" parTransId="{35809455-E0C6-1448-BB12-3CF9D1AD319E}" sibTransId="{7D9BD928-DC10-BA47-98BF-6C236CBEE0C8}"/>
-    <dgm:cxn modelId="{9D9D85BD-0770-AB42-817D-A5535F0881EF}" srcId="{B26310AA-EC3E-A542-8505-0B613715C015}" destId="{D51A2B4C-F064-D14D-AA25-4392C2F62175}" srcOrd="2" destOrd="0" parTransId="{A960AE95-A823-184E-ACAE-ABF992A2D9DD}" sibTransId="{F8E50F6C-8377-F946-AFFF-E96E32694318}"/>
-    <dgm:cxn modelId="{3B2F1644-CDBC-444C-99F3-E60195229E6C}" type="presOf" srcId="{D73042D2-9F1D-C341-87EA-6C8E50D4E187}" destId="{60E7D116-3708-784D-BBF7-D966C21D1200}" srcOrd="0" destOrd="0" presId="urn:microsoft.com/office/officeart/2009/layout/CirclePictureHierarchy"/>
-    <dgm:cxn modelId="{28958AE1-03F3-D84B-AF1F-E3C56FA5B3EE}" type="presOf" srcId="{C899BB0E-887E-7E4F-9507-A90A42331EC0}" destId="{3850625A-C5F6-4149-A3FA-735474C9B025}" srcOrd="0" destOrd="0" presId="urn:microsoft.com/office/officeart/2009/layout/CirclePictureHierarchy"/>
-    <dgm:cxn modelId="{273CD6CC-A146-1649-B1FB-D408FE68D4C7}" type="presOf" srcId="{4D7EAC81-B5CE-E846-A5BA-A683F17EFF2A}" destId="{57B2BA31-5B16-3149-AC57-7F7AFE020411}" srcOrd="0" destOrd="0" presId="urn:microsoft.com/office/officeart/2009/layout/CirclePictureHierarchy"/>
-    <dgm:cxn modelId="{9ABF41B2-6112-C44C-A07E-42AE961161D2}" srcId="{D73042D2-9F1D-C341-87EA-6C8E50D4E187}" destId="{2688F9C0-0C61-954B-BF55-B5480B8496F6}" srcOrd="1" destOrd="0" parTransId="{A10E666F-61F6-9B4C-9228-B1C0BD23105F}" sibTransId="{AEDBC9EC-6BE1-DE4C-8352-95A255DE2377}"/>
+    <dgm:cxn modelId="{9A3680DA-FCEA-9B4E-9A91-60D1AE48B10E}" type="presOf" srcId="{7D440F9F-B8F5-7346-AB78-8515454DBD97}" destId="{367DB5EE-2979-714A-8489-160FCD31D167}" srcOrd="0" destOrd="0" presId="urn:microsoft.com/office/officeart/2009/layout/CirclePictureHierarchy"/>
+    <dgm:cxn modelId="{B8FDB36A-9805-FD4B-AA23-5D1DE36983CE}" type="presOf" srcId="{B17E0E92-EF8B-2345-AE36-83A155261866}" destId="{447D96AC-8313-E147-9C73-8C45A843D94B}" srcOrd="0" destOrd="0" presId="urn:microsoft.com/office/officeart/2009/layout/CirclePictureHierarchy"/>
+    <dgm:cxn modelId="{6B79B6B1-1E0F-B347-A80B-27B6F1853E73}" srcId="{FDAE8B08-0B30-D240-82C8-6BED7BFB0A27}" destId="{C74A5CAC-D703-ED43-A8F6-489945BD232A}" srcOrd="0" destOrd="0" parTransId="{814BEBD9-CA14-6F4E-B6FA-63800774E655}" sibTransId="{61DB6F53-D06D-AA46-BFBE-4B75D2F5CCF1}"/>
+    <dgm:cxn modelId="{6F2230CC-EA9A-E845-8B2E-1CAC29A70416}" srcId="{0E21D60D-CB6A-FF45-BBCF-64F200897917}" destId="{FDAE8B08-0B30-D240-82C8-6BED7BFB0A27}" srcOrd="0" destOrd="0" parTransId="{EDE8717A-40A6-FE4E-8415-DDCB4A9F83B0}" sibTransId="{B9D7E736-4C0A-0B41-AFF3-04E4B0815CF6}"/>
     <dgm:cxn modelId="{59F44406-6DF5-6747-A096-5BE99188F1BD}" srcId="{D73042D2-9F1D-C341-87EA-6C8E50D4E187}" destId="{0180E2C2-F992-CF48-BA25-6933672D6788}" srcOrd="2" destOrd="0" parTransId="{E49863EB-DCD7-F54A-A9E2-A9CCE3401DA3}" sibTransId="{ABB30157-2A9A-AF4A-9C6F-6B7E2D6410C5}"/>
-    <dgm:cxn modelId="{00C045F2-D810-4F4F-B3DE-F34CC1857175}" type="presOf" srcId="{B26310AA-EC3E-A542-8505-0B613715C015}" destId="{612EB908-D9D9-B848-9DBF-3D9AE8509901}" srcOrd="0" destOrd="0" presId="urn:microsoft.com/office/officeart/2009/layout/CirclePictureHierarchy"/>
-    <dgm:cxn modelId="{E9C1A85E-37A5-BE41-875F-B8E7A3B744C1}" srcId="{F876F55B-2EC7-F949-BD67-D3EA3D8D8A42}" destId="{0E21D60D-CB6A-FF45-BBCF-64F200897917}" srcOrd="0" destOrd="0" parTransId="{4E1AF084-711D-2F4C-8FD1-C9253C7067E7}" sibTransId="{7D514416-213E-2449-A18A-BDCD3E9C0216}"/>
-    <dgm:cxn modelId="{C766BB3B-D926-AF41-A41A-F9315D539E3E}" type="presOf" srcId="{EDE8717A-40A6-FE4E-8415-DDCB4A9F83B0}" destId="{E32F1CA4-090A-BC4A-AE34-75FB8D2A21FF}" srcOrd="0" destOrd="0" presId="urn:microsoft.com/office/officeart/2009/layout/CirclePictureHierarchy"/>
+    <dgm:cxn modelId="{FA698DBB-3EC2-E245-90A8-BBF229F51F3A}" srcId="{D73042D2-9F1D-C341-87EA-6C8E50D4E187}" destId="{4D7EAC81-B5CE-E846-A5BA-A683F17EFF2A}" srcOrd="3" destOrd="0" parTransId="{C85319A3-29B2-6346-AC6B-B0339C3979BA}" sibTransId="{1341DBED-F0ED-664E-B062-9E02AD3D0604}"/>
+    <dgm:cxn modelId="{D16D8E89-DCDF-0943-A0A6-67A943332DAB}" type="presOf" srcId="{0E21D60D-CB6A-FF45-BBCF-64F200897917}" destId="{8F723057-DC6E-DF41-8EAF-E17ADE48D163}" srcOrd="0" destOrd="0" presId="urn:microsoft.com/office/officeart/2009/layout/CirclePictureHierarchy"/>
     <dgm:cxn modelId="{F940E039-D364-5F43-B0B9-095D13030C8C}" type="presOf" srcId="{C74A5CAC-D703-ED43-A8F6-489945BD232A}" destId="{D24A87FE-FDAD-FA42-94FA-DDBAED839AC3}" srcOrd="0" destOrd="0" presId="urn:microsoft.com/office/officeart/2009/layout/CirclePictureHierarchy"/>
-    <dgm:cxn modelId="{D9D09BEE-3DBD-7140-A20B-2D61DC27A2A4}" type="presOf" srcId="{C85319A3-29B2-6346-AC6B-B0339C3979BA}" destId="{E16D5A3E-A642-0A4E-B0C9-9B169ABF9548}" srcOrd="0" destOrd="0" presId="urn:microsoft.com/office/officeart/2009/layout/CirclePictureHierarchy"/>
-    <dgm:cxn modelId="{AAB95A14-AAA2-D440-B230-5E668BE411B7}" srcId="{B26310AA-EC3E-A542-8505-0B613715C015}" destId="{F876F55B-2EC7-F949-BD67-D3EA3D8D8A42}" srcOrd="1" destOrd="0" parTransId="{E1547581-25F0-C048-83B7-CE9D4F92055C}" sibTransId="{E98F19A2-01C7-8E4B-AF10-3F73C302D44C}"/>
-    <dgm:cxn modelId="{16FC9E69-C28B-ED46-9CB6-3939CDA70621}" type="presOf" srcId="{F9C63B97-CB91-3642-8A16-60F83AA06264}" destId="{894D14AF-5D7B-6848-A913-955264B8E18B}" srcOrd="0" destOrd="0" presId="urn:microsoft.com/office/officeart/2009/layout/CirclePictureHierarchy"/>
-    <dgm:cxn modelId="{68CBECD3-E6B9-904F-A5E4-1633346C90C8}" type="presOf" srcId="{FDAE8B08-0B30-D240-82C8-6BED7BFB0A27}" destId="{AE8CA45C-0D71-3E4E-A657-3FB963F8E254}" srcOrd="0" destOrd="0" presId="urn:microsoft.com/office/officeart/2009/layout/CirclePictureHierarchy"/>
-    <dgm:cxn modelId="{C5F84339-AB11-E148-975A-D4DB0E78343D}" type="presOf" srcId="{2688F9C0-0C61-954B-BF55-B5480B8496F6}" destId="{5EF8B4B8-41AF-044B-930F-5CB005F6B7CC}" srcOrd="0" destOrd="0" presId="urn:microsoft.com/office/officeart/2009/layout/CirclePictureHierarchy"/>
-    <dgm:cxn modelId="{6A654735-A2A3-E045-A176-62CD487B8DB6}" type="presOf" srcId="{814BEBD9-CA14-6F4E-B6FA-63800774E655}" destId="{2EC90948-8635-FD4B-A4C4-CD2E02DD88E5}" srcOrd="0" destOrd="0" presId="urn:microsoft.com/office/officeart/2009/layout/CirclePictureHierarchy"/>
-    <dgm:cxn modelId="{6B79B6B1-1E0F-B347-A80B-27B6F1853E73}" srcId="{FDAE8B08-0B30-D240-82C8-6BED7BFB0A27}" destId="{C74A5CAC-D703-ED43-A8F6-489945BD232A}" srcOrd="0" destOrd="0" parTransId="{814BEBD9-CA14-6F4E-B6FA-63800774E655}" sibTransId="{61DB6F53-D06D-AA46-BFBE-4B75D2F5CCF1}"/>
-    <dgm:cxn modelId="{7015A7D4-CBD6-A94D-9EA8-D0612DD17F9A}" type="presOf" srcId="{E49863EB-DCD7-F54A-A9E2-A9CCE3401DA3}" destId="{86E7C57A-6DBB-9A48-B950-1F0E6253A291}" srcOrd="0" destOrd="0" presId="urn:microsoft.com/office/officeart/2009/layout/CirclePictureHierarchy"/>
-    <dgm:cxn modelId="{085C9750-8507-3740-989C-D0FB9049F93C}" type="presOf" srcId="{D51A2B4C-F064-D14D-AA25-4392C2F62175}" destId="{50CBB934-15EC-7C45-8A07-9D4705EBDB39}" srcOrd="0" destOrd="0" presId="urn:microsoft.com/office/officeart/2009/layout/CirclePictureHierarchy"/>
-    <dgm:cxn modelId="{7D9D9ACE-A45F-0B40-BF01-C29660E9D96E}" type="presOf" srcId="{A10E666F-61F6-9B4C-9228-B1C0BD23105F}" destId="{F28B3CD4-3339-804F-BBB4-7F587F24DC5C}" srcOrd="0" destOrd="0" presId="urn:microsoft.com/office/officeart/2009/layout/CirclePictureHierarchy"/>
     <dgm:cxn modelId="{32E5EBBA-6A52-5B40-A331-565C8D933C39}" type="presParOf" srcId="{612EB908-D9D9-B848-9DBF-3D9AE8509901}" destId="{1EAED1A6-1632-AA4A-825B-E0A80BD888D0}" srcOrd="0" destOrd="0" presId="urn:microsoft.com/office/officeart/2009/layout/CirclePictureHierarchy"/>
     <dgm:cxn modelId="{4DD3CF56-436F-3343-8609-EFE99E466CBC}" type="presParOf" srcId="{1EAED1A6-1632-AA4A-825B-E0A80BD888D0}" destId="{4FE8C4F2-3B41-CF45-87EB-363C6E23453F}" srcOrd="0" destOrd="0" presId="urn:microsoft.com/office/officeart/2009/layout/CirclePictureHierarchy"/>
     <dgm:cxn modelId="{2DABDEBB-FF4D-9045-B8F6-D7DBFD1224A0}" type="presParOf" srcId="{4FE8C4F2-3B41-CF45-87EB-363C6E23453F}" destId="{55B5397B-FF59-D949-8043-40D5AF61DFAE}" srcOrd="0" destOrd="0" presId="urn:microsoft.com/office/officeart/2009/layout/CirclePictureHierarchy"/>
@@ -11689,7 +11378,7 @@
 </file>
 
 <file path=customXml/itemProps1.xml><?xml version="1.0" encoding="utf-8"?>
-<ds:datastoreItem xmlns:ds="http://schemas.openxmlformats.org/officeDocument/2006/customXml" ds:itemID="{BA2292C2-0E1D-8842-AA12-0A64B63162CC}">
+<ds:datastoreItem xmlns:ds="http://schemas.openxmlformats.org/officeDocument/2006/customXml" ds:itemID="{D1503E66-3FDC-2547-927A-7DB2BBDD0D2E}">
   <ds:schemaRefs>
     <ds:schemaRef ds:uri="http://schemas.openxmlformats.org/officeDocument/2006/bibliography"/>
   </ds:schemaRefs>

</xml_diff>